<commit_message>
week 8 - text and image added to site plan
</commit_message>
<xml_diff>
--- a/cidadania-italiana/conteudo-cidadania italiana.docx
+++ b/cidadania-italiana/conteudo-cidadania italiana.docx
@@ -81,14 +81,37 @@
           <w:iCs/>
           <w:lang w:val="pt-BR"/>
         </w:rPr>
-        <w:t>antenato</w:t>
+        <w:t xml:space="preserve"> Dante Causa</w:t>
       </w:r>
       <w:r>
         <w:rPr>
           <w:b/>
-          <w:lang w:val="pt-BR"/>
-        </w:rPr>
-        <w:t xml:space="preserve"> (antepassado italiano que imigrou para o Brasil) e depois saber o passa a passo das exigências do consulado. Por isso organizei tudo para você nas seguintes páginas.</w:t>
+          <w:i/>
+          <w:iCs/>
+          <w:lang w:val="pt-BR"/>
+        </w:rPr>
+        <w:t xml:space="preserve"> </w:t>
+      </w:r>
+      <w:r>
+        <w:rPr>
+          <w:b/>
+          <w:lang w:val="pt-BR"/>
+        </w:rPr>
+        <w:t>(antepassado italiano que imigrou para o Brasil) e depois saber o pass</w:t>
+      </w:r>
+      <w:r>
+        <w:rPr>
+          <w:b/>
+          <w:lang w:val="pt-BR"/>
+        </w:rPr>
+        <w:t>o</w:t>
+      </w:r>
+      <w:r>
+        <w:rPr>
+          <w:b/>
+          <w:lang w:val="pt-BR"/>
+        </w:rPr>
+        <w:t xml:space="preserve"> a passo das exigências do consulado. Por isso organizei tudo para você nas seguintes páginas.</w:t>
       </w:r>
     </w:p>
     <w:p>
@@ -335,12 +358,21 @@
           <w:lang w:val="pt-BR"/>
         </w:rPr>
       </w:pPr>
-      <w:r>
-        <w:rPr>
-          <w:bCs/>
-          <w:lang w:val="pt-BR"/>
-        </w:rPr>
-        <w:t>Theophile Gautier</w:t>
+      <w:proofErr w:type="spellStart"/>
+      <w:r>
+        <w:rPr>
+          <w:bCs/>
+          <w:lang w:val="pt-BR"/>
+        </w:rPr>
+        <w:t>Theophile</w:t>
+      </w:r>
+      <w:proofErr w:type="spellEnd"/>
+      <w:r>
+        <w:rPr>
+          <w:bCs/>
+          <w:lang w:val="pt-BR"/>
+        </w:rPr>
+        <w:t xml:space="preserve"> Gautier</w:t>
       </w:r>
     </w:p>
     <w:p>
@@ -1105,17 +1137,31 @@
         </w:rPr>
         <w:t xml:space="preserve">s, </w:t>
       </w:r>
+      <w:proofErr w:type="spellStart"/>
       <w:r>
         <w:rPr>
           <w:lang w:val="pt-BR"/>
         </w:rPr>
         <w:t>tios-avós</w:t>
       </w:r>
-      <w:r>
-        <w:rPr>
-          <w:lang w:val="pt-BR"/>
-        </w:rPr>
-        <w:t>, etc. Os parentes mais velhos tem sempre muitas informa</w:t>
+      <w:proofErr w:type="spellEnd"/>
+      <w:r>
+        <w:rPr>
+          <w:lang w:val="pt-BR"/>
+        </w:rPr>
+        <w:t xml:space="preserve">, etc. </w:t>
+      </w:r>
+      <w:r>
+        <w:rPr>
+          <w:lang w:val="pt-BR"/>
+        </w:rPr>
+        <w:t>Os parentes mais velhos têm</w:t>
+      </w:r>
+      <w:r>
+        <w:rPr>
+          <w:lang w:val="pt-BR"/>
+        </w:rPr>
+        <w:t xml:space="preserve"> sempre muitas informa</w:t>
       </w:r>
       <w:r>
         <w:rPr>
@@ -1483,7 +1529,33 @@
         <w:rPr>
           <w:lang w:val="pt-BR"/>
         </w:rPr>
-        <w:t>tecer ao longo da pesquisa genealógica. Desde o começo anote tudo e guarde essas anotações numa pasta intitulada “Minha Genealogia” (ou outro nome de sua escolha). Quando permitido, tire fotos ou digitalize documentos e fotos encontrados nas casas de seus familiares, cartórios, igrejas, cemitérios, etc. É muita informação para que você apenas confie que vá se lembrar depois. O FamilySearch também pode ser usado para guardar essas informações, e ditalizações de fotos e documentos.</w:t>
+        <w:t xml:space="preserve">tecer ao longo da pesquisa genealógica. Desde o começo anote tudo e guarde essas anotações numa pasta intitulada “Minha Genealogia” (ou outro nome de sua escolha). Quando permitido, tire fotos ou digitalize documentos e fotos encontrados nas casas de seus familiares, cartórios, igrejas, </w:t>
+      </w:r>
+      <w:r>
+        <w:rPr>
+          <w:lang w:val="pt-BR"/>
+        </w:rPr>
+        <w:t>cemitérios etc.</w:t>
+      </w:r>
+      <w:r>
+        <w:rPr>
+          <w:lang w:val="pt-BR"/>
+        </w:rPr>
+        <w:t xml:space="preserve"> É muita informação para que você apenas confie que vá se lembrar depois. O FamilySearch também pode ser usado para guardar essas informações, e </w:t>
+      </w:r>
+      <w:proofErr w:type="spellStart"/>
+      <w:r>
+        <w:rPr>
+          <w:lang w:val="pt-BR"/>
+        </w:rPr>
+        <w:t>ditalizações</w:t>
+      </w:r>
+      <w:proofErr w:type="spellEnd"/>
+      <w:r>
+        <w:rPr>
+          <w:lang w:val="pt-BR"/>
+        </w:rPr>
+        <w:t xml:space="preserve"> de fotos e documentos.</w:t>
       </w:r>
     </w:p>
     <w:p>
@@ -2165,7 +2237,21 @@
           <w:bCs/>
           <w:lang w:val="pt-BR"/>
         </w:rPr>
-        <w:t xml:space="preserve"> significa que a cidadania é passada dos pais para seus filhos “através de sangue” e SEM LIMITE DE GERAÇÃO. É importante ressaltar aqui que filhos adotivos também tem direito a esse tipo de reconhecimento de cidadania. </w:t>
+        <w:t xml:space="preserve"> </w:t>
+      </w:r>
+      <w:r>
+        <w:rPr>
+          <w:bCs/>
+          <w:lang w:val="pt-BR"/>
+        </w:rPr>
+        <w:t xml:space="preserve">é </w:t>
+      </w:r>
+      <w:r>
+        <w:rPr>
+          <w:bCs/>
+          <w:lang w:val="pt-BR"/>
+        </w:rPr>
+        <w:t xml:space="preserve">passada dos pais para seus filhos “através de sangue” e SEM LIMITE DE GERAÇÃO. É importante ressaltar aqui que filhos adotivos também tem direito a esse tipo de reconhecimento de cidadania. </w:t>
       </w:r>
       <w:r>
         <w:rPr>
@@ -2186,7 +2272,82 @@
           <w:bCs/>
           <w:lang w:val="pt-BR"/>
         </w:rPr>
-        <w:t>é necessário comprovar com certidões de registro civil a linha direta de descendência com o ancestral italiano nascido na Itália</w:t>
+        <w:t xml:space="preserve">é necessário comprovar com certidões de registro civil a linha direta de descendência </w:t>
+      </w:r>
+      <w:r>
+        <w:rPr>
+          <w:bCs/>
+          <w:lang w:val="pt-BR"/>
+        </w:rPr>
+        <w:t>entre você e o</w:t>
+      </w:r>
+      <w:r>
+        <w:rPr>
+          <w:bCs/>
+          <w:lang w:val="pt-BR"/>
+        </w:rPr>
+        <w:t xml:space="preserve"> ancestral italiano nascido na Itália.</w:t>
+      </w:r>
+    </w:p>
+    <w:p>
+      <w:pPr>
+        <w:spacing w:after="0" w:line="240" w:lineRule="auto"/>
+        <w:rPr>
+          <w:bCs/>
+          <w:lang w:val="pt-BR"/>
+        </w:rPr>
+      </w:pPr>
+    </w:p>
+    <w:p>
+      <w:pPr>
+        <w:spacing w:after="0" w:line="240" w:lineRule="auto"/>
+        <w:rPr>
+          <w:bCs/>
+          <w:lang w:val="pt-BR"/>
+        </w:rPr>
+      </w:pPr>
+      <w:r>
+        <w:rPr>
+          <w:bCs/>
+          <w:lang w:val="pt-BR"/>
+        </w:rPr>
+        <w:lastRenderedPageBreak/>
+        <w:t>Veja por exemplo o caso do meu marido</w:t>
+      </w:r>
+      <w:r>
+        <w:rPr>
+          <w:bCs/>
+          <w:lang w:val="pt-BR"/>
+        </w:rPr>
+        <w:t xml:space="preserve"> (Thiago)</w:t>
+      </w:r>
+      <w:r>
+        <w:rPr>
+          <w:bCs/>
+          <w:lang w:val="pt-BR"/>
+        </w:rPr>
+        <w:t xml:space="preserve">. O bisavô dele </w:t>
+      </w:r>
+      <w:r>
+        <w:rPr>
+          <w:bCs/>
+          <w:lang w:val="pt-BR"/>
+        </w:rPr>
+        <w:t xml:space="preserve">(Giuseppe) </w:t>
+      </w:r>
+      <w:r>
+        <w:rPr>
+          <w:bCs/>
+          <w:lang w:val="pt-BR"/>
+        </w:rPr>
+        <w:t xml:space="preserve">imigrou, com seus pais, para o sul do Brasil em 1877. Apesar </w:t>
+      </w:r>
+      <w:r>
+        <w:rPr>
+          <w:bCs/>
+          <w:lang w:val="pt-BR"/>
+        </w:rPr>
+        <w:t>de</w:t>
       </w:r>
       <w:r>
         <w:rPr>
@@ -2200,14 +2361,105 @@
           <w:bCs/>
           <w:lang w:val="pt-BR"/>
         </w:rPr>
-        <w:t xml:space="preserve">até </w:t>
-      </w:r>
-      <w:r>
-        <w:rPr>
-          <w:bCs/>
-          <w:lang w:val="pt-BR"/>
-        </w:rPr>
-        <w:t>você</w:t>
+        <w:t>ter apenas 3 anos</w:t>
+      </w:r>
+      <w:r>
+        <w:rPr>
+          <w:bCs/>
+          <w:lang w:val="pt-BR"/>
+        </w:rPr>
+        <w:t xml:space="preserve"> de idade quando chegou ao Brasil, ele é o primeiro </w:t>
+      </w:r>
+      <w:r>
+        <w:rPr>
+          <w:bCs/>
+          <w:lang w:val="pt-BR"/>
+        </w:rPr>
+        <w:t>antepassado italiano na linhagem de meu marido</w:t>
+      </w:r>
+      <w:r>
+        <w:rPr>
+          <w:bCs/>
+          <w:lang w:val="pt-BR"/>
+        </w:rPr>
+        <w:t xml:space="preserve"> com a cidadania italiana reconhecida e com uma certidão de nascimento italiana</w:t>
+      </w:r>
+      <w:r>
+        <w:rPr>
+          <w:bCs/>
+          <w:lang w:val="pt-BR"/>
+        </w:rPr>
+        <w:t xml:space="preserve"> (veja o esquema na imagem)</w:t>
+      </w:r>
+      <w:r>
+        <w:rPr>
+          <w:bCs/>
+          <w:lang w:val="pt-BR"/>
+        </w:rPr>
+        <w:t>. Por isso ao solicitar o reconhecimento de sua cidadania italian</w:t>
+      </w:r>
+      <w:r>
+        <w:rPr>
+          <w:bCs/>
+          <w:lang w:val="pt-BR"/>
+        </w:rPr>
+        <w:t>a</w:t>
+      </w:r>
+      <w:r>
+        <w:rPr>
+          <w:bCs/>
+          <w:lang w:val="pt-BR"/>
+        </w:rPr>
+        <w:t xml:space="preserve"> no Consulado </w:t>
+      </w:r>
+      <w:r>
+        <w:rPr>
+          <w:bCs/>
+          <w:lang w:val="pt-BR"/>
+        </w:rPr>
+        <w:t>italiano</w:t>
+      </w:r>
+      <w:r>
+        <w:rPr>
+          <w:bCs/>
+          <w:lang w:val="pt-BR"/>
+        </w:rPr>
+        <w:t xml:space="preserve"> de Curitiba</w:t>
+      </w:r>
+      <w:r>
+        <w:rPr>
+          <w:bCs/>
+          <w:lang w:val="pt-BR"/>
+        </w:rPr>
+        <w:t xml:space="preserve">, meu marido </w:t>
+      </w:r>
+      <w:r>
+        <w:rPr>
+          <w:bCs/>
+          <w:lang w:val="pt-BR"/>
+        </w:rPr>
+        <w:t>teve que apresentar todas as certidões de nascimento, casamento e óbito ligando</w:t>
+      </w:r>
+      <w:r>
+        <w:rPr>
+          <w:bCs/>
+          <w:lang w:val="pt-BR"/>
+        </w:rPr>
+        <w:t xml:space="preserve">-o </w:t>
+      </w:r>
+      <w:r>
+        <w:rPr>
+          <w:bCs/>
+          <w:lang w:val="pt-BR"/>
+        </w:rPr>
+        <w:t>até seu bisavô</w:t>
+      </w:r>
+      <w:r>
+        <w:rPr>
+          <w:bCs/>
+          <w:lang w:val="pt-BR"/>
+        </w:rPr>
+        <w:t xml:space="preserve"> (Giuseppe)</w:t>
       </w:r>
       <w:r>
         <w:rPr>
@@ -2230,6 +2482,480 @@
       <w:pPr>
         <w:spacing w:after="0" w:line="240" w:lineRule="auto"/>
         <w:rPr>
+          <w:b/>
+          <w:lang w:val="pt-BR"/>
+        </w:rPr>
+      </w:pPr>
+      <w:r>
+        <w:rPr>
+          <w:b/>
+          <w:lang w:val="pt-BR"/>
+        </w:rPr>
+        <w:t>Cidadania Italiana Por Via Materna</w:t>
+      </w:r>
+    </w:p>
+    <w:p>
+      <w:pPr>
+        <w:spacing w:after="0" w:line="240" w:lineRule="auto"/>
+        <w:rPr>
+          <w:bCs/>
+          <w:lang w:val="pt-BR"/>
+        </w:rPr>
+      </w:pPr>
+      <w:r>
+        <w:rPr>
+          <w:bCs/>
+          <w:lang w:val="pt-BR"/>
+        </w:rPr>
+        <w:t>Ouviu dizer que mulheres não podem reconhecer a cidadania italiana? Ou que se seu antepassado italiano ou filhos deles eram mulheres você não tem direito à cidadania italiana? Saiba que você pode reconhecer sua cidadania sim! Apesar de realmente existir alguns “</w:t>
+      </w:r>
+      <w:proofErr w:type="spellStart"/>
+      <w:r>
+        <w:rPr>
+          <w:bCs/>
+          <w:lang w:val="pt-BR"/>
+        </w:rPr>
+        <w:t>poréns</w:t>
+      </w:r>
+      <w:proofErr w:type="spellEnd"/>
+      <w:r>
+        <w:rPr>
+          <w:bCs/>
+          <w:lang w:val="pt-BR"/>
+        </w:rPr>
+        <w:t xml:space="preserve">”. </w:t>
+      </w:r>
+    </w:p>
+    <w:p>
+      <w:pPr>
+        <w:spacing w:after="0" w:line="240" w:lineRule="auto"/>
+        <w:rPr>
+          <w:bCs/>
+          <w:lang w:val="pt-BR"/>
+        </w:rPr>
+      </w:pPr>
+    </w:p>
+    <w:p>
+      <w:pPr>
+        <w:spacing w:after="0" w:line="240" w:lineRule="auto"/>
+        <w:rPr>
+          <w:bCs/>
+          <w:lang w:val="pt-BR"/>
+        </w:rPr>
+      </w:pPr>
+      <w:r>
+        <w:rPr>
+          <w:bCs/>
+          <w:lang w:val="pt-BR"/>
+        </w:rPr>
+        <w:t>A Legislação Italiana previa que a mulher italiana que se casava com um cidadão estrangeiro perdia a cidadania italiana e assumia a cidadania do marido. Desta forma ela não poderia transmitir o sangue italiano aos seus filhos nascidos até 01/01/1948</w:t>
+      </w:r>
+      <w:r>
+        <w:rPr>
+          <w:bCs/>
+          <w:lang w:val="pt-BR"/>
+        </w:rPr>
+        <w:t>. Portanto, t</w:t>
+      </w:r>
+      <w:r>
+        <w:rPr>
+          <w:bCs/>
+          <w:lang w:val="pt-BR"/>
+        </w:rPr>
+        <w:t xml:space="preserve">odos os filhos nascidos após 1948 têm direito a solicitar a cidadania italiana </w:t>
+      </w:r>
+      <w:r>
+        <w:rPr>
+          <w:bCs/>
+          <w:lang w:val="pt-BR"/>
+        </w:rPr>
+        <w:t xml:space="preserve">no consulado </w:t>
+      </w:r>
+      <w:r>
+        <w:rPr>
+          <w:bCs/>
+          <w:lang w:val="pt-BR"/>
+        </w:rPr>
+        <w:t>sem qualquer restrição</w:t>
+      </w:r>
+      <w:r>
+        <w:rPr>
+          <w:bCs/>
+          <w:lang w:val="pt-BR"/>
+        </w:rPr>
+        <w:t xml:space="preserve"> </w:t>
+      </w:r>
+      <w:r>
+        <w:rPr>
+          <w:bCs/>
+          <w:lang w:val="pt-BR"/>
+        </w:rPr>
+        <w:t>especificada na lei da nacionalidade italiana.</w:t>
+      </w:r>
+      <w:r>
+        <w:rPr>
+          <w:bCs/>
+          <w:lang w:val="pt-BR"/>
+        </w:rPr>
+        <w:t xml:space="preserve"> Já os que nasceram antes disso não conseguem requerer o reconhecimento da cidadania no consulado </w:t>
+      </w:r>
+      <w:r>
+        <w:rPr>
+          <w:bCs/>
+          <w:lang w:val="pt-BR"/>
+        </w:rPr>
+        <w:t xml:space="preserve">(via administrativa) </w:t>
+      </w:r>
+      <w:r>
+        <w:rPr>
+          <w:bCs/>
+          <w:lang w:val="pt-BR"/>
+        </w:rPr>
+        <w:t xml:space="preserve">porque não se encaixam nos requisitos da lei de cidadania italiana. </w:t>
+      </w:r>
+      <w:r>
+        <w:rPr>
+          <w:bCs/>
+          <w:lang w:val="pt-BR"/>
+        </w:rPr>
+        <w:t>Se</w:t>
+      </w:r>
+      <w:r>
+        <w:rPr>
+          <w:bCs/>
+          <w:lang w:val="pt-BR"/>
+        </w:rPr>
+        <w:t xml:space="preserve"> esse é seu caso, não perca esperança, ainda existe </w:t>
+      </w:r>
+      <w:r>
+        <w:rPr>
+          <w:bCs/>
+          <w:lang w:val="pt-BR"/>
+        </w:rPr>
+        <w:t>uma alternativa</w:t>
+      </w:r>
+      <w:r>
+        <w:rPr>
+          <w:bCs/>
+          <w:lang w:val="pt-BR"/>
+        </w:rPr>
+        <w:t xml:space="preserve"> para solicitar sua cidadania. A sua cidadania deverá ser requerida através de via judicial</w:t>
+      </w:r>
+      <w:r>
+        <w:rPr>
+          <w:bCs/>
+          <w:lang w:val="pt-BR"/>
+        </w:rPr>
+        <w:t>.</w:t>
+      </w:r>
+    </w:p>
+    <w:p>
+      <w:pPr>
+        <w:spacing w:after="0" w:line="240" w:lineRule="auto"/>
+        <w:rPr>
+          <w:bCs/>
+          <w:lang w:val="pt-BR"/>
+        </w:rPr>
+      </w:pPr>
+    </w:p>
+    <w:p>
+      <w:pPr>
+        <w:spacing w:after="0" w:line="240" w:lineRule="auto"/>
+        <w:rPr>
+          <w:bCs/>
+          <w:u w:val="single"/>
+          <w:lang w:val="pt-BR"/>
+        </w:rPr>
+      </w:pPr>
+      <w:r>
+        <w:rPr>
+          <w:bCs/>
+          <w:u w:val="single"/>
+          <w:lang w:val="pt-BR"/>
+        </w:rPr>
+        <w:t>Cidadania Italiana Jure sanguinis</w:t>
+      </w:r>
+      <w:r>
+        <w:rPr>
+          <w:bCs/>
+          <w:u w:val="single"/>
+          <w:lang w:val="pt-BR"/>
+        </w:rPr>
+        <w:t xml:space="preserve"> </w:t>
+      </w:r>
+      <w:r>
+        <w:rPr>
+          <w:bCs/>
+          <w:u w:val="single"/>
+          <w:lang w:val="pt-BR"/>
+        </w:rPr>
+        <w:t>Via Judicial Materna</w:t>
+      </w:r>
+    </w:p>
+    <w:p>
+      <w:pPr>
+        <w:spacing w:after="0" w:line="240" w:lineRule="auto"/>
+        <w:rPr>
+          <w:bCs/>
+          <w:lang w:val="pt-BR"/>
+        </w:rPr>
+      </w:pPr>
+      <w:r>
+        <w:rPr>
+          <w:bCs/>
+          <w:lang w:val="pt-BR"/>
+        </w:rPr>
+        <w:t>Fazendo sua genealogia você descobre que tem uma antepassada italiana em sua linhagem</w:t>
+      </w:r>
+      <w:r>
+        <w:rPr>
+          <w:bCs/>
+          <w:lang w:val="pt-BR"/>
+        </w:rPr>
+        <w:t xml:space="preserve"> e que ela se casou com um estrangeiro (não italiano)</w:t>
+      </w:r>
+      <w:r>
+        <w:rPr>
+          <w:bCs/>
+          <w:lang w:val="pt-BR"/>
+        </w:rPr>
+        <w:t>. Para saber se você poderá solicitar sua cidadania via administrativa (no consulado italiano por você mesmo) ou via judicial (</w:t>
+      </w:r>
+      <w:r>
+        <w:rPr>
+          <w:bCs/>
+          <w:lang w:val="pt-BR"/>
+        </w:rPr>
+        <w:t>no Tribunal de Roma, por meio de um advogado que seja habilitado para atuar profissionalmente no país</w:t>
+      </w:r>
+      <w:r>
+        <w:rPr>
+          <w:bCs/>
+          <w:lang w:val="pt-BR"/>
+        </w:rPr>
+        <w:t xml:space="preserve">). </w:t>
+      </w:r>
+      <w:r>
+        <w:rPr>
+          <w:bCs/>
+          <w:lang w:val="pt-BR"/>
+        </w:rPr>
+        <w:t>Para isso, veja o ano em que sua antepassada se casou e quando seu o filho ou filha nasceu. Se ela se casou antes de 01/01/1948 e seus filho ou filha nasceu até 01/01/1948 não tem o sangue italiano conforme a lei indica. Para facilitar veja</w:t>
+      </w:r>
+      <w:r>
+        <w:rPr>
+          <w:bCs/>
+          <w:lang w:val="pt-BR"/>
+        </w:rPr>
+        <w:t xml:space="preserve"> o</w:t>
+      </w:r>
+      <w:r>
+        <w:rPr>
+          <w:bCs/>
+          <w:lang w:val="pt-BR"/>
+        </w:rPr>
+        <w:t xml:space="preserve"> exemplo abaixo:</w:t>
+      </w:r>
+    </w:p>
+    <w:p>
+      <w:pPr>
+        <w:spacing w:after="0" w:line="240" w:lineRule="auto"/>
+        <w:rPr>
+          <w:bCs/>
+          <w:lang w:val="pt-BR"/>
+        </w:rPr>
+      </w:pPr>
+    </w:p>
+    <w:p>
+      <w:pPr>
+        <w:spacing w:after="0" w:line="240" w:lineRule="auto"/>
+        <w:rPr>
+          <w:bCs/>
+          <w:lang w:val="pt-BR"/>
+        </w:rPr>
+      </w:pPr>
+      <w:r>
+        <w:rPr>
+          <w:bCs/>
+          <w:lang w:val="pt-BR"/>
+        </w:rPr>
+        <w:t>João, brasileiro, e Rosa, italiana, se casaram em 1945. Eles tiveram 3 filhos. Seus filhos</w:t>
+      </w:r>
+      <w:r>
+        <w:rPr>
+          <w:bCs/>
+          <w:lang w:val="pt-BR"/>
+        </w:rPr>
+        <w:t>:</w:t>
+      </w:r>
+      <w:r>
+        <w:rPr>
+          <w:bCs/>
+          <w:lang w:val="pt-BR"/>
+        </w:rPr>
+        <w:t xml:space="preserve"> Maria (nascida em 1946) e </w:t>
+      </w:r>
+      <w:proofErr w:type="spellStart"/>
+      <w:r>
+        <w:rPr>
+          <w:bCs/>
+          <w:lang w:val="pt-BR"/>
+        </w:rPr>
+        <w:t>Luis</w:t>
+      </w:r>
+      <w:proofErr w:type="spellEnd"/>
+      <w:r>
+        <w:rPr>
+          <w:bCs/>
+          <w:lang w:val="pt-BR"/>
+        </w:rPr>
+        <w:t xml:space="preserve"> (nascido em 1947) não receberam a cidadania por sangue conforme a lei, porque ao se casar com o João a Rosa deixou de ser italiana e passou a ser brasileira. Nem eles, nem seus filhos podem requerer a cidadania via administrativa (no consulado). Já a filha Gloria (nascida em 1948), após a mudança da lei italiana, recebe o “sangue italiano” da mãe e pode requerer a cidadania italiana </w:t>
+      </w:r>
+      <w:r>
+        <w:rPr>
+          <w:bCs/>
+          <w:lang w:val="pt-BR"/>
+        </w:rPr>
+        <w:t xml:space="preserve">no consulado </w:t>
+      </w:r>
+      <w:r>
+        <w:rPr>
+          <w:bCs/>
+          <w:lang w:val="pt-BR"/>
+        </w:rPr>
+        <w:t>assim como posteriormente seus filhos e netos.</w:t>
+      </w:r>
+    </w:p>
+    <w:p>
+      <w:pPr>
+        <w:spacing w:after="0" w:line="240" w:lineRule="auto"/>
+        <w:rPr>
+          <w:bCs/>
+          <w:lang w:val="pt-BR"/>
+        </w:rPr>
+      </w:pPr>
+    </w:p>
+    <w:p>
+      <w:pPr>
+        <w:spacing w:after="0" w:line="240" w:lineRule="auto"/>
+        <w:rPr>
+          <w:bCs/>
+          <w:lang w:val="pt-BR"/>
+        </w:rPr>
+      </w:pPr>
+      <w:r>
+        <w:rPr>
+          <w:bCs/>
+          <w:lang w:val="pt-BR"/>
+        </w:rPr>
+        <w:t xml:space="preserve">Em conclusão, se você se encaixa nessa categoria (como no caso da Maria e do </w:t>
+      </w:r>
+      <w:proofErr w:type="spellStart"/>
+      <w:r>
+        <w:rPr>
+          <w:bCs/>
+          <w:lang w:val="pt-BR"/>
+        </w:rPr>
+        <w:t>Luis</w:t>
+      </w:r>
+      <w:proofErr w:type="spellEnd"/>
+      <w:r>
+        <w:rPr>
+          <w:bCs/>
+          <w:lang w:val="pt-BR"/>
+        </w:rPr>
+        <w:t xml:space="preserve">) e quiser ter sua cidadania reconhecida, precisa entrar em contato com um advogado que seja habilitado para atuar na italiana e ele entrará com o processo judicial no Tribunal de Roma pedindo o reconhecimento da cidadania para você. </w:t>
+      </w:r>
+    </w:p>
+    <w:p>
+      <w:pPr>
+        <w:spacing w:after="0" w:line="240" w:lineRule="auto"/>
+        <w:rPr>
+          <w:bCs/>
+          <w:lang w:val="pt-BR"/>
+        </w:rPr>
+      </w:pPr>
+    </w:p>
+    <w:p>
+      <w:pPr>
+        <w:spacing w:after="0" w:line="240" w:lineRule="auto"/>
+        <w:rPr>
+          <w:bCs/>
+          <w:u w:val="single"/>
+          <w:lang w:val="pt-BR"/>
+        </w:rPr>
+      </w:pPr>
+      <w:r>
+        <w:rPr>
+          <w:bCs/>
+          <w:u w:val="single"/>
+          <w:lang w:val="pt-BR"/>
+        </w:rPr>
+        <w:t xml:space="preserve">Cidadania Italiana Jure sanguinis Via </w:t>
+      </w:r>
+      <w:r>
+        <w:rPr>
+          <w:bCs/>
+          <w:u w:val="single"/>
+          <w:lang w:val="pt-BR"/>
+        </w:rPr>
+        <w:t>Administrativa</w:t>
+      </w:r>
+    </w:p>
+    <w:p>
+      <w:pPr>
+        <w:spacing w:after="0" w:line="240" w:lineRule="auto"/>
+        <w:rPr>
+          <w:bCs/>
+          <w:lang w:val="pt-BR"/>
+        </w:rPr>
+      </w:pPr>
+      <w:r>
+        <w:rPr>
+          <w:bCs/>
+          <w:lang w:val="pt-BR"/>
+        </w:rPr>
+        <w:t>Seu caso não é judicial? Então siga o passo a passo a seguir para ter sua cidadania reconhecida sem gastar com terceiros para fazer isso por você. É simples e você consegue!</w:t>
+      </w:r>
+      <w:r>
+        <w:rPr>
+          <w:bCs/>
+          <w:lang w:val="pt-BR"/>
+        </w:rPr>
+        <w:t>**</w:t>
+      </w:r>
+    </w:p>
+    <w:p>
+      <w:pPr>
+        <w:spacing w:after="0" w:line="240" w:lineRule="auto"/>
+        <w:rPr>
+          <w:bCs/>
+          <w:lang w:val="pt-BR"/>
+        </w:rPr>
+      </w:pPr>
+    </w:p>
+    <w:p>
+      <w:pPr>
+        <w:spacing w:after="0" w:line="240" w:lineRule="auto"/>
+        <w:rPr>
+          <w:bCs/>
+          <w:u w:val="single"/>
+          <w:lang w:val="pt-BR"/>
+        </w:rPr>
+      </w:pPr>
+      <w:r>
+        <w:rPr>
+          <w:bCs/>
+          <w:u w:val="single"/>
+          <w:lang w:val="pt-BR"/>
+        </w:rPr>
+        <w:t xml:space="preserve">Passo 1 – </w:t>
+      </w:r>
+    </w:p>
+    <w:p>
+      <w:pPr>
+        <w:spacing w:after="0" w:line="240" w:lineRule="auto"/>
+        <w:rPr>
           <w:bCs/>
           <w:lang w:val="pt-BR"/>
         </w:rPr>
@@ -2240,43 +2966,123 @@
           <w:lang w:val="pt-BR"/>
         </w:rPr>
         <w:lastRenderedPageBreak/>
-        <w:t xml:space="preserve"> Veja por exemplo o caso do meu marido</w:t>
-      </w:r>
-      <w:r>
-        <w:rPr>
-          <w:bCs/>
-          <w:lang w:val="pt-BR"/>
-        </w:rPr>
-        <w:t xml:space="preserve"> (Thiago)</w:t>
-      </w:r>
-      <w:r>
-        <w:rPr>
-          <w:bCs/>
-          <w:lang w:val="pt-BR"/>
-        </w:rPr>
-        <w:t xml:space="preserve">. O bisavô dele </w:t>
-      </w:r>
-      <w:r>
-        <w:rPr>
-          <w:bCs/>
-          <w:lang w:val="pt-BR"/>
-        </w:rPr>
-        <w:t xml:space="preserve">(Giuseppe) </w:t>
-      </w:r>
-      <w:r>
-        <w:rPr>
-          <w:bCs/>
-          <w:lang w:val="pt-BR"/>
-        </w:rPr>
-        <w:t xml:space="preserve">imigrou, com seus pais, para o sul do Brasil em 1877. Apesar </w:t>
-      </w:r>
-      <w:r>
-        <w:rPr>
-          <w:bCs/>
-          <w:lang w:val="pt-BR"/>
-        </w:rPr>
-        <w:t>de</w:t>
-      </w:r>
+        <w:t xml:space="preserve">Peça nos respectivos cartórios todos os documentos civis que ligam você até seu antepassado italiano. Todas as certidões de nascimento, casamento, óbito e divórcio (quando houver). Essas certidões devem ser solicitadas no cartório em formato INTEIRO TEOR. O formato simples não é aceito pelo consulado. Com as certidões em mãos compare as informações em uma certidão com as informações que estão em outra certidão. Por exemplo, os nomes estão com a mesma grafia? As datas são as mesmas? Se tiver algo diferente você deve pedir a correção dos documentos (a ajuda de um advogado vai ser necessária aqui na maioria dos casos). Depois de corrigidas as certidões precisam ser solicitadas novamente para que conste as informações corretas. O consulado aceita alguns abrasileiramentos dos nomes. No caso do meu marido o antepassado dele se chamava Guiseppe </w:t>
+      </w:r>
+      <w:proofErr w:type="spellStart"/>
+      <w:r>
+        <w:rPr>
+          <w:bCs/>
+          <w:lang w:val="pt-BR"/>
+        </w:rPr>
+        <w:t>Cavasotto</w:t>
+      </w:r>
+      <w:proofErr w:type="spellEnd"/>
+      <w:r>
+        <w:rPr>
+          <w:bCs/>
+          <w:lang w:val="pt-BR"/>
+        </w:rPr>
+        <w:t xml:space="preserve">, mas em seus documentos no Brasil seu nome era José </w:t>
+      </w:r>
+      <w:proofErr w:type="spellStart"/>
+      <w:r>
+        <w:rPr>
+          <w:bCs/>
+          <w:lang w:val="pt-BR"/>
+        </w:rPr>
+        <w:t>Cavazotto</w:t>
+      </w:r>
+      <w:proofErr w:type="spellEnd"/>
+      <w:r>
+        <w:rPr>
+          <w:bCs/>
+          <w:lang w:val="pt-BR"/>
+        </w:rPr>
+        <w:t xml:space="preserve"> e até mesmo </w:t>
+      </w:r>
+      <w:proofErr w:type="spellStart"/>
+      <w:r>
+        <w:rPr>
+          <w:bCs/>
+          <w:lang w:val="pt-BR"/>
+        </w:rPr>
+        <w:t>Cavasotti</w:t>
+      </w:r>
+      <w:proofErr w:type="spellEnd"/>
+      <w:r>
+        <w:rPr>
+          <w:bCs/>
+          <w:lang w:val="pt-BR"/>
+        </w:rPr>
+        <w:t xml:space="preserve">. Não fizemos nenhuma mudança porque o consulado em Curitiba aceita essas alterações. É claro que as </w:t>
+      </w:r>
+      <w:r>
+        <w:rPr>
+          <w:bCs/>
+          <w:lang w:val="pt-BR"/>
+        </w:rPr>
+        <w:t>certidões italianas</w:t>
+      </w:r>
+      <w:r>
+        <w:rPr>
+          <w:bCs/>
+          <w:lang w:val="pt-BR"/>
+        </w:rPr>
+        <w:t xml:space="preserve"> você deve pedir ao </w:t>
+      </w:r>
+      <w:proofErr w:type="spellStart"/>
+      <w:r>
+        <w:rPr>
+          <w:bCs/>
+          <w:lang w:val="pt-BR"/>
+        </w:rPr>
+        <w:t>comune</w:t>
+      </w:r>
+      <w:proofErr w:type="spellEnd"/>
+      <w:r>
+        <w:rPr>
+          <w:bCs/>
+          <w:lang w:val="pt-BR"/>
+        </w:rPr>
+        <w:t xml:space="preserve"> (cidade) onde o evento aconteceu. Você pode solicitar através do </w:t>
+      </w:r>
+      <w:r>
+        <w:rPr>
+          <w:bCs/>
+          <w:lang w:val="pt-BR"/>
+        </w:rPr>
+        <w:t>e-mail</w:t>
+      </w:r>
+      <w:r>
+        <w:rPr>
+          <w:bCs/>
+          <w:lang w:val="pt-BR"/>
+        </w:rPr>
+        <w:t xml:space="preserve">. É só fazer uma pesquisa no google </w:t>
+      </w:r>
+      <w:r>
+        <w:rPr>
+          <w:bCs/>
+          <w:lang w:val="pt-BR"/>
+        </w:rPr>
+        <w:t xml:space="preserve">sobre o setor </w:t>
+      </w:r>
+      <w:r>
+        <w:rPr>
+          <w:bCs/>
+          <w:lang w:val="pt-BR"/>
+        </w:rPr>
+        <w:t>“</w:t>
+      </w:r>
+      <w:proofErr w:type="spellStart"/>
+      <w:r>
+        <w:rPr>
+          <w:bCs/>
+          <w:lang w:val="pt-BR"/>
+        </w:rPr>
+        <w:t>Ufficio</w:t>
+      </w:r>
+      <w:proofErr w:type="spellEnd"/>
       <w:r>
         <w:rPr>
           <w:bCs/>
@@ -2284,113 +3090,31 @@
         </w:rPr>
         <w:t xml:space="preserve"> </w:t>
       </w:r>
-      <w:r>
-        <w:rPr>
-          <w:bCs/>
-          <w:lang w:val="pt-BR"/>
-        </w:rPr>
-        <w:t>ter apenas 3 anos</w:t>
-      </w:r>
-      <w:r>
-        <w:rPr>
-          <w:bCs/>
-          <w:lang w:val="pt-BR"/>
-        </w:rPr>
-        <w:t xml:space="preserve"> de idade quando chegou ao Brasil, ele é o primeiro </w:t>
-      </w:r>
-      <w:r>
-        <w:rPr>
-          <w:bCs/>
-          <w:lang w:val="pt-BR"/>
-        </w:rPr>
-        <w:t>antepassado italiano nascido na Itália na linhagem de meu marido (veja o esquema na imagem)</w:t>
-      </w:r>
-      <w:r>
-        <w:rPr>
-          <w:bCs/>
-          <w:lang w:val="pt-BR"/>
-        </w:rPr>
-        <w:t>. Por isso ao solicitar o reconhecimento de sua cidadania italiano no Consulado Italiano de Curitiba ele teve que apresentar todas as certidões de nascimento, casamento e óbito ligando meu marido até seu bisavô.</w:t>
-      </w:r>
-    </w:p>
-    <w:p>
-      <w:pPr>
-        <w:spacing w:after="0" w:line="240" w:lineRule="auto"/>
-        <w:rPr>
-          <w:bCs/>
-          <w:lang w:val="pt-BR"/>
-        </w:rPr>
-      </w:pPr>
-    </w:p>
-    <w:p>
-      <w:pPr>
-        <w:spacing w:after="0" w:line="240" w:lineRule="auto"/>
-        <w:rPr>
-          <w:bCs/>
-          <w:lang w:val="pt-BR"/>
-        </w:rPr>
-      </w:pPr>
-    </w:p>
-    <w:p>
-      <w:pPr>
-        <w:spacing w:after="0" w:line="240" w:lineRule="auto"/>
-        <w:rPr>
-          <w:bCs/>
-          <w:lang w:val="pt-BR"/>
-        </w:rPr>
-      </w:pPr>
-    </w:p>
-    <w:p>
-      <w:pPr>
-        <w:spacing w:after="0" w:line="240" w:lineRule="auto"/>
-        <w:rPr>
-          <w:bCs/>
-          <w:lang w:val="pt-BR"/>
-        </w:rPr>
-      </w:pPr>
-      <w:r>
-        <w:rPr>
-          <w:bCs/>
-          <w:lang w:val="pt-BR"/>
-        </w:rPr>
-        <w:t>http://celepar07web.pr.gov.br/deap/imigrantes.asp</w:t>
-      </w:r>
-    </w:p>
-    <w:p>
-      <w:pPr>
-        <w:spacing w:after="0" w:line="240" w:lineRule="auto"/>
-        <w:rPr>
-          <w:bCs/>
-          <w:lang w:val="pt-BR"/>
-        </w:rPr>
-      </w:pPr>
-    </w:p>
-    <w:p>
-      <w:pPr>
-        <w:spacing w:after="0" w:line="240" w:lineRule="auto"/>
-        <w:rPr>
-          <w:bCs/>
-          <w:lang w:val="pt-BR"/>
-        </w:rPr>
-      </w:pPr>
-    </w:p>
-    <w:p>
-      <w:pPr>
-        <w:spacing w:after="0" w:line="240" w:lineRule="auto"/>
-        <w:rPr>
-          <w:bCs/>
-          <w:lang w:val="pt-BR"/>
-        </w:rPr>
-      </w:pPr>
-    </w:p>
-    <w:p>
-      <w:pPr>
-        <w:spacing w:after="0" w:line="240" w:lineRule="auto"/>
-        <w:rPr>
-          <w:bCs/>
-          <w:lang w:val="pt-BR"/>
-        </w:rPr>
-      </w:pPr>
+      <w:proofErr w:type="spellStart"/>
+      <w:r>
+        <w:rPr>
+          <w:bCs/>
+          <w:lang w:val="pt-BR"/>
+        </w:rPr>
+        <w:t>Anagrafe</w:t>
+      </w:r>
+      <w:proofErr w:type="spellEnd"/>
+      <w:r>
+        <w:rPr>
+          <w:bCs/>
+          <w:lang w:val="pt-BR"/>
+        </w:rPr>
+        <w:t>” ou “</w:t>
+      </w:r>
+      <w:proofErr w:type="spellStart"/>
+      <w:r>
+        <w:rPr>
+          <w:bCs/>
+          <w:lang w:val="pt-BR"/>
+        </w:rPr>
+        <w:t>Ufficio</w:t>
+      </w:r>
+      <w:proofErr w:type="spellEnd"/>
       <w:r>
         <w:rPr>
           <w:bCs/>
@@ -2398,6 +3122,2591 @@
         </w:rPr>
         <w:t xml:space="preserve"> </w:t>
       </w:r>
+      <w:proofErr w:type="spellStart"/>
+      <w:r>
+        <w:rPr>
+          <w:bCs/>
+          <w:lang w:val="pt-BR"/>
+        </w:rPr>
+        <w:t>Servizi</w:t>
+      </w:r>
+      <w:proofErr w:type="spellEnd"/>
+      <w:r>
+        <w:rPr>
+          <w:bCs/>
+          <w:lang w:val="pt-BR"/>
+        </w:rPr>
+        <w:t xml:space="preserve"> </w:t>
+      </w:r>
+      <w:proofErr w:type="spellStart"/>
+      <w:r>
+        <w:rPr>
+          <w:bCs/>
+          <w:lang w:val="pt-BR"/>
+        </w:rPr>
+        <w:t>demografici</w:t>
+      </w:r>
+      <w:proofErr w:type="spellEnd"/>
+      <w:r>
+        <w:rPr>
+          <w:bCs/>
+          <w:lang w:val="pt-BR"/>
+        </w:rPr>
+        <w:t>” da cidade na qual precisa das certidões.</w:t>
+      </w:r>
+    </w:p>
+    <w:p>
+      <w:pPr>
+        <w:spacing w:after="0" w:line="240" w:lineRule="auto"/>
+        <w:rPr>
+          <w:bCs/>
+          <w:lang w:val="pt-BR"/>
+        </w:rPr>
+      </w:pPr>
+    </w:p>
+    <w:p>
+      <w:pPr>
+        <w:spacing w:after="0" w:line="240" w:lineRule="auto"/>
+        <w:rPr>
+          <w:bCs/>
+          <w:u w:val="single"/>
+          <w:lang w:val="pt-BR"/>
+        </w:rPr>
+      </w:pPr>
+      <w:r>
+        <w:rPr>
+          <w:bCs/>
+          <w:u w:val="single"/>
+          <w:lang w:val="pt-BR"/>
+        </w:rPr>
+        <w:t xml:space="preserve">Passo </w:t>
+      </w:r>
+      <w:r>
+        <w:rPr>
+          <w:bCs/>
+          <w:u w:val="single"/>
+          <w:lang w:val="pt-BR"/>
+        </w:rPr>
+        <w:t>2</w:t>
+      </w:r>
+      <w:r>
+        <w:rPr>
+          <w:bCs/>
+          <w:u w:val="single"/>
+          <w:lang w:val="pt-BR"/>
+        </w:rPr>
+        <w:t xml:space="preserve"> – </w:t>
+      </w:r>
+    </w:p>
+    <w:p>
+      <w:pPr>
+        <w:spacing w:after="0" w:line="240" w:lineRule="auto"/>
+        <w:rPr>
+          <w:bCs/>
+          <w:lang w:val="pt-BR"/>
+        </w:rPr>
+      </w:pPr>
+      <w:r>
+        <w:rPr>
+          <w:bCs/>
+          <w:lang w:val="pt-BR"/>
+        </w:rPr>
+        <w:t xml:space="preserve">Solicite online a </w:t>
+      </w:r>
+      <w:r>
+        <w:rPr>
+          <w:bCs/>
+          <w:lang w:val="pt-BR"/>
+        </w:rPr>
+        <w:t>Certidão Negativa de Naturalização</w:t>
+      </w:r>
+      <w:r>
+        <w:rPr>
+          <w:bCs/>
+          <w:lang w:val="pt-BR"/>
+        </w:rPr>
+        <w:t xml:space="preserve"> (CNN)</w:t>
+      </w:r>
+      <w:r>
+        <w:rPr>
+          <w:bCs/>
+          <w:lang w:val="pt-BR"/>
+        </w:rPr>
+        <w:t>, emitida pelo Ministério da Justiça brasileiro</w:t>
+      </w:r>
+    </w:p>
+    <w:p>
+      <w:pPr>
+        <w:spacing w:after="0" w:line="240" w:lineRule="auto"/>
+        <w:rPr>
+          <w:bCs/>
+          <w:lang w:val="pt-BR"/>
+        </w:rPr>
+      </w:pPr>
+      <w:r>
+        <w:rPr>
+          <w:bCs/>
+          <w:lang w:val="pt-BR"/>
+        </w:rPr>
+        <w:t xml:space="preserve">Através do site </w:t>
+      </w:r>
+      <w:hyperlink r:id="rId13" w:history="1">
+        <w:r>
+          <w:rPr>
+            <w:rStyle w:val="Hyperlink"/>
+            <w:bCs/>
+            <w:lang w:val="pt-BR"/>
+          </w:rPr>
+          <w:t>http://www.justica.gov.br/ace</w:t>
+        </w:r>
+        <w:r>
+          <w:rPr>
+            <w:rStyle w:val="Hyperlink"/>
+            <w:bCs/>
+            <w:lang w:val="pt-BR"/>
+          </w:rPr>
+          <w:t>s</w:t>
+        </w:r>
+        <w:r>
+          <w:rPr>
+            <w:rStyle w:val="Hyperlink"/>
+            <w:bCs/>
+            <w:lang w:val="pt-BR"/>
+          </w:rPr>
+          <w:t>so-a-sistemas/e-certidao</w:t>
+        </w:r>
+      </w:hyperlink>
+      <w:r>
+        <w:rPr>
+          <w:bCs/>
+          <w:lang w:val="pt-BR"/>
+        </w:rPr>
+        <w:t xml:space="preserve">. O site vai gerar um </w:t>
+      </w:r>
+      <w:proofErr w:type="spellStart"/>
+      <w:r>
+        <w:rPr>
+          <w:bCs/>
+          <w:lang w:val="pt-BR"/>
+        </w:rPr>
+        <w:t>pdf</w:t>
+      </w:r>
+      <w:proofErr w:type="spellEnd"/>
+      <w:r>
+        <w:rPr>
+          <w:bCs/>
+          <w:lang w:val="pt-BR"/>
+        </w:rPr>
+        <w:t xml:space="preserve">, salve esse </w:t>
+      </w:r>
+      <w:proofErr w:type="spellStart"/>
+      <w:r>
+        <w:rPr>
+          <w:bCs/>
+          <w:lang w:val="pt-BR"/>
+        </w:rPr>
+        <w:t>pdf</w:t>
+      </w:r>
+      <w:proofErr w:type="spellEnd"/>
+      <w:r>
+        <w:rPr>
+          <w:bCs/>
+          <w:lang w:val="pt-BR"/>
+        </w:rPr>
+        <w:t xml:space="preserve"> e depois imprima-o.</w:t>
+      </w:r>
+    </w:p>
+    <w:p>
+      <w:pPr>
+        <w:spacing w:after="0" w:line="240" w:lineRule="auto"/>
+        <w:rPr>
+          <w:bCs/>
+          <w:lang w:val="pt-BR"/>
+        </w:rPr>
+      </w:pPr>
+    </w:p>
+    <w:p>
+      <w:pPr>
+        <w:spacing w:after="0" w:line="240" w:lineRule="auto"/>
+        <w:rPr>
+          <w:bCs/>
+          <w:lang w:val="pt-BR"/>
+        </w:rPr>
+      </w:pPr>
+    </w:p>
+    <w:p>
+      <w:pPr>
+        <w:spacing w:after="0" w:line="240" w:lineRule="auto"/>
+        <w:rPr>
+          <w:bCs/>
+          <w:u w:val="single"/>
+          <w:lang w:val="pt-BR"/>
+        </w:rPr>
+      </w:pPr>
+      <w:r>
+        <w:rPr>
+          <w:bCs/>
+          <w:u w:val="single"/>
+          <w:lang w:val="pt-BR"/>
+        </w:rPr>
+        <w:t xml:space="preserve">Passo 3 – </w:t>
+      </w:r>
+    </w:p>
+    <w:p>
+      <w:pPr>
+        <w:spacing w:after="0" w:line="240" w:lineRule="auto"/>
+        <w:rPr>
+          <w:bCs/>
+          <w:lang w:val="pt-BR"/>
+        </w:rPr>
+      </w:pPr>
+      <w:r>
+        <w:rPr>
+          <w:bCs/>
+          <w:lang w:val="pt-BR"/>
+        </w:rPr>
+        <w:t>Apostile [</w:t>
+      </w:r>
+      <w:r>
+        <w:rPr>
+          <w:bCs/>
+          <w:lang w:val="pt-BR"/>
+        </w:rPr>
+        <w:t>A Apostila é um certificado de autenticidade emitido por países signatários da Convenção da Haia, promulgada no Brasil pelo Decreto 8.660/2016</w:t>
+      </w:r>
+      <w:r>
+        <w:rPr>
+          <w:bCs/>
+          <w:lang w:val="pt-BR"/>
+        </w:rPr>
+        <w:t xml:space="preserve">] </w:t>
+      </w:r>
+      <w:r>
+        <w:rPr>
+          <w:bCs/>
+          <w:lang w:val="pt-BR"/>
+        </w:rPr>
+        <w:t>as certidões brasileiras e</w:t>
+      </w:r>
+      <w:r>
+        <w:rPr>
+          <w:bCs/>
+          <w:lang w:val="pt-BR"/>
+        </w:rPr>
+        <w:t xml:space="preserve"> a CNN que você imprimiu. Para fazer o apostilamento</w:t>
+      </w:r>
+      <w:r>
+        <w:rPr>
+          <w:bCs/>
+          <w:lang w:val="pt-BR"/>
+        </w:rPr>
+        <w:t xml:space="preserve"> leve as certidões e a CNN a um cartório de registro civil. </w:t>
+      </w:r>
+    </w:p>
+    <w:p>
+      <w:pPr>
+        <w:spacing w:after="0" w:line="240" w:lineRule="auto"/>
+        <w:rPr>
+          <w:bCs/>
+          <w:lang w:val="pt-BR"/>
+        </w:rPr>
+      </w:pPr>
+    </w:p>
+    <w:p>
+      <w:pPr>
+        <w:spacing w:after="0" w:line="240" w:lineRule="auto"/>
+        <w:rPr>
+          <w:bCs/>
+          <w:u w:val="single"/>
+          <w:lang w:val="pt-BR"/>
+        </w:rPr>
+      </w:pPr>
+      <w:r>
+        <w:rPr>
+          <w:bCs/>
+          <w:u w:val="single"/>
+          <w:lang w:val="pt-BR"/>
+        </w:rPr>
+        <w:t>Passo 4 –</w:t>
+      </w:r>
+    </w:p>
+    <w:p>
+      <w:pPr>
+        <w:spacing w:after="0" w:line="240" w:lineRule="auto"/>
+        <w:rPr>
+          <w:bCs/>
+          <w:lang w:val="pt-BR"/>
+        </w:rPr>
+      </w:pPr>
+      <w:r>
+        <w:rPr>
+          <w:bCs/>
+          <w:lang w:val="pt-BR"/>
+        </w:rPr>
+        <w:t xml:space="preserve">Entrar em contato com um tradutor juramentado e fazer traduções apenas das suas certidões (de seus filhos menores e outros familiares que estejam requerendo a cidadania junto com você). Essas certidões deverão </w:t>
+      </w:r>
+      <w:r>
+        <w:rPr>
+          <w:bCs/>
+          <w:lang w:val="pt-BR"/>
+        </w:rPr>
+        <w:t>ser traduzidas para o idioma italiano.</w:t>
+      </w:r>
+    </w:p>
+    <w:p>
+      <w:pPr>
+        <w:spacing w:after="0" w:line="240" w:lineRule="auto"/>
+        <w:rPr>
+          <w:bCs/>
+          <w:lang w:val="pt-BR"/>
+        </w:rPr>
+      </w:pPr>
+    </w:p>
+    <w:p>
+      <w:pPr>
+        <w:spacing w:after="0" w:line="240" w:lineRule="auto"/>
+        <w:rPr>
+          <w:bCs/>
+          <w:u w:val="single"/>
+          <w:lang w:val="pt-BR"/>
+        </w:rPr>
+      </w:pPr>
+      <w:r>
+        <w:rPr>
+          <w:bCs/>
+          <w:u w:val="single"/>
+          <w:lang w:val="pt-BR"/>
+        </w:rPr>
+        <w:t xml:space="preserve">Passo </w:t>
+      </w:r>
+      <w:r>
+        <w:rPr>
+          <w:bCs/>
+          <w:u w:val="single"/>
+          <w:lang w:val="pt-BR"/>
+        </w:rPr>
+        <w:t>5</w:t>
+      </w:r>
+      <w:r>
+        <w:rPr>
+          <w:bCs/>
+          <w:u w:val="single"/>
+          <w:lang w:val="pt-BR"/>
+        </w:rPr>
+        <w:t xml:space="preserve"> – </w:t>
+      </w:r>
+    </w:p>
+    <w:p>
+      <w:pPr>
+        <w:spacing w:after="0" w:line="240" w:lineRule="auto"/>
+        <w:rPr>
+          <w:bCs/>
+          <w:lang w:val="pt-BR"/>
+        </w:rPr>
+      </w:pPr>
+      <w:r>
+        <w:rPr>
+          <w:bCs/>
+          <w:lang w:val="pt-BR"/>
+        </w:rPr>
+        <w:t>Apostile [</w:t>
+      </w:r>
+      <w:r>
+        <w:rPr>
+          <w:bCs/>
+          <w:lang w:val="pt-BR"/>
+        </w:rPr>
+        <w:t>A Apostila é um certificado de autenticidade emitido por países signatários da Convenção da Haia, promulgada no Brasil pelo Decreto 8.660/2016</w:t>
+      </w:r>
+      <w:r>
+        <w:rPr>
+          <w:bCs/>
+          <w:lang w:val="pt-BR"/>
+        </w:rPr>
+        <w:t xml:space="preserve">] as </w:t>
+      </w:r>
+      <w:r>
+        <w:rPr>
+          <w:bCs/>
+          <w:lang w:val="pt-BR"/>
+        </w:rPr>
+        <w:t>traduções feitas das certidões.</w:t>
+      </w:r>
+      <w:r>
+        <w:rPr>
+          <w:bCs/>
+          <w:lang w:val="pt-BR"/>
+        </w:rPr>
+        <w:t xml:space="preserve"> </w:t>
+      </w:r>
+    </w:p>
+    <w:p>
+      <w:pPr>
+        <w:spacing w:after="0" w:line="240" w:lineRule="auto"/>
+        <w:rPr>
+          <w:bCs/>
+          <w:lang w:val="pt-BR"/>
+        </w:rPr>
+      </w:pPr>
+    </w:p>
+    <w:p>
+      <w:pPr>
+        <w:spacing w:after="0" w:line="240" w:lineRule="auto"/>
+        <w:rPr>
+          <w:bCs/>
+          <w:lang w:val="pt-BR"/>
+        </w:rPr>
+      </w:pPr>
+    </w:p>
+    <w:p>
+      <w:pPr>
+        <w:spacing w:after="0" w:line="240" w:lineRule="auto"/>
+        <w:rPr>
+          <w:bCs/>
+          <w:u w:val="single"/>
+          <w:lang w:val="pt-BR"/>
+        </w:rPr>
+      </w:pPr>
+      <w:r>
+        <w:rPr>
+          <w:bCs/>
+          <w:u w:val="single"/>
+          <w:lang w:val="pt-BR"/>
+        </w:rPr>
+        <w:t xml:space="preserve">Passo </w:t>
+      </w:r>
+      <w:r>
+        <w:rPr>
+          <w:bCs/>
+          <w:u w:val="single"/>
+          <w:lang w:val="pt-BR"/>
+        </w:rPr>
+        <w:t>6</w:t>
+      </w:r>
+      <w:r>
+        <w:rPr>
+          <w:bCs/>
+          <w:u w:val="single"/>
+          <w:lang w:val="pt-BR"/>
+        </w:rPr>
+        <w:t xml:space="preserve"> –</w:t>
+      </w:r>
+    </w:p>
+    <w:p>
+      <w:pPr>
+        <w:spacing w:after="0" w:line="240" w:lineRule="auto"/>
+        <w:rPr>
+          <w:bCs/>
+          <w:lang w:val="pt-BR"/>
+        </w:rPr>
+      </w:pPr>
+      <w:r>
+        <w:rPr>
+          <w:bCs/>
+          <w:lang w:val="pt-BR"/>
+        </w:rPr>
+        <w:t>Monte sua árvore genealógica para que o atendente no consulado consiga visualizar a ligação entre você e seu antepassado italiano. Você pode imprimir direto do site familysearch.org da sua conta, caso tenha usado esse site para guardar suas informações, ou fazer uma simples seguindo o esse modelo aqui</w:t>
+      </w:r>
+      <w:r>
+        <w:rPr>
+          <w:bCs/>
+          <w:lang w:val="pt-BR"/>
+        </w:rPr>
+        <w:t xml:space="preserve"> [</w:t>
+      </w:r>
+      <w:r>
+        <w:rPr>
+          <w:bCs/>
+          <w:lang w:val="pt-BR"/>
+        </w:rPr>
+        <w:t>http://www.conscuritiba.esteri.it/consolato_curitiba/resource/doc/2016/09/mod_3_-_albero_genealogico.doc</w:t>
+      </w:r>
+      <w:r>
+        <w:rPr>
+          <w:bCs/>
+          <w:lang w:val="pt-BR"/>
+        </w:rPr>
+        <w:t>]</w:t>
+      </w:r>
+      <w:r>
+        <w:rPr>
+          <w:bCs/>
+          <w:lang w:val="pt-BR"/>
+        </w:rPr>
+        <w:t>.</w:t>
+      </w:r>
+      <w:r>
+        <w:rPr>
+          <w:bCs/>
+          <w:lang w:val="pt-BR"/>
+        </w:rPr>
+        <w:t xml:space="preserve"> </w:t>
+      </w:r>
+    </w:p>
+    <w:p>
+      <w:pPr>
+        <w:spacing w:after="0" w:line="240" w:lineRule="auto"/>
+        <w:rPr>
+          <w:bCs/>
+          <w:lang w:val="pt-BR"/>
+        </w:rPr>
+      </w:pPr>
+    </w:p>
+    <w:p>
+      <w:pPr>
+        <w:spacing w:after="0" w:line="240" w:lineRule="auto"/>
+        <w:rPr>
+          <w:bCs/>
+          <w:u w:val="single"/>
+          <w:lang w:val="pt-BR"/>
+        </w:rPr>
+      </w:pPr>
+      <w:r>
+        <w:rPr>
+          <w:bCs/>
+          <w:u w:val="single"/>
+          <w:lang w:val="pt-BR"/>
+        </w:rPr>
+        <w:t xml:space="preserve">Passo </w:t>
+      </w:r>
+      <w:r>
+        <w:rPr>
+          <w:bCs/>
+          <w:u w:val="single"/>
+          <w:lang w:val="pt-BR"/>
+        </w:rPr>
+        <w:t>7</w:t>
+      </w:r>
+      <w:r>
+        <w:rPr>
+          <w:bCs/>
+          <w:u w:val="single"/>
+          <w:lang w:val="pt-BR"/>
+        </w:rPr>
+        <w:t xml:space="preserve"> – </w:t>
+      </w:r>
+    </w:p>
+    <w:p>
+      <w:pPr>
+        <w:spacing w:after="0" w:line="240" w:lineRule="auto"/>
+        <w:rPr>
+          <w:bCs/>
+          <w:lang w:val="pt-BR"/>
+        </w:rPr>
+      </w:pPr>
+      <w:r>
+        <w:rPr>
+          <w:bCs/>
+          <w:lang w:val="pt-BR"/>
+        </w:rPr>
+        <w:t>A</w:t>
+      </w:r>
+      <w:r>
+        <w:rPr>
+          <w:bCs/>
+          <w:lang w:val="pt-BR"/>
+        </w:rPr>
+        <w:t>gend</w:t>
+      </w:r>
+      <w:r>
+        <w:rPr>
+          <w:bCs/>
+          <w:lang w:val="pt-BR"/>
+        </w:rPr>
+        <w:t>e</w:t>
+      </w:r>
+      <w:r>
+        <w:rPr>
+          <w:bCs/>
+          <w:lang w:val="pt-BR"/>
+        </w:rPr>
+        <w:t xml:space="preserve"> através do site</w:t>
+      </w:r>
+      <w:r>
+        <w:rPr>
+          <w:bCs/>
+          <w:lang w:val="pt-BR"/>
+        </w:rPr>
+        <w:t xml:space="preserve"> </w:t>
+      </w:r>
+      <w:proofErr w:type="spellStart"/>
+      <w:r>
+        <w:rPr>
+          <w:bCs/>
+          <w:lang w:val="pt-BR"/>
+        </w:rPr>
+        <w:t>Prenotami</w:t>
+      </w:r>
+      <w:proofErr w:type="spellEnd"/>
+      <w:r>
+        <w:rPr>
+          <w:bCs/>
+          <w:lang w:val="pt-BR"/>
+        </w:rPr>
+        <w:t xml:space="preserve"> [</w:t>
+      </w:r>
+      <w:r>
+        <w:rPr>
+          <w:bCs/>
+          <w:lang w:val="pt-BR"/>
+        </w:rPr>
+        <w:t>https://prenotami.esteri.it</w:t>
+      </w:r>
+      <w:r>
+        <w:rPr>
+          <w:bCs/>
+          <w:lang w:val="pt-BR"/>
+        </w:rPr>
+        <w:t>]</w:t>
+      </w:r>
+      <w:r>
+        <w:rPr>
+          <w:bCs/>
+          <w:lang w:val="pt-BR"/>
+        </w:rPr>
+        <w:t xml:space="preserve"> </w:t>
+      </w:r>
+      <w:r>
+        <w:rPr>
+          <w:bCs/>
+          <w:lang w:val="pt-BR"/>
+        </w:rPr>
+        <w:t>uma data para comparecer</w:t>
+      </w:r>
+      <w:r>
+        <w:rPr>
+          <w:bCs/>
+          <w:lang w:val="pt-BR"/>
+        </w:rPr>
+        <w:t xml:space="preserve"> ao</w:t>
+      </w:r>
+      <w:r>
+        <w:rPr>
+          <w:bCs/>
+          <w:lang w:val="pt-BR"/>
+        </w:rPr>
+        <w:t xml:space="preserve"> Consulado Geral apresentan</w:t>
+      </w:r>
+      <w:r>
+        <w:rPr>
+          <w:bCs/>
+          <w:lang w:val="pt-BR"/>
+        </w:rPr>
+        <w:t xml:space="preserve">do toda a sua documentação. </w:t>
+      </w:r>
+      <w:r>
+        <w:rPr>
+          <w:bCs/>
+          <w:lang w:val="pt-BR"/>
+        </w:rPr>
+        <w:t>A documentação a ser apresentada deverá estar completa</w:t>
+      </w:r>
+      <w:r>
+        <w:rPr>
+          <w:bCs/>
+          <w:lang w:val="pt-BR"/>
+        </w:rPr>
+        <w:t xml:space="preserve"> no dia do </w:t>
+      </w:r>
+      <w:r>
+        <w:rPr>
+          <w:bCs/>
+          <w:lang w:val="pt-BR"/>
+        </w:rPr>
+        <w:t>agendamento</w:t>
+      </w:r>
+      <w:r>
+        <w:rPr>
+          <w:bCs/>
+          <w:lang w:val="pt-BR"/>
+        </w:rPr>
+        <w:t>!</w:t>
+      </w:r>
+    </w:p>
+    <w:p>
+      <w:pPr>
+        <w:spacing w:after="0" w:line="240" w:lineRule="auto"/>
+        <w:rPr>
+          <w:bCs/>
+          <w:lang w:val="pt-BR"/>
+        </w:rPr>
+      </w:pPr>
+    </w:p>
+    <w:p>
+      <w:pPr>
+        <w:spacing w:after="0" w:line="240" w:lineRule="auto"/>
+        <w:rPr>
+          <w:bCs/>
+          <w:u w:val="single"/>
+          <w:lang w:val="pt-BR"/>
+        </w:rPr>
+      </w:pPr>
+      <w:r>
+        <w:rPr>
+          <w:bCs/>
+          <w:u w:val="single"/>
+          <w:lang w:val="pt-BR"/>
+        </w:rPr>
+        <w:lastRenderedPageBreak/>
+        <w:t xml:space="preserve">Passo </w:t>
+      </w:r>
+      <w:r>
+        <w:rPr>
+          <w:bCs/>
+          <w:u w:val="single"/>
+          <w:lang w:val="pt-BR"/>
+        </w:rPr>
+        <w:t>8</w:t>
+      </w:r>
+      <w:r>
+        <w:rPr>
+          <w:bCs/>
+          <w:u w:val="single"/>
+          <w:lang w:val="pt-BR"/>
+        </w:rPr>
+        <w:t xml:space="preserve"> –</w:t>
+      </w:r>
+    </w:p>
+    <w:p>
+      <w:pPr>
+        <w:spacing w:after="0" w:line="240" w:lineRule="auto"/>
+        <w:rPr>
+          <w:bCs/>
+          <w:lang w:val="pt-BR"/>
+        </w:rPr>
+      </w:pPr>
+      <w:r>
+        <w:rPr>
+          <w:bCs/>
+          <w:lang w:val="pt-BR"/>
+        </w:rPr>
+        <w:t xml:space="preserve">Preencha </w:t>
+      </w:r>
+      <w:r>
+        <w:rPr>
+          <w:bCs/>
+          <w:lang w:val="pt-BR"/>
+        </w:rPr>
+        <w:t xml:space="preserve">e assine </w:t>
+      </w:r>
+      <w:r>
+        <w:rPr>
+          <w:bCs/>
+          <w:lang w:val="pt-BR"/>
+        </w:rPr>
+        <w:t xml:space="preserve">o </w:t>
+      </w:r>
+      <w:r>
+        <w:rPr>
+          <w:bCs/>
+          <w:lang w:val="pt-BR"/>
+        </w:rPr>
+        <w:t xml:space="preserve">Módulo de pedido </w:t>
+      </w:r>
+      <w:r>
+        <w:rPr>
+          <w:bCs/>
+          <w:lang w:val="pt-BR"/>
+        </w:rPr>
+        <w:t>[</w:t>
+      </w:r>
+      <w:r>
+        <w:rPr>
+          <w:bCs/>
+          <w:lang w:val="pt-BR"/>
+        </w:rPr>
+        <w:t>https://conscuritiba.esteri.it/consolato_curitiba/resource/doc/2018/05/mod7-pedidodereconhecimentoquandoconvocado_maggio_2018.pdf</w:t>
+      </w:r>
+      <w:r>
+        <w:rPr>
+          <w:bCs/>
+          <w:lang w:val="pt-BR"/>
+        </w:rPr>
+        <w:t xml:space="preserve">] </w:t>
+      </w:r>
+      <w:r>
+        <w:rPr>
+          <w:bCs/>
+          <w:lang w:val="pt-BR"/>
+        </w:rPr>
+        <w:t xml:space="preserve">e módulo de cadastro </w:t>
+      </w:r>
+      <w:r>
+        <w:rPr>
+          <w:bCs/>
+          <w:lang w:val="pt-BR"/>
+        </w:rPr>
+        <w:t>[</w:t>
+      </w:r>
+      <w:r>
+        <w:rPr>
+          <w:bCs/>
+          <w:lang w:val="pt-BR"/>
+        </w:rPr>
+        <w:t>https://conscuritiba.esteri.it/consolato_curitiba/resource/doc/2018/05/mod8-modulodecadastrosomenteparaconvocadoscidadania_maggio_2018.pdf</w:t>
+      </w:r>
+      <w:r>
+        <w:rPr>
+          <w:bCs/>
+          <w:lang w:val="pt-BR"/>
+        </w:rPr>
+        <w:t>]</w:t>
+      </w:r>
+      <w:r>
+        <w:rPr>
+          <w:bCs/>
+          <w:lang w:val="pt-BR"/>
+        </w:rPr>
+        <w:t xml:space="preserve">. </w:t>
+      </w:r>
+      <w:r>
+        <w:rPr>
+          <w:bCs/>
+          <w:lang w:val="pt-BR"/>
+        </w:rPr>
+        <w:t>Todos</w:t>
+      </w:r>
+      <w:r>
+        <w:rPr>
+          <w:bCs/>
+          <w:lang w:val="pt-BR"/>
+        </w:rPr>
+        <w:t xml:space="preserve"> os maiores</w:t>
+      </w:r>
+      <w:r>
+        <w:rPr>
+          <w:bCs/>
+          <w:lang w:val="pt-BR"/>
+        </w:rPr>
+        <w:t xml:space="preserve"> de 18 anos</w:t>
+      </w:r>
+      <w:r>
+        <w:rPr>
+          <w:bCs/>
+          <w:lang w:val="pt-BR"/>
+        </w:rPr>
+        <w:t xml:space="preserve"> que estejam solicitando a cidadania devem preencher esses formulários. O</w:t>
+      </w:r>
+      <w:r>
+        <w:rPr>
+          <w:bCs/>
+          <w:lang w:val="pt-BR"/>
+        </w:rPr>
+        <w:t>s menores de idade incluídos no processo</w:t>
+      </w:r>
+      <w:r>
+        <w:rPr>
+          <w:bCs/>
+          <w:lang w:val="pt-BR"/>
+        </w:rPr>
+        <w:t xml:space="preserve"> </w:t>
+      </w:r>
+      <w:r>
+        <w:rPr>
+          <w:bCs/>
+          <w:lang w:val="pt-BR"/>
+        </w:rPr>
+        <w:t xml:space="preserve">não precisam preencher estes dois modelos. </w:t>
+      </w:r>
+      <w:r>
+        <w:rPr>
+          <w:bCs/>
+          <w:lang w:val="pt-BR"/>
+        </w:rPr>
+        <w:t>O consulado s</w:t>
+      </w:r>
+      <w:r>
+        <w:rPr>
+          <w:bCs/>
+          <w:lang w:val="pt-BR"/>
+        </w:rPr>
+        <w:t>olicit</w:t>
+      </w:r>
+      <w:r>
+        <w:rPr>
+          <w:bCs/>
+          <w:lang w:val="pt-BR"/>
+        </w:rPr>
+        <w:t>a</w:t>
+      </w:r>
+      <w:r>
+        <w:rPr>
+          <w:bCs/>
+          <w:lang w:val="pt-BR"/>
+        </w:rPr>
+        <w:t xml:space="preserve"> que estes modelos sejam preenchidos no</w:t>
+      </w:r>
+      <w:r>
+        <w:rPr>
+          <w:bCs/>
+          <w:lang w:val="pt-BR"/>
+        </w:rPr>
+        <w:t xml:space="preserve"> </w:t>
+      </w:r>
+      <w:r>
+        <w:rPr>
+          <w:bCs/>
+          <w:lang w:val="pt-BR"/>
+        </w:rPr>
+        <w:t xml:space="preserve">computador, sem alterar o texto original, </w:t>
+      </w:r>
+      <w:r>
+        <w:rPr>
+          <w:bCs/>
+          <w:lang w:val="pt-BR"/>
+        </w:rPr>
+        <w:t>depois que imprima e assine-os à mão com caneta azul</w:t>
+      </w:r>
+      <w:r>
+        <w:rPr>
+          <w:bCs/>
+          <w:lang w:val="pt-BR"/>
+        </w:rPr>
+        <w:t>.</w:t>
+      </w:r>
+    </w:p>
+    <w:p>
+      <w:pPr>
+        <w:spacing w:after="0" w:line="240" w:lineRule="auto"/>
+        <w:rPr>
+          <w:bCs/>
+          <w:lang w:val="pt-BR"/>
+        </w:rPr>
+      </w:pPr>
+      <w:r>
+        <w:rPr>
+          <w:bCs/>
+          <w:lang w:val="pt-BR"/>
+        </w:rPr>
+        <w:t xml:space="preserve"> </w:t>
+      </w:r>
+    </w:p>
+    <w:p>
+      <w:pPr>
+        <w:spacing w:after="0" w:line="240" w:lineRule="auto"/>
+        <w:rPr>
+          <w:bCs/>
+          <w:u w:val="single"/>
+          <w:lang w:val="pt-BR"/>
+        </w:rPr>
+      </w:pPr>
+      <w:r>
+        <w:rPr>
+          <w:bCs/>
+          <w:u w:val="single"/>
+          <w:lang w:val="pt-BR"/>
+        </w:rPr>
+        <w:t xml:space="preserve">Passo </w:t>
+      </w:r>
+      <w:r>
+        <w:rPr>
+          <w:bCs/>
+          <w:u w:val="single"/>
+          <w:lang w:val="pt-BR"/>
+        </w:rPr>
+        <w:t>9</w:t>
+      </w:r>
+      <w:r>
+        <w:rPr>
+          <w:bCs/>
+          <w:u w:val="single"/>
+          <w:lang w:val="pt-BR"/>
+        </w:rPr>
+        <w:t xml:space="preserve"> –</w:t>
+      </w:r>
+    </w:p>
+    <w:p>
+      <w:pPr>
+        <w:spacing w:after="0" w:line="240" w:lineRule="auto"/>
+        <w:rPr>
+          <w:bCs/>
+          <w:lang w:val="pt-BR"/>
+        </w:rPr>
+      </w:pPr>
+      <w:r>
+        <w:rPr>
+          <w:bCs/>
+          <w:lang w:val="pt-BR"/>
+        </w:rPr>
+        <w:t>A</w:t>
+      </w:r>
+      <w:r>
+        <w:rPr>
+          <w:bCs/>
+          <w:lang w:val="pt-BR"/>
+        </w:rPr>
+        <w:t>presentar-se no dia e hora marcados portando:</w:t>
+      </w:r>
+    </w:p>
+    <w:p>
+      <w:pPr>
+        <w:pStyle w:val="PargrafodaLista"/>
+        <w:numPr>
+          <w:ilvl w:val="0"/>
+          <w:numId w:val="5"/>
+        </w:numPr>
+        <w:spacing w:after="0" w:line="240" w:lineRule="auto"/>
+        <w:ind w:left="284" w:hanging="207"/>
+        <w:rPr>
+          <w:bCs/>
+          <w:lang w:val="pt-BR"/>
+        </w:rPr>
+      </w:pPr>
+      <w:r>
+        <w:rPr>
+          <w:bCs/>
+          <w:lang w:val="pt-BR"/>
+        </w:rPr>
+        <w:t>O</w:t>
+      </w:r>
+      <w:r>
+        <w:rPr>
+          <w:bCs/>
+          <w:lang w:val="pt-BR"/>
+        </w:rPr>
+        <w:t xml:space="preserve">s módulos </w:t>
+      </w:r>
+      <w:r>
+        <w:rPr>
+          <w:bCs/>
+          <w:lang w:val="pt-BR"/>
+        </w:rPr>
+        <w:t>de pedido e de cadastro</w:t>
+      </w:r>
+      <w:r>
+        <w:rPr>
+          <w:bCs/>
+          <w:lang w:val="pt-BR"/>
+        </w:rPr>
+        <w:t xml:space="preserve"> originais preenchidos e assinados com caneta azul.</w:t>
+      </w:r>
+    </w:p>
+    <w:p>
+      <w:pPr>
+        <w:pStyle w:val="PargrafodaLista"/>
+        <w:numPr>
+          <w:ilvl w:val="0"/>
+          <w:numId w:val="5"/>
+        </w:numPr>
+        <w:spacing w:after="0" w:line="240" w:lineRule="auto"/>
+        <w:ind w:left="284" w:hanging="207"/>
+        <w:rPr>
+          <w:bCs/>
+          <w:lang w:val="pt-BR"/>
+        </w:rPr>
+      </w:pPr>
+      <w:r>
+        <w:rPr>
+          <w:bCs/>
+          <w:lang w:val="pt-BR"/>
+        </w:rPr>
+        <w:t>Comprovante de pagamento da taxa consular</w:t>
+      </w:r>
+      <w:r>
+        <w:rPr>
+          <w:bCs/>
+          <w:lang w:val="pt-BR"/>
+        </w:rPr>
+        <w:t xml:space="preserve">, no valor de </w:t>
+      </w:r>
+      <w:r>
+        <w:rPr>
+          <w:bCs/>
+          <w:lang w:val="pt-BR"/>
+        </w:rPr>
+        <w:t>300,00 Euros</w:t>
+      </w:r>
+      <w:r>
+        <w:rPr>
+          <w:bCs/>
+          <w:lang w:val="pt-BR"/>
+        </w:rPr>
+        <w:t xml:space="preserve"> por requerente maior de idade (menores de idade não pagam essa taxa)</w:t>
+      </w:r>
+      <w:r>
+        <w:rPr>
+          <w:bCs/>
+          <w:lang w:val="pt-BR"/>
+        </w:rPr>
+        <w:t>.</w:t>
+      </w:r>
+    </w:p>
+    <w:p>
+      <w:pPr>
+        <w:pStyle w:val="PargrafodaLista"/>
+        <w:numPr>
+          <w:ilvl w:val="0"/>
+          <w:numId w:val="5"/>
+        </w:numPr>
+        <w:spacing w:after="0" w:line="240" w:lineRule="auto"/>
+        <w:ind w:left="284" w:hanging="207"/>
+        <w:rPr>
+          <w:bCs/>
+          <w:lang w:val="pt-BR"/>
+        </w:rPr>
+      </w:pPr>
+      <w:r>
+        <w:rPr>
+          <w:bCs/>
+          <w:lang w:val="pt-BR"/>
+        </w:rPr>
+        <w:t>F</w:t>
+      </w:r>
+      <w:r>
+        <w:rPr>
+          <w:bCs/>
+          <w:lang w:val="pt-BR"/>
+        </w:rPr>
+        <w:t>otocópia do R.G. emitido no máximo há 10 anos (frente e verso na mesma página);</w:t>
+      </w:r>
+    </w:p>
+    <w:p>
+      <w:pPr>
+        <w:pStyle w:val="PargrafodaLista"/>
+        <w:numPr>
+          <w:ilvl w:val="0"/>
+          <w:numId w:val="5"/>
+        </w:numPr>
+        <w:spacing w:after="0" w:line="240" w:lineRule="auto"/>
+        <w:ind w:left="284" w:hanging="207"/>
+        <w:rPr>
+          <w:bCs/>
+          <w:lang w:val="pt-BR"/>
+        </w:rPr>
+      </w:pPr>
+      <w:r>
+        <w:rPr>
+          <w:bCs/>
+          <w:lang w:val="pt-BR"/>
+        </w:rPr>
+        <w:t>C</w:t>
+      </w:r>
+      <w:r>
+        <w:rPr>
+          <w:bCs/>
+          <w:lang w:val="pt-BR"/>
+        </w:rPr>
+        <w:t>omprovante de residência nominal de cada interessado maior de idade</w:t>
+      </w:r>
+      <w:r>
+        <w:rPr>
+          <w:bCs/>
+          <w:lang w:val="pt-BR"/>
+        </w:rPr>
+        <w:t>.</w:t>
+      </w:r>
+    </w:p>
+    <w:p>
+      <w:pPr>
+        <w:pStyle w:val="PargrafodaLista"/>
+        <w:numPr>
+          <w:ilvl w:val="0"/>
+          <w:numId w:val="5"/>
+        </w:numPr>
+        <w:spacing w:after="0" w:line="240" w:lineRule="auto"/>
+        <w:ind w:left="284" w:hanging="207"/>
+        <w:rPr>
+          <w:bCs/>
+          <w:lang w:val="pt-BR"/>
+        </w:rPr>
+      </w:pPr>
+      <w:r>
+        <w:rPr>
+          <w:bCs/>
+          <w:lang w:val="pt-BR"/>
+        </w:rPr>
+        <w:t>documentação necessária para comprovar a sua ascendência italiana</w:t>
+      </w:r>
+      <w:r>
+        <w:rPr>
+          <w:bCs/>
+          <w:lang w:val="pt-BR"/>
+        </w:rPr>
+        <w:t xml:space="preserve"> (as certidões de nascimento, casamento, óbito e divórcio, a CNN, a arvore genealógica. Com as respectivas apostilas e traduções).</w:t>
+      </w:r>
+      <w:r>
+        <w:rPr>
+          <w:bCs/>
+          <w:lang w:val="pt-BR"/>
+        </w:rPr>
+        <w:cr/>
+      </w:r>
+    </w:p>
+    <w:p>
+      <w:pPr>
+        <w:spacing w:after="0" w:line="240" w:lineRule="auto"/>
+        <w:rPr>
+          <w:bCs/>
+          <w:u w:val="single"/>
+          <w:lang w:val="pt-BR"/>
+        </w:rPr>
+      </w:pPr>
+      <w:r>
+        <w:rPr>
+          <w:bCs/>
+          <w:u w:val="single"/>
+          <w:lang w:val="pt-BR"/>
+        </w:rPr>
+        <w:t xml:space="preserve">Passo </w:t>
+      </w:r>
+      <w:r>
+        <w:rPr>
+          <w:bCs/>
+          <w:u w:val="single"/>
+          <w:lang w:val="pt-BR"/>
+        </w:rPr>
+        <w:t>10</w:t>
+      </w:r>
+      <w:r>
+        <w:rPr>
+          <w:bCs/>
+          <w:u w:val="single"/>
+          <w:lang w:val="pt-BR"/>
+        </w:rPr>
+        <w:t xml:space="preserve"> – </w:t>
+      </w:r>
+    </w:p>
+    <w:p>
+      <w:pPr>
+        <w:spacing w:after="0" w:line="240" w:lineRule="auto"/>
+        <w:rPr>
+          <w:bCs/>
+          <w:lang w:val="pt-BR"/>
+        </w:rPr>
+      </w:pPr>
+      <w:r>
+        <w:rPr>
+          <w:bCs/>
+          <w:lang w:val="pt-BR"/>
+        </w:rPr>
+        <w:t>Aguard</w:t>
+      </w:r>
+      <w:r>
+        <w:rPr>
+          <w:bCs/>
+          <w:lang w:val="pt-BR"/>
+        </w:rPr>
+        <w:t>e pacientemente</w:t>
+      </w:r>
+      <w:r>
+        <w:rPr>
+          <w:bCs/>
+          <w:lang w:val="pt-BR"/>
+        </w:rPr>
+        <w:t xml:space="preserve"> o retorno do consulado e pronto! Ao receber o deferimento que é enviado por e-mail você pode comemorar. você e um cidadão italiano e pode usufruir das vantagens de ser cidadão europeu.</w:t>
+      </w:r>
+    </w:p>
+    <w:p>
+      <w:pPr>
+        <w:spacing w:after="0" w:line="240" w:lineRule="auto"/>
+        <w:rPr>
+          <w:bCs/>
+          <w:lang w:val="pt-BR"/>
+        </w:rPr>
+      </w:pPr>
+    </w:p>
+    <w:p>
+      <w:pPr>
+        <w:spacing w:after="0" w:line="240" w:lineRule="auto"/>
+        <w:rPr>
+          <w:bCs/>
+          <w:lang w:val="pt-BR"/>
+        </w:rPr>
+      </w:pPr>
+      <w:r>
+        <w:rPr>
+          <w:bCs/>
+          <w:lang w:val="pt-BR"/>
+        </w:rPr>
+        <w:t xml:space="preserve">**O passos acima foram criados tomando por base o processo feito através do Consulado italiano em Curitiba. </w:t>
+      </w:r>
+    </w:p>
+    <w:p>
+      <w:pPr>
+        <w:spacing w:after="0" w:line="240" w:lineRule="auto"/>
+        <w:rPr>
+          <w:bCs/>
+          <w:lang w:val="pt-BR"/>
+        </w:rPr>
+      </w:pPr>
+    </w:p>
+    <w:p>
+      <w:pPr>
+        <w:spacing w:after="0" w:line="240" w:lineRule="auto"/>
+        <w:rPr>
+          <w:bCs/>
+          <w:lang w:val="pt-BR"/>
+        </w:rPr>
+      </w:pPr>
+      <w:r>
+        <w:rPr>
+          <w:bCs/>
+          <w:lang w:val="pt-BR"/>
+        </w:rPr>
+        <w:t>Lembre-se que para</w:t>
+      </w:r>
+      <w:r>
+        <w:rPr>
+          <w:bCs/>
+          <w:lang w:val="pt-BR"/>
+        </w:rPr>
+        <w:t xml:space="preserve"> obter mais informações sobre o reconhecimento da cidadania italiana no Brasil, consulte</w:t>
+      </w:r>
+      <w:r>
+        <w:rPr>
+          <w:bCs/>
+          <w:lang w:val="pt-BR"/>
+        </w:rPr>
+        <w:t xml:space="preserve"> sempre</w:t>
+      </w:r>
+      <w:r>
+        <w:rPr>
+          <w:bCs/>
+          <w:lang w:val="pt-BR"/>
+        </w:rPr>
+        <w:t xml:space="preserve"> o site do consulado italiano</w:t>
+      </w:r>
+      <w:r>
+        <w:rPr>
+          <w:bCs/>
+          <w:lang w:val="pt-BR"/>
+        </w:rPr>
+        <w:t xml:space="preserve"> responsável pelo estado onde você mora. Informações devem sempre ser verificadas por lá, que é a única fonte oficial para isso.</w:t>
+      </w:r>
+      <w:r>
+        <w:rPr>
+          <w:bCs/>
+          <w:lang w:val="pt-BR"/>
+        </w:rPr>
+        <w:t xml:space="preserve"> Lembre-se de que todo o processo pode levar tempo e requer paciência e diligência.</w:t>
+      </w:r>
+      <w:r>
+        <w:rPr>
+          <w:bCs/>
+          <w:lang w:val="pt-BR"/>
+        </w:rPr>
+        <w:t xml:space="preserve"> Deixei aqui uma lista com os sites dos consulados italianos no Brasil conforme seus estados de jurisdição. </w:t>
+      </w:r>
+    </w:p>
+    <w:p>
+      <w:pPr>
+        <w:spacing w:after="0" w:line="240" w:lineRule="auto"/>
+        <w:rPr>
+          <w:bCs/>
+          <w:lang w:val="pt-BR"/>
+        </w:rPr>
+      </w:pPr>
+    </w:p>
+    <w:p>
+      <w:pPr>
+        <w:spacing w:after="0" w:line="240" w:lineRule="auto"/>
+        <w:rPr>
+          <w:bCs/>
+          <w:lang w:val="pt-BR"/>
+        </w:rPr>
+      </w:pPr>
+      <w:r>
+        <w:rPr>
+          <w:bCs/>
+          <w:lang w:val="pt-BR"/>
+        </w:rPr>
+        <w:t>E é isso! Esper</w:t>
+      </w:r>
+      <w:r>
+        <w:rPr>
+          <w:bCs/>
+          <w:lang w:val="pt-BR"/>
+        </w:rPr>
+        <w:t>o</w:t>
+      </w:r>
+      <w:r>
+        <w:rPr>
+          <w:bCs/>
+          <w:lang w:val="pt-BR"/>
+        </w:rPr>
+        <w:t xml:space="preserve"> que este </w:t>
+      </w:r>
+      <w:r>
+        <w:rPr>
+          <w:bCs/>
+          <w:lang w:val="pt-BR"/>
+        </w:rPr>
+        <w:t>site</w:t>
+      </w:r>
+      <w:r>
+        <w:rPr>
+          <w:bCs/>
+          <w:lang w:val="pt-BR"/>
+        </w:rPr>
+        <w:t xml:space="preserve"> tenha ajudado você a entender melhor o processo de reconhecimento da cidadania italiana no Brasil. </w:t>
+      </w:r>
+      <w:r>
+        <w:rPr>
+          <w:bCs/>
+          <w:lang w:val="pt-BR"/>
+        </w:rPr>
+        <w:t xml:space="preserve">Se precisar de uma orientação mais personalidade, é só entrar em contato comigo. </w:t>
+      </w:r>
+      <w:r>
+        <w:rPr>
+          <w:bCs/>
+          <w:lang w:val="pt-BR"/>
+        </w:rPr>
+        <w:t xml:space="preserve">Não se esqueça de </w:t>
+      </w:r>
+      <w:r>
+        <w:rPr>
+          <w:bCs/>
+          <w:lang w:val="pt-BR"/>
+        </w:rPr>
+        <w:t>compartilhar este site</w:t>
+      </w:r>
+      <w:r>
+        <w:rPr>
+          <w:bCs/>
+          <w:lang w:val="pt-BR"/>
+        </w:rPr>
+        <w:t xml:space="preserve"> com seus amigos e familiares que também possam estar interessados ​​em obter a cidadania italiana. </w:t>
+      </w:r>
+    </w:p>
+    <w:p>
+      <w:pPr>
+        <w:spacing w:after="0" w:line="240" w:lineRule="auto"/>
+        <w:rPr>
+          <w:bCs/>
+          <w:lang w:val="pt-BR"/>
+        </w:rPr>
+      </w:pPr>
+    </w:p>
+    <w:p>
+      <w:pPr>
+        <w:spacing w:after="0" w:line="240" w:lineRule="auto"/>
+        <w:rPr>
+          <w:bCs/>
+          <w:lang w:val="pt-BR"/>
+        </w:rPr>
+      </w:pPr>
+    </w:p>
+    <w:p>
+      <w:pPr>
+        <w:spacing w:after="0" w:line="240" w:lineRule="auto"/>
+        <w:rPr>
+          <w:b/>
+          <w:lang w:val="pt-BR"/>
+        </w:rPr>
+      </w:pPr>
+      <w:r>
+        <w:rPr>
+          <w:b/>
+          <w:lang w:val="pt-BR"/>
+        </w:rPr>
+        <w:t>-----------</w:t>
+      </w:r>
+      <w:r>
+        <w:rPr>
+          <w:b/>
+          <w:lang w:val="pt-BR"/>
+        </w:rPr>
+        <w:t>PAGE 0</w:t>
+      </w:r>
+      <w:r>
+        <w:rPr>
+          <w:b/>
+          <w:lang w:val="pt-BR"/>
+        </w:rPr>
+        <w:t>4</w:t>
+      </w:r>
+      <w:r>
+        <w:rPr>
+          <w:b/>
+          <w:lang w:val="pt-BR"/>
+        </w:rPr>
+        <w:t>-----------</w:t>
+      </w:r>
+    </w:p>
+    <w:p>
+      <w:pPr>
+        <w:spacing w:after="0" w:line="240" w:lineRule="auto"/>
+        <w:rPr>
+          <w:b/>
+          <w:lang w:val="pt-BR"/>
+        </w:rPr>
+      </w:pPr>
+      <w:r>
+        <w:rPr>
+          <w:b/>
+          <w:lang w:val="pt-BR"/>
+        </w:rPr>
+        <w:t>Consulados italianos no Brasil</w:t>
+      </w:r>
+    </w:p>
+    <w:tbl>
+      <w:tblPr>
+        <w:tblStyle w:val="Tabelacomgrade"/>
+        <w:tblW w:w="0" w:type="auto"/>
+        <w:tblLayout w:type="fixed"/>
+        <w:tblLook w:val="04A0" w:firstRow="1" w:lastRow="0" w:firstColumn="1" w:lastColumn="0" w:noHBand="0" w:noVBand="1"/>
+      </w:tblPr>
+      <w:tblGrid>
+        <w:gridCol w:w="2122"/>
+        <w:gridCol w:w="2693"/>
+        <w:gridCol w:w="4535"/>
+      </w:tblGrid>
+      <w:tr>
+        <w:tc>
+          <w:tcPr>
+            <w:tcW w:w="2122" w:type="dxa"/>
+            <w:vAlign w:val="center"/>
+          </w:tcPr>
+          <w:p>
+            <w:pPr>
+              <w:rPr>
+                <w:bCs/>
+                <w:lang w:val="pt-BR"/>
+              </w:rPr>
+            </w:pPr>
+            <w:r>
+              <w:rPr>
+                <w:bCs/>
+                <w:lang w:val="pt-BR"/>
+              </w:rPr>
+              <w:t>Nome</w:t>
+            </w:r>
+          </w:p>
+        </w:tc>
+        <w:tc>
+          <w:tcPr>
+            <w:tcW w:w="2693" w:type="dxa"/>
+            <w:vAlign w:val="center"/>
+          </w:tcPr>
+          <w:p>
+            <w:pPr>
+              <w:rPr>
+                <w:bCs/>
+                <w:lang w:val="pt-BR"/>
+              </w:rPr>
+            </w:pPr>
+            <w:r>
+              <w:rPr>
+                <w:bCs/>
+                <w:lang w:val="pt-BR"/>
+              </w:rPr>
+              <w:t>Responsável por:</w:t>
+            </w:r>
+          </w:p>
+        </w:tc>
+        <w:tc>
+          <w:tcPr>
+            <w:tcW w:w="4535" w:type="dxa"/>
+            <w:vAlign w:val="center"/>
+          </w:tcPr>
+          <w:p>
+            <w:pPr>
+              <w:rPr>
+                <w:bCs/>
+                <w:lang w:val="pt-BR"/>
+              </w:rPr>
+            </w:pPr>
+            <w:r>
+              <w:rPr>
+                <w:bCs/>
+                <w:lang w:val="pt-BR"/>
+              </w:rPr>
+              <w:t>website</w:t>
+            </w:r>
+          </w:p>
+        </w:tc>
+      </w:tr>
+      <w:tr>
+        <w:tc>
+          <w:tcPr>
+            <w:tcW w:w="2122" w:type="dxa"/>
+            <w:vAlign w:val="center"/>
+          </w:tcPr>
+          <w:p>
+            <w:pPr>
+              <w:rPr>
+                <w:b/>
+                <w:u w:val="single"/>
+                <w:lang w:val="pt-BR"/>
+              </w:rPr>
+            </w:pPr>
+            <w:proofErr w:type="spellStart"/>
+            <w:r>
+              <w:rPr>
+                <w:bCs/>
+                <w:u w:val="single"/>
+                <w:lang w:val="pt-BR"/>
+              </w:rPr>
+              <w:t>Consolato</w:t>
+            </w:r>
+            <w:proofErr w:type="spellEnd"/>
+            <w:r>
+              <w:rPr>
+                <w:bCs/>
+                <w:u w:val="single"/>
+                <w:lang w:val="pt-BR"/>
+              </w:rPr>
+              <w:t xml:space="preserve"> </w:t>
+            </w:r>
+            <w:proofErr w:type="spellStart"/>
+            <w:r>
+              <w:rPr>
+                <w:bCs/>
+                <w:u w:val="single"/>
+                <w:lang w:val="pt-BR"/>
+              </w:rPr>
+              <w:t>Generale</w:t>
+            </w:r>
+            <w:proofErr w:type="spellEnd"/>
+            <w:r>
+              <w:rPr>
+                <w:bCs/>
+                <w:u w:val="single"/>
+                <w:lang w:val="pt-BR"/>
+              </w:rPr>
+              <w:t xml:space="preserve"> d'</w:t>
+            </w:r>
+            <w:proofErr w:type="spellStart"/>
+            <w:r>
+              <w:rPr>
+                <w:bCs/>
+                <w:u w:val="single"/>
+                <w:lang w:val="pt-BR"/>
+              </w:rPr>
+              <w:t>Italia</w:t>
+            </w:r>
+            <w:proofErr w:type="spellEnd"/>
+            <w:r>
+              <w:rPr>
+                <w:bCs/>
+                <w:u w:val="single"/>
+                <w:lang w:val="pt-BR"/>
+              </w:rPr>
+              <w:t xml:space="preserve"> </w:t>
+            </w:r>
+            <w:r>
+              <w:rPr>
+                <w:bCs/>
+                <w:u w:val="single"/>
+                <w:lang w:val="pt-BR"/>
+              </w:rPr>
+              <w:t>–</w:t>
+            </w:r>
+            <w:r>
+              <w:rPr>
+                <w:bCs/>
+                <w:u w:val="single"/>
+                <w:lang w:val="pt-BR"/>
+              </w:rPr>
+              <w:t xml:space="preserve"> </w:t>
+            </w:r>
+            <w:r>
+              <w:rPr>
+                <w:bCs/>
+                <w:u w:val="single"/>
+                <w:lang w:val="pt-BR"/>
+              </w:rPr>
+              <w:t>Belo Horizonte</w:t>
+            </w:r>
+          </w:p>
+        </w:tc>
+        <w:tc>
+          <w:tcPr>
+            <w:tcW w:w="2693" w:type="dxa"/>
+            <w:vAlign w:val="center"/>
+          </w:tcPr>
+          <w:p>
+            <w:pPr>
+              <w:rPr>
+                <w:bCs/>
+                <w:lang w:val="pt-BR"/>
+              </w:rPr>
+            </w:pPr>
+            <w:r>
+              <w:rPr>
+                <w:bCs/>
+                <w:lang w:val="pt-BR"/>
+              </w:rPr>
+              <w:t>Minas Gerais (MG)</w:t>
+            </w:r>
+          </w:p>
+          <w:p>
+            <w:pPr>
+              <w:rPr>
+                <w:b/>
+                <w:lang w:val="pt-BR"/>
+              </w:rPr>
+            </w:pPr>
+          </w:p>
+        </w:tc>
+        <w:tc>
+          <w:tcPr>
+            <w:tcW w:w="4535" w:type="dxa"/>
+            <w:vAlign w:val="center"/>
+          </w:tcPr>
+          <w:p>
+            <w:pPr>
+              <w:rPr>
+                <w:bCs/>
+                <w:lang w:val="pt-BR"/>
+              </w:rPr>
+            </w:pPr>
+            <w:hyperlink r:id="rId14" w:history="1">
+              <w:r>
+                <w:rPr>
+                  <w:rStyle w:val="Hyperlink"/>
+                  <w:bCs/>
+                  <w:lang w:val="pt-BR"/>
+                </w:rPr>
+                <w:t>https://consbelohorizonte.esteri.it/consolato_belohorizonte/pt/i_servizi/per_i_cittadini/cittadinanza/cittadinanza_discendenza</w:t>
+              </w:r>
+            </w:hyperlink>
+          </w:p>
+          <w:p>
+            <w:pPr>
+              <w:rPr>
+                <w:bCs/>
+                <w:lang w:val="pt-BR"/>
+              </w:rPr>
+            </w:pPr>
+          </w:p>
+        </w:tc>
+      </w:tr>
+      <w:tr>
+        <w:tc>
+          <w:tcPr>
+            <w:tcW w:w="2122" w:type="dxa"/>
+            <w:vAlign w:val="center"/>
+          </w:tcPr>
+          <w:p>
+            <w:pPr>
+              <w:rPr>
+                <w:b/>
+                <w:u w:val="single"/>
+                <w:lang w:val="pt-BR"/>
+              </w:rPr>
+            </w:pPr>
+            <w:proofErr w:type="spellStart"/>
+            <w:r>
+              <w:rPr>
+                <w:bCs/>
+                <w:u w:val="single"/>
+                <w:lang w:val="pt-BR"/>
+              </w:rPr>
+              <w:lastRenderedPageBreak/>
+              <w:t>Consolato</w:t>
+            </w:r>
+            <w:proofErr w:type="spellEnd"/>
+            <w:r>
+              <w:rPr>
+                <w:bCs/>
+                <w:u w:val="single"/>
+                <w:lang w:val="pt-BR"/>
+              </w:rPr>
+              <w:t xml:space="preserve"> </w:t>
+            </w:r>
+            <w:proofErr w:type="spellStart"/>
+            <w:r>
+              <w:rPr>
+                <w:bCs/>
+                <w:u w:val="single"/>
+                <w:lang w:val="pt-BR"/>
+              </w:rPr>
+              <w:t>Generale</w:t>
+            </w:r>
+            <w:proofErr w:type="spellEnd"/>
+            <w:r>
+              <w:rPr>
+                <w:bCs/>
+                <w:u w:val="single"/>
+                <w:lang w:val="pt-BR"/>
+              </w:rPr>
+              <w:t xml:space="preserve"> d'</w:t>
+            </w:r>
+            <w:proofErr w:type="spellStart"/>
+            <w:r>
+              <w:rPr>
+                <w:bCs/>
+                <w:u w:val="single"/>
+                <w:lang w:val="pt-BR"/>
+              </w:rPr>
+              <w:t>Italia</w:t>
+            </w:r>
+            <w:proofErr w:type="spellEnd"/>
+            <w:r>
+              <w:rPr>
+                <w:bCs/>
+                <w:u w:val="single"/>
+                <w:lang w:val="pt-BR"/>
+              </w:rPr>
+              <w:t xml:space="preserve"> </w:t>
+            </w:r>
+            <w:r>
+              <w:rPr>
+                <w:bCs/>
+                <w:u w:val="single"/>
+                <w:lang w:val="pt-BR"/>
+              </w:rPr>
+              <w:t>–</w:t>
+            </w:r>
+            <w:r>
+              <w:rPr>
+                <w:bCs/>
+                <w:u w:val="single"/>
+                <w:lang w:val="pt-BR"/>
+              </w:rPr>
+              <w:t xml:space="preserve"> </w:t>
+            </w:r>
+            <w:r>
+              <w:rPr>
+                <w:bCs/>
+                <w:u w:val="single"/>
+                <w:lang w:val="pt-BR"/>
+              </w:rPr>
+              <w:t>San Paolo</w:t>
+            </w:r>
+          </w:p>
+        </w:tc>
+        <w:tc>
+          <w:tcPr>
+            <w:tcW w:w="2693" w:type="dxa"/>
+            <w:vAlign w:val="center"/>
+          </w:tcPr>
+          <w:p>
+            <w:pPr>
+              <w:rPr>
+                <w:b/>
+                <w:lang w:val="pt-BR"/>
+              </w:rPr>
+            </w:pPr>
+            <w:r>
+              <w:rPr>
+                <w:bCs/>
+                <w:lang w:val="pt-BR"/>
+              </w:rPr>
+              <w:t>Mato Grosso do Sul (MS); Mato Grosso (MT); Rondônia (RO); Acre (AC); São Paulo (SP)</w:t>
+            </w:r>
+          </w:p>
+        </w:tc>
+        <w:tc>
+          <w:tcPr>
+            <w:tcW w:w="4535" w:type="dxa"/>
+            <w:vAlign w:val="center"/>
+          </w:tcPr>
+          <w:p>
+            <w:pPr>
+              <w:rPr>
+                <w:bCs/>
+                <w:lang w:val="pt-BR"/>
+              </w:rPr>
+            </w:pPr>
+            <w:hyperlink r:id="rId15" w:history="1">
+              <w:r>
+                <w:rPr>
+                  <w:rStyle w:val="Hyperlink"/>
+                  <w:bCs/>
+                  <w:lang w:val="pt-BR"/>
+                </w:rPr>
+                <w:t>https://conssanpaolo.esteri.it/consolato_sanpaolo/pt/i_servizi/per_i_cittadini/cittadinanza/riconoscimento-della-cittadinanza_1.html</w:t>
+              </w:r>
+            </w:hyperlink>
+          </w:p>
+          <w:p>
+            <w:pPr>
+              <w:rPr>
+                <w:bCs/>
+                <w:lang w:val="pt-BR"/>
+              </w:rPr>
+            </w:pPr>
+          </w:p>
+        </w:tc>
+      </w:tr>
+      <w:tr>
+        <w:tc>
+          <w:tcPr>
+            <w:tcW w:w="2122" w:type="dxa"/>
+            <w:vAlign w:val="center"/>
+          </w:tcPr>
+          <w:p>
+            <w:pPr>
+              <w:rPr>
+                <w:b/>
+                <w:u w:val="single"/>
+                <w:lang w:val="pt-BR"/>
+              </w:rPr>
+            </w:pPr>
+            <w:proofErr w:type="spellStart"/>
+            <w:r>
+              <w:rPr>
+                <w:bCs/>
+                <w:u w:val="single"/>
+                <w:lang w:val="pt-BR"/>
+              </w:rPr>
+              <w:t>Consolato</w:t>
+            </w:r>
+            <w:proofErr w:type="spellEnd"/>
+            <w:r>
+              <w:rPr>
+                <w:bCs/>
+                <w:u w:val="single"/>
+                <w:lang w:val="pt-BR"/>
+              </w:rPr>
+              <w:t xml:space="preserve"> </w:t>
+            </w:r>
+            <w:proofErr w:type="spellStart"/>
+            <w:r>
+              <w:rPr>
+                <w:bCs/>
+                <w:u w:val="single"/>
+                <w:lang w:val="pt-BR"/>
+              </w:rPr>
+              <w:t>Generale</w:t>
+            </w:r>
+            <w:proofErr w:type="spellEnd"/>
+            <w:r>
+              <w:rPr>
+                <w:bCs/>
+                <w:u w:val="single"/>
+                <w:lang w:val="pt-BR"/>
+              </w:rPr>
+              <w:t xml:space="preserve"> d'</w:t>
+            </w:r>
+            <w:proofErr w:type="spellStart"/>
+            <w:r>
+              <w:rPr>
+                <w:bCs/>
+                <w:u w:val="single"/>
+                <w:lang w:val="pt-BR"/>
+              </w:rPr>
+              <w:t>Italia</w:t>
+            </w:r>
+            <w:proofErr w:type="spellEnd"/>
+            <w:r>
+              <w:rPr>
+                <w:bCs/>
+                <w:u w:val="single"/>
+                <w:lang w:val="pt-BR"/>
+              </w:rPr>
+              <w:t xml:space="preserve"> - </w:t>
+            </w:r>
+            <w:r>
+              <w:rPr>
+                <w:bCs/>
+                <w:u w:val="single"/>
+                <w:lang w:val="pt-BR"/>
+              </w:rPr>
+              <w:t>Curitiba</w:t>
+            </w:r>
+          </w:p>
+        </w:tc>
+        <w:tc>
+          <w:tcPr>
+            <w:tcW w:w="2693" w:type="dxa"/>
+            <w:vAlign w:val="center"/>
+          </w:tcPr>
+          <w:p>
+            <w:pPr>
+              <w:rPr>
+                <w:b/>
+                <w:lang w:val="pt-BR"/>
+              </w:rPr>
+            </w:pPr>
+            <w:r>
+              <w:rPr>
+                <w:bCs/>
+                <w:lang w:val="pt-BR"/>
+              </w:rPr>
+              <w:t>Paraná (PR); Santa Catarina (SC)</w:t>
+            </w:r>
+          </w:p>
+        </w:tc>
+        <w:tc>
+          <w:tcPr>
+            <w:tcW w:w="4535" w:type="dxa"/>
+            <w:vAlign w:val="center"/>
+          </w:tcPr>
+          <w:p>
+            <w:pPr>
+              <w:rPr>
+                <w:bCs/>
+                <w:lang w:val="pt-BR"/>
+              </w:rPr>
+            </w:pPr>
+            <w:hyperlink r:id="rId16" w:history="1">
+              <w:r>
+                <w:rPr>
+                  <w:rStyle w:val="Hyperlink"/>
+                  <w:bCs/>
+                  <w:lang w:val="pt-BR"/>
+                </w:rPr>
+                <w:t>https://conscuritiba.esteri.it/consolato_curitiba/pt/i_servizi/per_i_cittadini/cittadinanza/cittadinanza.html</w:t>
+              </w:r>
+            </w:hyperlink>
+          </w:p>
+          <w:p>
+            <w:pPr>
+              <w:rPr>
+                <w:bCs/>
+                <w:lang w:val="pt-BR"/>
+              </w:rPr>
+            </w:pPr>
+          </w:p>
+        </w:tc>
+      </w:tr>
+      <w:tr>
+        <w:tc>
+          <w:tcPr>
+            <w:tcW w:w="2122" w:type="dxa"/>
+            <w:vAlign w:val="center"/>
+          </w:tcPr>
+          <w:p>
+            <w:pPr>
+              <w:rPr>
+                <w:b/>
+                <w:u w:val="single"/>
+                <w:lang w:val="pt-BR"/>
+              </w:rPr>
+            </w:pPr>
+            <w:proofErr w:type="spellStart"/>
+            <w:r>
+              <w:rPr>
+                <w:bCs/>
+                <w:u w:val="single"/>
+                <w:lang w:val="pt-BR"/>
+              </w:rPr>
+              <w:t>Consolato</w:t>
+            </w:r>
+            <w:proofErr w:type="spellEnd"/>
+            <w:r>
+              <w:rPr>
+                <w:bCs/>
+                <w:u w:val="single"/>
+                <w:lang w:val="pt-BR"/>
+              </w:rPr>
+              <w:t xml:space="preserve"> </w:t>
+            </w:r>
+            <w:proofErr w:type="spellStart"/>
+            <w:r>
+              <w:rPr>
+                <w:bCs/>
+                <w:u w:val="single"/>
+                <w:lang w:val="pt-BR"/>
+              </w:rPr>
+              <w:t>Generale</w:t>
+            </w:r>
+            <w:proofErr w:type="spellEnd"/>
+            <w:r>
+              <w:rPr>
+                <w:bCs/>
+                <w:u w:val="single"/>
+                <w:lang w:val="pt-BR"/>
+              </w:rPr>
+              <w:t xml:space="preserve"> d'</w:t>
+            </w:r>
+            <w:proofErr w:type="spellStart"/>
+            <w:r>
+              <w:rPr>
+                <w:bCs/>
+                <w:u w:val="single"/>
+                <w:lang w:val="pt-BR"/>
+              </w:rPr>
+              <w:t>Italia</w:t>
+            </w:r>
+            <w:proofErr w:type="spellEnd"/>
+            <w:r>
+              <w:rPr>
+                <w:bCs/>
+                <w:u w:val="single"/>
+                <w:lang w:val="pt-BR"/>
+              </w:rPr>
+              <w:t xml:space="preserve"> </w:t>
+            </w:r>
+            <w:r>
+              <w:rPr>
+                <w:bCs/>
+                <w:u w:val="single"/>
+                <w:lang w:val="pt-BR"/>
+              </w:rPr>
+              <w:t>–</w:t>
+            </w:r>
+            <w:r>
+              <w:rPr>
+                <w:bCs/>
+                <w:u w:val="single"/>
+                <w:lang w:val="pt-BR"/>
+              </w:rPr>
+              <w:t xml:space="preserve"> </w:t>
+            </w:r>
+            <w:r>
+              <w:rPr>
+                <w:bCs/>
+                <w:u w:val="single"/>
+                <w:lang w:val="pt-BR"/>
+              </w:rPr>
+              <w:t>Porto Alegre</w:t>
+            </w:r>
+          </w:p>
+        </w:tc>
+        <w:tc>
+          <w:tcPr>
+            <w:tcW w:w="2693" w:type="dxa"/>
+            <w:vAlign w:val="center"/>
+          </w:tcPr>
+          <w:p>
+            <w:pPr>
+              <w:rPr>
+                <w:b/>
+                <w:lang w:val="pt-BR"/>
+              </w:rPr>
+            </w:pPr>
+            <w:r>
+              <w:rPr>
+                <w:bCs/>
+                <w:lang w:val="pt-BR"/>
+              </w:rPr>
+              <w:t>Rio Grande do Sul (RS)</w:t>
+            </w:r>
+          </w:p>
+        </w:tc>
+        <w:tc>
+          <w:tcPr>
+            <w:tcW w:w="4535" w:type="dxa"/>
+            <w:vAlign w:val="center"/>
+          </w:tcPr>
+          <w:p>
+            <w:pPr>
+              <w:rPr>
+                <w:bCs/>
+                <w:lang w:val="pt-BR"/>
+              </w:rPr>
+            </w:pPr>
+            <w:hyperlink r:id="rId17" w:history="1">
+              <w:r>
+                <w:rPr>
+                  <w:rStyle w:val="Hyperlink"/>
+                  <w:bCs/>
+                  <w:lang w:val="pt-BR"/>
+                </w:rPr>
+                <w:t>https://consportoalegre.esteri.it/consolato_portoalegre/pt/i_servizi/cittadinanza.html</w:t>
+              </w:r>
+            </w:hyperlink>
+          </w:p>
+          <w:p>
+            <w:pPr>
+              <w:rPr>
+                <w:bCs/>
+                <w:lang w:val="pt-BR"/>
+              </w:rPr>
+            </w:pPr>
+          </w:p>
+        </w:tc>
+      </w:tr>
+      <w:tr>
+        <w:tc>
+          <w:tcPr>
+            <w:tcW w:w="2122" w:type="dxa"/>
+            <w:vAlign w:val="center"/>
+          </w:tcPr>
+          <w:p>
+            <w:pPr>
+              <w:rPr>
+                <w:bCs/>
+                <w:u w:val="single"/>
+                <w:lang w:val="pt-BR"/>
+              </w:rPr>
+            </w:pPr>
+            <w:proofErr w:type="spellStart"/>
+            <w:r>
+              <w:rPr>
+                <w:bCs/>
+                <w:u w:val="single"/>
+                <w:lang w:val="pt-BR"/>
+              </w:rPr>
+              <w:t>Consolato</w:t>
+            </w:r>
+            <w:proofErr w:type="spellEnd"/>
+            <w:r>
+              <w:rPr>
+                <w:bCs/>
+                <w:u w:val="single"/>
+                <w:lang w:val="pt-BR"/>
+              </w:rPr>
+              <w:t xml:space="preserve"> </w:t>
+            </w:r>
+            <w:proofErr w:type="spellStart"/>
+            <w:r>
+              <w:rPr>
+                <w:bCs/>
+                <w:u w:val="single"/>
+                <w:lang w:val="pt-BR"/>
+              </w:rPr>
+              <w:t>Generale</w:t>
+            </w:r>
+            <w:proofErr w:type="spellEnd"/>
+            <w:r>
+              <w:rPr>
+                <w:bCs/>
+                <w:u w:val="single"/>
+                <w:lang w:val="pt-BR"/>
+              </w:rPr>
+              <w:t xml:space="preserve"> d'</w:t>
+            </w:r>
+            <w:proofErr w:type="spellStart"/>
+            <w:r>
+              <w:rPr>
+                <w:bCs/>
+                <w:u w:val="single"/>
+                <w:lang w:val="pt-BR"/>
+              </w:rPr>
+              <w:t>Italia</w:t>
+            </w:r>
+            <w:proofErr w:type="spellEnd"/>
+            <w:r>
+              <w:rPr>
+                <w:bCs/>
+                <w:u w:val="single"/>
+                <w:lang w:val="pt-BR"/>
+              </w:rPr>
+              <w:t xml:space="preserve"> - Rio de Janeiro</w:t>
+            </w:r>
+          </w:p>
+        </w:tc>
+        <w:tc>
+          <w:tcPr>
+            <w:tcW w:w="2693" w:type="dxa"/>
+            <w:vAlign w:val="center"/>
+          </w:tcPr>
+          <w:p>
+            <w:pPr>
+              <w:rPr>
+                <w:b/>
+                <w:lang w:val="pt-BR"/>
+              </w:rPr>
+            </w:pPr>
+            <w:r>
+              <w:rPr>
+                <w:bCs/>
+                <w:lang w:val="pt-BR"/>
+              </w:rPr>
+              <w:t>Espírito Santo (ES); Rio de Janeiro (RJ)</w:t>
+            </w:r>
+          </w:p>
+        </w:tc>
+        <w:tc>
+          <w:tcPr>
+            <w:tcW w:w="4535" w:type="dxa"/>
+            <w:vAlign w:val="center"/>
+          </w:tcPr>
+          <w:p>
+            <w:pPr>
+              <w:rPr>
+                <w:bCs/>
+                <w:lang w:val="pt-BR"/>
+              </w:rPr>
+            </w:pPr>
+            <w:hyperlink r:id="rId18" w:history="1">
+              <w:r>
+                <w:rPr>
+                  <w:rStyle w:val="Hyperlink"/>
+                  <w:bCs/>
+                  <w:lang w:val="pt-BR"/>
+                </w:rPr>
+                <w:t>https://consriodejaneiro.esteri.it/consolato_riodejaneiro/pt/i_servizi/per_i_cittadini/cittadinanza/prenotazione-cittadinanza-iure.html</w:t>
+              </w:r>
+            </w:hyperlink>
+          </w:p>
+          <w:p>
+            <w:pPr>
+              <w:rPr>
+                <w:bCs/>
+                <w:lang w:val="pt-BR"/>
+              </w:rPr>
+            </w:pPr>
+          </w:p>
+        </w:tc>
+      </w:tr>
+      <w:tr>
+        <w:tc>
+          <w:tcPr>
+            <w:tcW w:w="2122" w:type="dxa"/>
+            <w:vAlign w:val="center"/>
+          </w:tcPr>
+          <w:p>
+            <w:pPr>
+              <w:rPr>
+                <w:b/>
+                <w:u w:val="single"/>
+                <w:lang w:val="pt-BR"/>
+              </w:rPr>
+            </w:pPr>
+            <w:proofErr w:type="spellStart"/>
+            <w:r>
+              <w:rPr>
+                <w:bCs/>
+                <w:u w:val="single"/>
+                <w:lang w:val="pt-BR"/>
+              </w:rPr>
+              <w:t>Consolato</w:t>
+            </w:r>
+            <w:proofErr w:type="spellEnd"/>
+            <w:r>
+              <w:rPr>
+                <w:bCs/>
+                <w:u w:val="single"/>
+                <w:lang w:val="pt-BR"/>
+              </w:rPr>
+              <w:t xml:space="preserve"> </w:t>
+            </w:r>
+            <w:proofErr w:type="spellStart"/>
+            <w:r>
+              <w:rPr>
+                <w:bCs/>
+                <w:u w:val="single"/>
+                <w:lang w:val="pt-BR"/>
+              </w:rPr>
+              <w:t>Generale</w:t>
+            </w:r>
+            <w:proofErr w:type="spellEnd"/>
+            <w:r>
+              <w:rPr>
+                <w:bCs/>
+                <w:u w:val="single"/>
+                <w:lang w:val="pt-BR"/>
+              </w:rPr>
+              <w:t xml:space="preserve"> d'</w:t>
+            </w:r>
+            <w:proofErr w:type="spellStart"/>
+            <w:r>
+              <w:rPr>
+                <w:bCs/>
+                <w:u w:val="single"/>
+                <w:lang w:val="pt-BR"/>
+              </w:rPr>
+              <w:t>Italia</w:t>
+            </w:r>
+            <w:proofErr w:type="spellEnd"/>
+            <w:r>
+              <w:rPr>
+                <w:bCs/>
+                <w:u w:val="single"/>
+                <w:lang w:val="pt-BR"/>
+              </w:rPr>
+              <w:t xml:space="preserve"> - </w:t>
+            </w:r>
+            <w:r>
+              <w:rPr>
+                <w:bCs/>
+                <w:u w:val="single"/>
+                <w:lang w:val="pt-BR"/>
+              </w:rPr>
+              <w:t>Recife</w:t>
+            </w:r>
+          </w:p>
+        </w:tc>
+        <w:tc>
+          <w:tcPr>
+            <w:tcW w:w="2693" w:type="dxa"/>
+            <w:vAlign w:val="center"/>
+          </w:tcPr>
+          <w:p>
+            <w:pPr>
+              <w:rPr>
+                <w:bCs/>
+                <w:lang w:val="pt-BR"/>
+              </w:rPr>
+            </w:pPr>
+            <w:r>
+              <w:rPr>
+                <w:bCs/>
+                <w:lang w:val="pt-BR"/>
+              </w:rPr>
+              <w:t>Bahia (BA); Paraíba (PB), Alagoas (AL); Pernambuco (PE); Sergipe (SE); Ceará (CE); Maranhão (MA); Piauí (PI); Rio Grande do Norte (RN)</w:t>
+            </w:r>
+          </w:p>
+          <w:p>
+            <w:pPr>
+              <w:rPr>
+                <w:bCs/>
+                <w:lang w:val="pt-BR"/>
+              </w:rPr>
+            </w:pPr>
+          </w:p>
+        </w:tc>
+        <w:tc>
+          <w:tcPr>
+            <w:tcW w:w="4535" w:type="dxa"/>
+            <w:vAlign w:val="center"/>
+          </w:tcPr>
+          <w:p>
+            <w:pPr>
+              <w:rPr>
+                <w:bCs/>
+                <w:lang w:val="pt-BR"/>
+              </w:rPr>
+            </w:pPr>
+            <w:hyperlink r:id="rId19" w:history="1">
+              <w:r>
+                <w:rPr>
+                  <w:rStyle w:val="Hyperlink"/>
+                  <w:bCs/>
+                  <w:lang w:val="pt-BR"/>
+                </w:rPr>
+                <w:t>https://consrecife.esteri.it/Consolato_Recife/pt/i_servizi/servizi%20consolari/cittadinanza/cidadania-por-descendencia-jure.html</w:t>
+              </w:r>
+            </w:hyperlink>
+          </w:p>
+          <w:p>
+            <w:pPr>
+              <w:rPr>
+                <w:bCs/>
+                <w:lang w:val="pt-BR"/>
+              </w:rPr>
+            </w:pPr>
+          </w:p>
+        </w:tc>
+      </w:tr>
+      <w:tr>
+        <w:tc>
+          <w:tcPr>
+            <w:tcW w:w="2122" w:type="dxa"/>
+            <w:vAlign w:val="center"/>
+          </w:tcPr>
+          <w:p>
+            <w:pPr>
+              <w:rPr>
+                <w:b/>
+                <w:u w:val="single"/>
+                <w:lang w:val="pt-BR"/>
+              </w:rPr>
+            </w:pPr>
+            <w:proofErr w:type="spellStart"/>
+            <w:r>
+              <w:rPr>
+                <w:bCs/>
+                <w:u w:val="single"/>
+                <w:lang w:val="pt-BR"/>
+              </w:rPr>
+              <w:t>Consolato</w:t>
+            </w:r>
+            <w:proofErr w:type="spellEnd"/>
+            <w:r>
+              <w:rPr>
+                <w:bCs/>
+                <w:u w:val="single"/>
+                <w:lang w:val="pt-BR"/>
+              </w:rPr>
+              <w:t xml:space="preserve"> </w:t>
+            </w:r>
+            <w:proofErr w:type="spellStart"/>
+            <w:r>
+              <w:rPr>
+                <w:bCs/>
+                <w:u w:val="single"/>
+                <w:lang w:val="pt-BR"/>
+              </w:rPr>
+              <w:t>Generale</w:t>
+            </w:r>
+            <w:proofErr w:type="spellEnd"/>
+            <w:r>
+              <w:rPr>
+                <w:bCs/>
+                <w:u w:val="single"/>
+                <w:lang w:val="pt-BR"/>
+              </w:rPr>
+              <w:t xml:space="preserve"> d'</w:t>
+            </w:r>
+            <w:proofErr w:type="spellStart"/>
+            <w:r>
+              <w:rPr>
+                <w:bCs/>
+                <w:u w:val="single"/>
+                <w:lang w:val="pt-BR"/>
+              </w:rPr>
+              <w:t>Italia</w:t>
+            </w:r>
+            <w:proofErr w:type="spellEnd"/>
+            <w:r>
+              <w:rPr>
+                <w:bCs/>
+                <w:u w:val="single"/>
+                <w:lang w:val="pt-BR"/>
+              </w:rPr>
+              <w:t xml:space="preserve"> - Rio de Janeiro</w:t>
+            </w:r>
+          </w:p>
+        </w:tc>
+        <w:tc>
+          <w:tcPr>
+            <w:tcW w:w="2693" w:type="dxa"/>
+            <w:vAlign w:val="center"/>
+          </w:tcPr>
+          <w:p>
+            <w:pPr>
+              <w:rPr>
+                <w:bCs/>
+                <w:lang w:val="pt-BR"/>
+              </w:rPr>
+            </w:pPr>
+            <w:r>
+              <w:rPr>
+                <w:bCs/>
+                <w:lang w:val="pt-BR"/>
+              </w:rPr>
+              <w:t>Goiás (GO); Roraima (RR); Amapá (AP); Amazonas (AM); Distrito Federal (DF); Pará (PA); Tocantins (TO)</w:t>
+            </w:r>
+          </w:p>
+          <w:p>
+            <w:pPr>
+              <w:rPr>
+                <w:bCs/>
+                <w:lang w:val="pt-BR"/>
+              </w:rPr>
+            </w:pPr>
+          </w:p>
+        </w:tc>
+        <w:tc>
+          <w:tcPr>
+            <w:tcW w:w="4535" w:type="dxa"/>
+            <w:vAlign w:val="center"/>
+          </w:tcPr>
+          <w:p>
+            <w:pPr>
+              <w:rPr>
+                <w:bCs/>
+                <w:lang w:val="pt-BR"/>
+              </w:rPr>
+            </w:pPr>
+            <w:hyperlink r:id="rId20" w:history="1">
+              <w:r>
+                <w:rPr>
+                  <w:rStyle w:val="Hyperlink"/>
+                  <w:bCs/>
+                  <w:lang w:val="pt-BR"/>
+                </w:rPr>
+                <w:t>https://ambbrasilia.esteri.it/ambasciata_brasilia/pt/informazioni_e_servizi/servizi_consolari/cittadinanza/cittadinanza-per-discendenza-iure.html</w:t>
+              </w:r>
+            </w:hyperlink>
+          </w:p>
+          <w:p>
+            <w:pPr>
+              <w:rPr>
+                <w:bCs/>
+                <w:lang w:val="pt-BR"/>
+              </w:rPr>
+            </w:pPr>
+          </w:p>
+        </w:tc>
+      </w:tr>
+    </w:tbl>
+    <w:p>
+      <w:pPr>
+        <w:spacing w:after="0" w:line="240" w:lineRule="auto"/>
+        <w:rPr>
+          <w:bCs/>
+          <w:lang w:val="pt-BR"/>
+        </w:rPr>
+      </w:pPr>
     </w:p>
     <w:sectPr>
       <w:pgSz w:w="12240" w:h="15840"/>
@@ -2412,9 +5721,212 @@
 <file path=word/numbering.xml><?xml version="1.0" encoding="utf-8"?>
 <w:numbering xmlns:wpc="http://schemas.microsoft.com/office/word/2010/wordprocessingCanvas" xmlns:cx="http://schemas.microsoft.com/office/drawing/2014/chartex" xmlns:cx1="http://schemas.microsoft.com/office/drawing/2015/9/8/chartex" xmlns:cx2="http://schemas.microsoft.com/office/drawing/2015/10/21/chartex" xmlns:cx3="http://schemas.microsoft.com/office/drawing/2016/5/9/chartex" xmlns:cx4="http://schemas.microsoft.com/office/drawing/2016/5/10/chartex" xmlns:cx5="http://schemas.microsoft.com/office/drawing/2016/5/11/chartex" xmlns:cx6="http://schemas.microsoft.com/office/drawing/2016/5/12/chartex" xmlns:cx7="http://schemas.microsoft.com/office/drawing/2016/5/13/chartex" xmlns:cx8="http://schemas.microsoft.com/office/drawing/2016/5/14/chartex" xmlns:mc="http://schemas.openxmlformats.org/markup-compatibility/2006" xmlns:aink="http://schemas.microsoft.com/office/drawing/2016/ink" xmlns:am3d="http://schemas.microsoft.com/office/drawing/2017/model3d" xmlns:o="urn:schemas-microsoft-com:office:office" xmlns:oel="http://schemas.microsoft.com/office/2019/extlst" xmlns:r="http://schemas.openxmlformats.org/officeDocument/2006/relationships" xmlns:m="http://schemas.openxmlformats.org/officeDocument/2006/math" xmlns:v="urn:schemas-microsoft-com:vml" xmlns:wp14="http://schemas.microsoft.com/office/word/2010/wordprocessingDrawing" xmlns:wp="http://schemas.openxmlformats.org/drawingml/2006/wordprocessingDrawing" xmlns:w10="urn:schemas-microsoft-com:office:word" xmlns:w="http://schemas.openxmlformats.org/wordprocessingml/2006/main" xmlns:w14="http://schemas.microsoft.com/office/word/2010/wordml" xmlns:w15="http://schemas.microsoft.com/office/word/2012/wordml" xmlns:w16cex="http://schemas.microsoft.com/office/word/2018/wordml/cex" xmlns:w16cid="http://schemas.microsoft.com/office/word/2016/wordml/cid" xmlns:w16="http://schemas.microsoft.com/office/word/2018/wordml" xmlns:w16sdtdh="http://schemas.microsoft.com/office/word/2020/wordml/sdtdatahash" xmlns:w16se="http://schemas.microsoft.com/office/word/2015/wordml/symex" xmlns:wpg="http://schemas.microsoft.com/office/word/2010/wordprocessingGroup" xmlns:wpi="http://schemas.microsoft.com/office/word/2010/wordprocessingInk" xmlns:wne="http://schemas.microsoft.com/office/word/2006/wordml" xmlns:wps="http://schemas.microsoft.com/office/word/2010/wordprocessingShape" mc:Ignorable="w14 w15 w16se w16cid w16 w16cex w16sdtdh wp14">
   <w:abstractNum w:abstractNumId="0" w15:restartNumberingAfterBreak="0">
-    <w:nsid w:val="7FF81F0B"/>
+    <w:nsid w:val="15FD3B06"/>
     <w:multiLevelType w:val="hybridMultilevel"/>
-    <w:tmpl w:val="64266E16"/>
+    <w:tmpl w:val="B5E0CBF8"/>
+    <w:lvl w:ilvl="0" w:tplc="DED2A830">
+      <w:start w:val="1"/>
+      <w:numFmt w:val="upperLetter"/>
+      <w:lvlText w:val="%1)"/>
+      <w:lvlJc w:val="left"/>
+      <w:pPr>
+        <w:ind w:left="720" w:hanging="360"/>
+      </w:pPr>
+      <w:rPr>
+        <w:rFonts w:hint="default"/>
+      </w:rPr>
+    </w:lvl>
+    <w:lvl w:ilvl="1" w:tplc="04160019" w:tentative="1">
+      <w:start w:val="1"/>
+      <w:numFmt w:val="lowerLetter"/>
+      <w:lvlText w:val="%2."/>
+      <w:lvlJc w:val="left"/>
+      <w:pPr>
+        <w:ind w:left="1440" w:hanging="360"/>
+      </w:pPr>
+    </w:lvl>
+    <w:lvl w:ilvl="2" w:tplc="0416001B" w:tentative="1">
+      <w:start w:val="1"/>
+      <w:numFmt w:val="lowerRoman"/>
+      <w:lvlText w:val="%3."/>
+      <w:lvlJc w:val="right"/>
+      <w:pPr>
+        <w:ind w:left="2160" w:hanging="180"/>
+      </w:pPr>
+    </w:lvl>
+    <w:lvl w:ilvl="3" w:tplc="0416000F" w:tentative="1">
+      <w:start w:val="1"/>
+      <w:numFmt w:val="decimal"/>
+      <w:lvlText w:val="%4."/>
+      <w:lvlJc w:val="left"/>
+      <w:pPr>
+        <w:ind w:left="2880" w:hanging="360"/>
+      </w:pPr>
+    </w:lvl>
+    <w:lvl w:ilvl="4" w:tplc="04160019" w:tentative="1">
+      <w:start w:val="1"/>
+      <w:numFmt w:val="lowerLetter"/>
+      <w:lvlText w:val="%5."/>
+      <w:lvlJc w:val="left"/>
+      <w:pPr>
+        <w:ind w:left="3600" w:hanging="360"/>
+      </w:pPr>
+    </w:lvl>
+    <w:lvl w:ilvl="5" w:tplc="0416001B" w:tentative="1">
+      <w:start w:val="1"/>
+      <w:numFmt w:val="lowerRoman"/>
+      <w:lvlText w:val="%6."/>
+      <w:lvlJc w:val="right"/>
+      <w:pPr>
+        <w:ind w:left="4320" w:hanging="180"/>
+      </w:pPr>
+    </w:lvl>
+    <w:lvl w:ilvl="6" w:tplc="0416000F" w:tentative="1">
+      <w:start w:val="1"/>
+      <w:numFmt w:val="decimal"/>
+      <w:lvlText w:val="%7."/>
+      <w:lvlJc w:val="left"/>
+      <w:pPr>
+        <w:ind w:left="5040" w:hanging="360"/>
+      </w:pPr>
+    </w:lvl>
+    <w:lvl w:ilvl="7" w:tplc="04160019" w:tentative="1">
+      <w:start w:val="1"/>
+      <w:numFmt w:val="lowerLetter"/>
+      <w:lvlText w:val="%8."/>
+      <w:lvlJc w:val="left"/>
+      <w:pPr>
+        <w:ind w:left="5760" w:hanging="360"/>
+      </w:pPr>
+    </w:lvl>
+    <w:lvl w:ilvl="8" w:tplc="0416001B" w:tentative="1">
+      <w:start w:val="1"/>
+      <w:numFmt w:val="lowerRoman"/>
+      <w:lvlText w:val="%9."/>
+      <w:lvlJc w:val="right"/>
+      <w:pPr>
+        <w:ind w:left="6480" w:hanging="180"/>
+      </w:pPr>
+    </w:lvl>
+  </w:abstractNum>
+  <w:abstractNum w:abstractNumId="1" w15:restartNumberingAfterBreak="0">
+    <w:nsid w:val="22EF71EF"/>
+    <w:multiLevelType w:val="hybridMultilevel"/>
+    <w:tmpl w:val="9C98E55C"/>
+    <w:lvl w:ilvl="0" w:tplc="32E00E14">
+      <w:start w:val="1"/>
+      <w:numFmt w:val="bullet"/>
+      <w:lvlText w:val="c"/>
+      <w:lvlJc w:val="left"/>
+      <w:pPr>
+        <w:ind w:left="720" w:hanging="360"/>
+      </w:pPr>
+      <w:rPr>
+        <w:rFonts w:ascii="Webdings" w:hAnsi="Webdings" w:hint="default"/>
+        <w:sz w:val="32"/>
+      </w:rPr>
+    </w:lvl>
+    <w:lvl w:ilvl="1" w:tplc="FFFFFFFF" w:tentative="1">
+      <w:start w:val="1"/>
+      <w:numFmt w:val="bullet"/>
+      <w:lvlText w:val="o"/>
+      <w:lvlJc w:val="left"/>
+      <w:pPr>
+        <w:ind w:left="1440" w:hanging="360"/>
+      </w:pPr>
+      <w:rPr>
+        <w:rFonts w:ascii="Courier New" w:hAnsi="Courier New" w:cs="Courier New" w:hint="default"/>
+      </w:rPr>
+    </w:lvl>
+    <w:lvl w:ilvl="2" w:tplc="FFFFFFFF" w:tentative="1">
+      <w:start w:val="1"/>
+      <w:numFmt w:val="bullet"/>
+      <w:lvlText w:val=""/>
+      <w:lvlJc w:val="left"/>
+      <w:pPr>
+        <w:ind w:left="2160" w:hanging="360"/>
+      </w:pPr>
+      <w:rPr>
+        <w:rFonts w:ascii="Wingdings" w:hAnsi="Wingdings" w:hint="default"/>
+      </w:rPr>
+    </w:lvl>
+    <w:lvl w:ilvl="3" w:tplc="FFFFFFFF" w:tentative="1">
+      <w:start w:val="1"/>
+      <w:numFmt w:val="bullet"/>
+      <w:lvlText w:val=""/>
+      <w:lvlJc w:val="left"/>
+      <w:pPr>
+        <w:ind w:left="2880" w:hanging="360"/>
+      </w:pPr>
+      <w:rPr>
+        <w:rFonts w:ascii="Symbol" w:hAnsi="Symbol" w:hint="default"/>
+      </w:rPr>
+    </w:lvl>
+    <w:lvl w:ilvl="4" w:tplc="FFFFFFFF" w:tentative="1">
+      <w:start w:val="1"/>
+      <w:numFmt w:val="bullet"/>
+      <w:lvlText w:val="o"/>
+      <w:lvlJc w:val="left"/>
+      <w:pPr>
+        <w:ind w:left="3600" w:hanging="360"/>
+      </w:pPr>
+      <w:rPr>
+        <w:rFonts w:ascii="Courier New" w:hAnsi="Courier New" w:cs="Courier New" w:hint="default"/>
+      </w:rPr>
+    </w:lvl>
+    <w:lvl w:ilvl="5" w:tplc="FFFFFFFF" w:tentative="1">
+      <w:start w:val="1"/>
+      <w:numFmt w:val="bullet"/>
+      <w:lvlText w:val=""/>
+      <w:lvlJc w:val="left"/>
+      <w:pPr>
+        <w:ind w:left="4320" w:hanging="360"/>
+      </w:pPr>
+      <w:rPr>
+        <w:rFonts w:ascii="Wingdings" w:hAnsi="Wingdings" w:hint="default"/>
+      </w:rPr>
+    </w:lvl>
+    <w:lvl w:ilvl="6" w:tplc="FFFFFFFF" w:tentative="1">
+      <w:start w:val="1"/>
+      <w:numFmt w:val="bullet"/>
+      <w:lvlText w:val=""/>
+      <w:lvlJc w:val="left"/>
+      <w:pPr>
+        <w:ind w:left="5040" w:hanging="360"/>
+      </w:pPr>
+      <w:rPr>
+        <w:rFonts w:ascii="Symbol" w:hAnsi="Symbol" w:hint="default"/>
+      </w:rPr>
+    </w:lvl>
+    <w:lvl w:ilvl="7" w:tplc="FFFFFFFF" w:tentative="1">
+      <w:start w:val="1"/>
+      <w:numFmt w:val="bullet"/>
+      <w:lvlText w:val="o"/>
+      <w:lvlJc w:val="left"/>
+      <w:pPr>
+        <w:ind w:left="5760" w:hanging="360"/>
+      </w:pPr>
+      <w:rPr>
+        <w:rFonts w:ascii="Courier New" w:hAnsi="Courier New" w:cs="Courier New" w:hint="default"/>
+      </w:rPr>
+    </w:lvl>
+    <w:lvl w:ilvl="8" w:tplc="FFFFFFFF" w:tentative="1">
+      <w:start w:val="1"/>
+      <w:numFmt w:val="bullet"/>
+      <w:lvlText w:val=""/>
+      <w:lvlJc w:val="left"/>
+      <w:pPr>
+        <w:ind w:left="6480" w:hanging="360"/>
+      </w:pPr>
+      <w:rPr>
+        <w:rFonts w:ascii="Wingdings" w:hAnsi="Wingdings" w:hint="default"/>
+      </w:rPr>
+    </w:lvl>
+  </w:abstractNum>
+  <w:abstractNum w:abstractNumId="2" w15:restartNumberingAfterBreak="0">
+    <w:nsid w:val="2BA805FA"/>
+    <w:multiLevelType w:val="hybridMultilevel"/>
+    <w:tmpl w:val="0B8C4E4E"/>
     <w:lvl w:ilvl="0" w:tplc="04160001">
       <w:start w:val="1"/>
       <w:numFmt w:val="bullet"/>
@@ -2524,8 +6036,247 @@
       </w:rPr>
     </w:lvl>
   </w:abstractNum>
+  <w:abstractNum w:abstractNumId="3" w15:restartNumberingAfterBreak="0">
+    <w:nsid w:val="46F67DE9"/>
+    <w:multiLevelType w:val="hybridMultilevel"/>
+    <w:tmpl w:val="3550B472"/>
+    <w:lvl w:ilvl="0" w:tplc="04160003">
+      <w:start w:val="1"/>
+      <w:numFmt w:val="bullet"/>
+      <w:lvlText w:val="o"/>
+      <w:lvlJc w:val="left"/>
+      <w:pPr>
+        <w:ind w:left="720" w:hanging="360"/>
+      </w:pPr>
+      <w:rPr>
+        <w:rFonts w:ascii="Courier New" w:hAnsi="Courier New" w:cs="Courier New" w:hint="default"/>
+        <w:sz w:val="32"/>
+      </w:rPr>
+    </w:lvl>
+    <w:lvl w:ilvl="1" w:tplc="FFFFFFFF" w:tentative="1">
+      <w:start w:val="1"/>
+      <w:numFmt w:val="bullet"/>
+      <w:lvlText w:val="o"/>
+      <w:lvlJc w:val="left"/>
+      <w:pPr>
+        <w:ind w:left="1440" w:hanging="360"/>
+      </w:pPr>
+      <w:rPr>
+        <w:rFonts w:ascii="Courier New" w:hAnsi="Courier New" w:cs="Courier New" w:hint="default"/>
+      </w:rPr>
+    </w:lvl>
+    <w:lvl w:ilvl="2" w:tplc="FFFFFFFF" w:tentative="1">
+      <w:start w:val="1"/>
+      <w:numFmt w:val="bullet"/>
+      <w:lvlText w:val=""/>
+      <w:lvlJc w:val="left"/>
+      <w:pPr>
+        <w:ind w:left="2160" w:hanging="360"/>
+      </w:pPr>
+      <w:rPr>
+        <w:rFonts w:ascii="Wingdings" w:hAnsi="Wingdings" w:hint="default"/>
+      </w:rPr>
+    </w:lvl>
+    <w:lvl w:ilvl="3" w:tplc="FFFFFFFF" w:tentative="1">
+      <w:start w:val="1"/>
+      <w:numFmt w:val="bullet"/>
+      <w:lvlText w:val=""/>
+      <w:lvlJc w:val="left"/>
+      <w:pPr>
+        <w:ind w:left="2880" w:hanging="360"/>
+      </w:pPr>
+      <w:rPr>
+        <w:rFonts w:ascii="Symbol" w:hAnsi="Symbol" w:hint="default"/>
+      </w:rPr>
+    </w:lvl>
+    <w:lvl w:ilvl="4" w:tplc="FFFFFFFF" w:tentative="1">
+      <w:start w:val="1"/>
+      <w:numFmt w:val="bullet"/>
+      <w:lvlText w:val="o"/>
+      <w:lvlJc w:val="left"/>
+      <w:pPr>
+        <w:ind w:left="3600" w:hanging="360"/>
+      </w:pPr>
+      <w:rPr>
+        <w:rFonts w:ascii="Courier New" w:hAnsi="Courier New" w:cs="Courier New" w:hint="default"/>
+      </w:rPr>
+    </w:lvl>
+    <w:lvl w:ilvl="5" w:tplc="FFFFFFFF" w:tentative="1">
+      <w:start w:val="1"/>
+      <w:numFmt w:val="bullet"/>
+      <w:lvlText w:val=""/>
+      <w:lvlJc w:val="left"/>
+      <w:pPr>
+        <w:ind w:left="4320" w:hanging="360"/>
+      </w:pPr>
+      <w:rPr>
+        <w:rFonts w:ascii="Wingdings" w:hAnsi="Wingdings" w:hint="default"/>
+      </w:rPr>
+    </w:lvl>
+    <w:lvl w:ilvl="6" w:tplc="FFFFFFFF" w:tentative="1">
+      <w:start w:val="1"/>
+      <w:numFmt w:val="bullet"/>
+      <w:lvlText w:val=""/>
+      <w:lvlJc w:val="left"/>
+      <w:pPr>
+        <w:ind w:left="5040" w:hanging="360"/>
+      </w:pPr>
+      <w:rPr>
+        <w:rFonts w:ascii="Symbol" w:hAnsi="Symbol" w:hint="default"/>
+      </w:rPr>
+    </w:lvl>
+    <w:lvl w:ilvl="7" w:tplc="FFFFFFFF" w:tentative="1">
+      <w:start w:val="1"/>
+      <w:numFmt w:val="bullet"/>
+      <w:lvlText w:val="o"/>
+      <w:lvlJc w:val="left"/>
+      <w:pPr>
+        <w:ind w:left="5760" w:hanging="360"/>
+      </w:pPr>
+      <w:rPr>
+        <w:rFonts w:ascii="Courier New" w:hAnsi="Courier New" w:cs="Courier New" w:hint="default"/>
+      </w:rPr>
+    </w:lvl>
+    <w:lvl w:ilvl="8" w:tplc="FFFFFFFF" w:tentative="1">
+      <w:start w:val="1"/>
+      <w:numFmt w:val="bullet"/>
+      <w:lvlText w:val=""/>
+      <w:lvlJc w:val="left"/>
+      <w:pPr>
+        <w:ind w:left="6480" w:hanging="360"/>
+      </w:pPr>
+      <w:rPr>
+        <w:rFonts w:ascii="Wingdings" w:hAnsi="Wingdings" w:hint="default"/>
+      </w:rPr>
+    </w:lvl>
+  </w:abstractNum>
+  <w:abstractNum w:abstractNumId="4" w15:restartNumberingAfterBreak="0">
+    <w:nsid w:val="7FF81F0B"/>
+    <w:multiLevelType w:val="hybridMultilevel"/>
+    <w:tmpl w:val="64266E16"/>
+    <w:lvl w:ilvl="0" w:tplc="04160001">
+      <w:start w:val="1"/>
+      <w:numFmt w:val="bullet"/>
+      <w:lvlText w:val=""/>
+      <w:lvlJc w:val="left"/>
+      <w:pPr>
+        <w:ind w:left="720" w:hanging="360"/>
+      </w:pPr>
+      <w:rPr>
+        <w:rFonts w:ascii="Symbol" w:hAnsi="Symbol" w:hint="default"/>
+      </w:rPr>
+    </w:lvl>
+    <w:lvl w:ilvl="1" w:tplc="04160003" w:tentative="1">
+      <w:start w:val="1"/>
+      <w:numFmt w:val="bullet"/>
+      <w:lvlText w:val="o"/>
+      <w:lvlJc w:val="left"/>
+      <w:pPr>
+        <w:ind w:left="1440" w:hanging="360"/>
+      </w:pPr>
+      <w:rPr>
+        <w:rFonts w:ascii="Courier New" w:hAnsi="Courier New" w:cs="Courier New" w:hint="default"/>
+      </w:rPr>
+    </w:lvl>
+    <w:lvl w:ilvl="2" w:tplc="04160005" w:tentative="1">
+      <w:start w:val="1"/>
+      <w:numFmt w:val="bullet"/>
+      <w:lvlText w:val=""/>
+      <w:lvlJc w:val="left"/>
+      <w:pPr>
+        <w:ind w:left="2160" w:hanging="360"/>
+      </w:pPr>
+      <w:rPr>
+        <w:rFonts w:ascii="Wingdings" w:hAnsi="Wingdings" w:hint="default"/>
+      </w:rPr>
+    </w:lvl>
+    <w:lvl w:ilvl="3" w:tplc="04160001" w:tentative="1">
+      <w:start w:val="1"/>
+      <w:numFmt w:val="bullet"/>
+      <w:lvlText w:val=""/>
+      <w:lvlJc w:val="left"/>
+      <w:pPr>
+        <w:ind w:left="2880" w:hanging="360"/>
+      </w:pPr>
+      <w:rPr>
+        <w:rFonts w:ascii="Symbol" w:hAnsi="Symbol" w:hint="default"/>
+      </w:rPr>
+    </w:lvl>
+    <w:lvl w:ilvl="4" w:tplc="04160003" w:tentative="1">
+      <w:start w:val="1"/>
+      <w:numFmt w:val="bullet"/>
+      <w:lvlText w:val="o"/>
+      <w:lvlJc w:val="left"/>
+      <w:pPr>
+        <w:ind w:left="3600" w:hanging="360"/>
+      </w:pPr>
+      <w:rPr>
+        <w:rFonts w:ascii="Courier New" w:hAnsi="Courier New" w:cs="Courier New" w:hint="default"/>
+      </w:rPr>
+    </w:lvl>
+    <w:lvl w:ilvl="5" w:tplc="04160005" w:tentative="1">
+      <w:start w:val="1"/>
+      <w:numFmt w:val="bullet"/>
+      <w:lvlText w:val=""/>
+      <w:lvlJc w:val="left"/>
+      <w:pPr>
+        <w:ind w:left="4320" w:hanging="360"/>
+      </w:pPr>
+      <w:rPr>
+        <w:rFonts w:ascii="Wingdings" w:hAnsi="Wingdings" w:hint="default"/>
+      </w:rPr>
+    </w:lvl>
+    <w:lvl w:ilvl="6" w:tplc="04160001" w:tentative="1">
+      <w:start w:val="1"/>
+      <w:numFmt w:val="bullet"/>
+      <w:lvlText w:val=""/>
+      <w:lvlJc w:val="left"/>
+      <w:pPr>
+        <w:ind w:left="5040" w:hanging="360"/>
+      </w:pPr>
+      <w:rPr>
+        <w:rFonts w:ascii="Symbol" w:hAnsi="Symbol" w:hint="default"/>
+      </w:rPr>
+    </w:lvl>
+    <w:lvl w:ilvl="7" w:tplc="04160003" w:tentative="1">
+      <w:start w:val="1"/>
+      <w:numFmt w:val="bullet"/>
+      <w:lvlText w:val="o"/>
+      <w:lvlJc w:val="left"/>
+      <w:pPr>
+        <w:ind w:left="5760" w:hanging="360"/>
+      </w:pPr>
+      <w:rPr>
+        <w:rFonts w:ascii="Courier New" w:hAnsi="Courier New" w:cs="Courier New" w:hint="default"/>
+      </w:rPr>
+    </w:lvl>
+    <w:lvl w:ilvl="8" w:tplc="04160005" w:tentative="1">
+      <w:start w:val="1"/>
+      <w:numFmt w:val="bullet"/>
+      <w:lvlText w:val=""/>
+      <w:lvlJc w:val="left"/>
+      <w:pPr>
+        <w:ind w:left="6480" w:hanging="360"/>
+      </w:pPr>
+      <w:rPr>
+        <w:rFonts w:ascii="Wingdings" w:hAnsi="Wingdings" w:hint="default"/>
+      </w:rPr>
+    </w:lvl>
+  </w:abstractNum>
   <w:num w:numId="1" w16cid:durableId="1834906297">
+    <w:abstractNumId w:val="4"/>
+  </w:num>
+  <w:num w:numId="2" w16cid:durableId="194584572">
+    <w:abstractNumId w:val="2"/>
+  </w:num>
+  <w:num w:numId="3" w16cid:durableId="1159269078">
     <w:abstractNumId w:val="0"/>
+  </w:num>
+  <w:num w:numId="4" w16cid:durableId="817722978">
+    <w:abstractNumId w:val="1"/>
+  </w:num>
+  <w:num w:numId="5" w16cid:durableId="483549677">
+    <w:abstractNumId w:val="3"/>
   </w:num>
 </w:numbering>
 </file>
@@ -2990,6 +6741,37 @@
       <w:contextualSpacing/>
     </w:pPr>
   </w:style>
+  <w:style w:type="character" w:styleId="HiperlinkVisitado">
+    <w:name w:val="FollowedHyperlink"/>
+    <w:basedOn w:val="Fontepargpadro"/>
+    <w:uiPriority w:val="99"/>
+    <w:semiHidden/>
+    <w:unhideWhenUsed/>
+    <w:rsid w:val="00F83785"/>
+    <w:rPr>
+      <w:color w:val="954F72" w:themeColor="followedHyperlink"/>
+      <w:u w:val="single"/>
+    </w:rPr>
+  </w:style>
+  <w:style w:type="table" w:styleId="Tabelacomgrade">
+    <w:name w:val="Table Grid"/>
+    <w:basedOn w:val="Tabelanormal"/>
+    <w:uiPriority w:val="39"/>
+    <w:rsid w:val="00AF7201"/>
+    <w:pPr>
+      <w:spacing w:after="0" w:line="240" w:lineRule="auto"/>
+    </w:pPr>
+    <w:tblPr>
+      <w:tblBorders>
+        <w:top w:val="single" w:sz="4" w:space="0" w:color="auto"/>
+        <w:left w:val="single" w:sz="4" w:space="0" w:color="auto"/>
+        <w:bottom w:val="single" w:sz="4" w:space="0" w:color="auto"/>
+        <w:right w:val="single" w:sz="4" w:space="0" w:color="auto"/>
+        <w:insideH w:val="single" w:sz="4" w:space="0" w:color="auto"/>
+        <w:insideV w:val="single" w:sz="4" w:space="0" w:color="auto"/>
+      </w:tblBorders>
+    </w:tblPr>
+  </w:style>
 </w:styles>
 </file>
 

</xml_diff>

<commit_message>
w09 added personal site wireframes
</commit_message>
<xml_diff>
--- a/cidadania-italiana/conteudo-cidadania italiana.docx
+++ b/cidadania-italiana/conteudo-cidadania italiana.docx
@@ -7,6 +7,75 @@
         <w:spacing w:after="0" w:line="240" w:lineRule="auto"/>
         <w:rPr>
           <w:b/>
+        </w:rPr>
+      </w:pPr>
+      <w:r>
+        <w:rPr>
+          <w:b/>
+        </w:rPr>
+        <w:t xml:space="preserve">&lt;a </w:t>
+      </w:r>
+      <w:proofErr w:type="spellStart"/>
+      <w:r>
+        <w:rPr>
+          <w:b/>
+        </w:rPr>
+        <w:t>href</w:t>
+      </w:r>
+      <w:proofErr w:type="spellEnd"/>
+      <w:r>
+        <w:rPr>
+          <w:b/>
+        </w:rPr>
+        <w:t xml:space="preserve">="https://www.flaticon.com/free-icons/family-tree" title="family tree icons"&gt;Family tree icons created by </w:t>
+      </w:r>
+      <w:proofErr w:type="spellStart"/>
+      <w:r>
+        <w:rPr>
+          <w:b/>
+        </w:rPr>
+        <w:t>Freepik</w:t>
+      </w:r>
+      <w:proofErr w:type="spellEnd"/>
+      <w:r>
+        <w:rPr>
+          <w:b/>
+        </w:rPr>
+        <w:t xml:space="preserve"> - </w:t>
+      </w:r>
+      <w:proofErr w:type="spellStart"/>
+      <w:r>
+        <w:rPr>
+          <w:b/>
+        </w:rPr>
+        <w:t>Flaticon</w:t>
+      </w:r>
+      <w:proofErr w:type="spellEnd"/>
+      <w:r>
+        <w:rPr>
+          <w:b/>
+        </w:rPr>
+        <w:t>&lt;/a&gt;</w:t>
+      </w:r>
+      <w:r>
+        <w:rPr>
+          <w:b/>
+        </w:rPr>
+        <w:t xml:space="preserve"> </w:t>
+      </w:r>
+      <w:r>
+        <w:rPr>
+          <w:b/>
+        </w:rPr>
+        <w:br/>
+        <w:t>[logo]</w:t>
+      </w:r>
+    </w:p>
+    <w:p>
+      <w:pPr>
+        <w:spacing w:after="0" w:line="240" w:lineRule="auto"/>
+        <w:rPr>
+          <w:b/>
           <w:lang w:val="pt-BR"/>
         </w:rPr>
       </w:pPr>
@@ -72,7 +141,15 @@
           <w:b/>
           <w:lang w:val="pt-BR"/>
         </w:rPr>
-        <w:t xml:space="preserve">Para saber como ter sua cidadania reconhecida você precisa fazer sua genealogia para obter as informações de seu </w:t>
+        <w:t xml:space="preserve">Para saber como ter sua cidadania reconhecida você precisa fazer sua genealogia para obter as informações de </w:t>
+      </w:r>
+      <w:proofErr w:type="gramStart"/>
+      <w:r>
+        <w:rPr>
+          <w:b/>
+          <w:lang w:val="pt-BR"/>
+        </w:rPr>
+        <w:t xml:space="preserve">seu </w:t>
       </w:r>
       <w:r>
         <w:rPr>
@@ -81,8 +158,9 @@
           <w:iCs/>
           <w:lang w:val="pt-BR"/>
         </w:rPr>
-        <w:t xml:space="preserve"> Dante Causa</w:t>
-      </w:r>
+        <w:t xml:space="preserve"> Dante</w:t>
+      </w:r>
+      <w:proofErr w:type="gramEnd"/>
       <w:r>
         <w:rPr>
           <w:b/>
@@ -90,7 +168,7 @@
           <w:iCs/>
           <w:lang w:val="pt-BR"/>
         </w:rPr>
-        <w:t xml:space="preserve"> </w:t>
+        <w:t xml:space="preserve"> Causa </w:t>
       </w:r>
       <w:r>
         <w:rPr>
@@ -146,6 +224,78 @@
         <w:spacing w:after="0" w:line="240" w:lineRule="auto"/>
         <w:rPr>
           <w:bCs/>
+          <w:color w:val="FF0000"/>
+          <w:u w:val="single"/>
+        </w:rPr>
+      </w:pPr>
+      <w:r>
+        <w:rPr>
+          <w:bCs/>
+          <w:color w:val="FF0000"/>
+          <w:u w:val="single"/>
+        </w:rPr>
+        <w:t xml:space="preserve">&lt;a </w:t>
+      </w:r>
+      <w:proofErr w:type="spellStart"/>
+      <w:r>
+        <w:rPr>
+          <w:bCs/>
+          <w:color w:val="FF0000"/>
+          <w:u w:val="single"/>
+        </w:rPr>
+        <w:t>href</w:t>
+      </w:r>
+      <w:proofErr w:type="spellEnd"/>
+      <w:r>
+        <w:rPr>
+          <w:bCs/>
+          <w:color w:val="FF0000"/>
+          <w:u w:val="single"/>
+        </w:rPr>
+        <w:t xml:space="preserve">="https://www.flaticon.com/free-icons/family-tree" title="family tree icons"&gt;Family tree icons created by </w:t>
+      </w:r>
+      <w:proofErr w:type="spellStart"/>
+      <w:r>
+        <w:rPr>
+          <w:bCs/>
+          <w:color w:val="FF0000"/>
+          <w:u w:val="single"/>
+        </w:rPr>
+        <w:t>Smashicons</w:t>
+      </w:r>
+      <w:proofErr w:type="spellEnd"/>
+      <w:r>
+        <w:rPr>
+          <w:bCs/>
+          <w:color w:val="FF0000"/>
+          <w:u w:val="single"/>
+        </w:rPr>
+        <w:t xml:space="preserve"> - </w:t>
+      </w:r>
+      <w:proofErr w:type="spellStart"/>
+      <w:r>
+        <w:rPr>
+          <w:bCs/>
+          <w:color w:val="FF0000"/>
+          <w:u w:val="single"/>
+        </w:rPr>
+        <w:t>Flaticon</w:t>
+      </w:r>
+      <w:proofErr w:type="spellEnd"/>
+      <w:r>
+        <w:rPr>
+          <w:bCs/>
+          <w:color w:val="FF0000"/>
+          <w:u w:val="single"/>
+        </w:rPr>
+        <w:t>&lt;/a&gt;</w:t>
+      </w:r>
+    </w:p>
+    <w:p>
+      <w:pPr>
+        <w:spacing w:after="0" w:line="240" w:lineRule="auto"/>
+        <w:rPr>
+          <w:bCs/>
           <w:lang w:val="pt-BR"/>
         </w:rPr>
       </w:pPr>
@@ -196,6 +346,60 @@
         <w:spacing w:after="0" w:line="240" w:lineRule="auto"/>
         <w:rPr>
           <w:bCs/>
+          <w:color w:val="FF0000"/>
+          <w:u w:val="single"/>
+        </w:rPr>
+      </w:pPr>
+      <w:r>
+        <w:rPr>
+          <w:bCs/>
+          <w:color w:val="FF0000"/>
+          <w:u w:val="single"/>
+        </w:rPr>
+        <w:t xml:space="preserve">&lt;a </w:t>
+      </w:r>
+      <w:proofErr w:type="spellStart"/>
+      <w:r>
+        <w:rPr>
+          <w:bCs/>
+          <w:color w:val="FF0000"/>
+          <w:u w:val="single"/>
+        </w:rPr>
+        <w:t>href</w:t>
+      </w:r>
+      <w:proofErr w:type="spellEnd"/>
+      <w:r>
+        <w:rPr>
+          <w:bCs/>
+          <w:color w:val="FF0000"/>
+          <w:u w:val="single"/>
+        </w:rPr>
+        <w:t xml:space="preserve">="https://www.flaticon.com/free-icons/passport" title="passport icons"&gt;Passport icons created by Those Icons - </w:t>
+      </w:r>
+      <w:proofErr w:type="spellStart"/>
+      <w:r>
+        <w:rPr>
+          <w:bCs/>
+          <w:color w:val="FF0000"/>
+          <w:u w:val="single"/>
+        </w:rPr>
+        <w:t>Flaticon</w:t>
+      </w:r>
+      <w:proofErr w:type="spellEnd"/>
+      <w:r>
+        <w:rPr>
+          <w:bCs/>
+          <w:color w:val="FF0000"/>
+          <w:u w:val="single"/>
+        </w:rPr>
+        <w:t>&lt;/a&gt;</w:t>
+      </w:r>
+    </w:p>
+    <w:p>
+      <w:pPr>
+        <w:spacing w:after="0" w:line="240" w:lineRule="auto"/>
+        <w:rPr>
+          <w:bCs/>
           <w:lang w:val="pt-BR"/>
         </w:rPr>
       </w:pPr>
@@ -322,7 +526,23 @@
           <w:bCs/>
           <w:lang w:val="pt-BR"/>
         </w:rPr>
-        <w:t>um sistema de saúde excelente, vivemos tranquilos porque nos sentimos seguros, para enumerar apenas algumas das vantagens do reconhecimento da cidadania italiana. Você também pode alcançar seus sonho de ter sua cidadania reconhecida e usufruir dos benefícios de ser um cidadão europeu.</w:t>
+        <w:t xml:space="preserve">um sistema de saúde excelente, vivemos tranquilos porque nos sentimos seguros, para enumerar apenas algumas das vantagens do reconhecimento da cidadania italiana. Você também pode alcançar </w:t>
+      </w:r>
+      <w:proofErr w:type="gramStart"/>
+      <w:r>
+        <w:rPr>
+          <w:bCs/>
+          <w:lang w:val="pt-BR"/>
+        </w:rPr>
+        <w:t>seus sonho</w:t>
+      </w:r>
+      <w:proofErr w:type="gramEnd"/>
+      <w:r>
+        <w:rPr>
+          <w:bCs/>
+          <w:lang w:val="pt-BR"/>
+        </w:rPr>
+        <w:t xml:space="preserve"> de ter sua cidadania reconhecida e usufruir dos benefícios de ser um cidadão europeu.</w:t>
       </w:r>
     </w:p>
     <w:p>
@@ -355,32 +575,230 @@
         <w:spacing w:after="0" w:line="240" w:lineRule="auto"/>
         <w:rPr>
           <w:bCs/>
-          <w:lang w:val="pt-BR"/>
-        </w:rPr>
-      </w:pPr>
+        </w:rPr>
+      </w:pPr>
+      <w:r>
+        <w:rPr>
+          <w:bCs/>
+        </w:rPr>
+        <w:t>Theophile Gautier</w:t>
+      </w:r>
+    </w:p>
+    <w:p>
+      <w:pPr>
+        <w:spacing w:after="0" w:line="240" w:lineRule="auto"/>
+        <w:rPr>
+          <w:b/>
+        </w:rPr>
+      </w:pPr>
+      <w:r>
+        <w:rPr>
+          <w:b/>
+        </w:rPr>
+        <w:t>Footer:</w:t>
+      </w:r>
+    </w:p>
+    <w:p>
+      <w:pPr>
+        <w:spacing w:after="0" w:line="240" w:lineRule="auto"/>
+        <w:rPr>
+          <w:b/>
+        </w:rPr>
+      </w:pPr>
+      <w:r>
+        <w:rPr>
+          <w:b/>
+        </w:rPr>
+        <w:t xml:space="preserve">&lt;a </w:t>
+      </w:r>
       <w:proofErr w:type="spellStart"/>
       <w:r>
         <w:rPr>
-          <w:bCs/>
-          <w:lang w:val="pt-BR"/>
-        </w:rPr>
-        <w:t>Theophile</w:t>
+          <w:b/>
+        </w:rPr>
+        <w:t>href</w:t>
       </w:r>
       <w:proofErr w:type="spellEnd"/>
       <w:r>
         <w:rPr>
-          <w:bCs/>
-          <w:lang w:val="pt-BR"/>
-        </w:rPr>
-        <w:t xml:space="preserve"> Gautier</w:t>
-      </w:r>
-    </w:p>
-    <w:p>
-      <w:pPr>
-        <w:spacing w:after="0" w:line="240" w:lineRule="auto"/>
-        <w:rPr>
-          <w:b/>
-          <w:lang w:val="pt-BR"/>
+          <w:b/>
+        </w:rPr>
+        <w:t>="https://www.flaticon.com/free-icons/instagram" title="</w:t>
+      </w:r>
+      <w:proofErr w:type="spellStart"/>
+      <w:r>
+        <w:rPr>
+          <w:b/>
+        </w:rPr>
+        <w:t>instagram</w:t>
+      </w:r>
+      <w:proofErr w:type="spellEnd"/>
+      <w:r>
+        <w:rPr>
+          <w:b/>
+        </w:rPr>
+        <w:t xml:space="preserve"> icons"&gt;Instagram icons created by </w:t>
+      </w:r>
+      <w:proofErr w:type="spellStart"/>
+      <w:r>
+        <w:rPr>
+          <w:b/>
+        </w:rPr>
+        <w:t>Freepik</w:t>
+      </w:r>
+      <w:proofErr w:type="spellEnd"/>
+      <w:r>
+        <w:rPr>
+          <w:b/>
+        </w:rPr>
+        <w:t xml:space="preserve"> - </w:t>
+      </w:r>
+      <w:proofErr w:type="spellStart"/>
+      <w:r>
+        <w:rPr>
+          <w:b/>
+        </w:rPr>
+        <w:t>Flaticon</w:t>
+      </w:r>
+      <w:proofErr w:type="spellEnd"/>
+      <w:r>
+        <w:rPr>
+          <w:b/>
+        </w:rPr>
+        <w:t>&lt;/a&gt;</w:t>
+      </w:r>
+    </w:p>
+    <w:p>
+      <w:pPr>
+        <w:spacing w:after="0" w:line="240" w:lineRule="auto"/>
+        <w:rPr>
+          <w:b/>
+        </w:rPr>
+      </w:pPr>
+      <w:r>
+        <w:rPr>
+          <w:b/>
+        </w:rPr>
+        <w:t xml:space="preserve">&lt;a </w:t>
+      </w:r>
+      <w:proofErr w:type="spellStart"/>
+      <w:r>
+        <w:rPr>
+          <w:b/>
+        </w:rPr>
+        <w:t>href</w:t>
+      </w:r>
+      <w:proofErr w:type="spellEnd"/>
+      <w:r>
+        <w:rPr>
+          <w:b/>
+        </w:rPr>
+        <w:t>="https://www.flaticon.com/free-icons/facebook" title="</w:t>
+      </w:r>
+      <w:proofErr w:type="spellStart"/>
+      <w:r>
+        <w:rPr>
+          <w:b/>
+        </w:rPr>
+        <w:t>facebook</w:t>
+      </w:r>
+      <w:proofErr w:type="spellEnd"/>
+      <w:r>
+        <w:rPr>
+          <w:b/>
+        </w:rPr>
+        <w:t xml:space="preserve"> icons"&gt;Facebook icons created by </w:t>
+      </w:r>
+      <w:proofErr w:type="spellStart"/>
+      <w:r>
+        <w:rPr>
+          <w:b/>
+        </w:rPr>
+        <w:t>Freepik</w:t>
+      </w:r>
+      <w:proofErr w:type="spellEnd"/>
+      <w:r>
+        <w:rPr>
+          <w:b/>
+        </w:rPr>
+        <w:t xml:space="preserve"> - </w:t>
+      </w:r>
+      <w:proofErr w:type="spellStart"/>
+      <w:r>
+        <w:rPr>
+          <w:b/>
+        </w:rPr>
+        <w:t>Flaticon</w:t>
+      </w:r>
+      <w:proofErr w:type="spellEnd"/>
+      <w:r>
+        <w:rPr>
+          <w:b/>
+        </w:rPr>
+        <w:t>&lt;/a&gt;</w:t>
+      </w:r>
+    </w:p>
+    <w:p>
+      <w:pPr>
+        <w:spacing w:after="0" w:line="240" w:lineRule="auto"/>
+        <w:rPr>
+          <w:b/>
+        </w:rPr>
+      </w:pPr>
+      <w:r>
+        <w:rPr>
+          <w:b/>
+        </w:rPr>
+        <w:t xml:space="preserve">&lt;a </w:t>
+      </w:r>
+      <w:proofErr w:type="spellStart"/>
+      <w:r>
+        <w:rPr>
+          <w:b/>
+        </w:rPr>
+        <w:t>href</w:t>
+      </w:r>
+      <w:proofErr w:type="spellEnd"/>
+      <w:r>
+        <w:rPr>
+          <w:b/>
+        </w:rPr>
+        <w:t xml:space="preserve">="https://www.flaticon.com/free-icons/email" title="email icons"&gt;Email icons created by </w:t>
+      </w:r>
+      <w:proofErr w:type="spellStart"/>
+      <w:r>
+        <w:rPr>
+          <w:b/>
+        </w:rPr>
+        <w:t>Uniconlabs</w:t>
+      </w:r>
+      <w:proofErr w:type="spellEnd"/>
+      <w:r>
+        <w:rPr>
+          <w:b/>
+        </w:rPr>
+        <w:t xml:space="preserve"> - </w:t>
+      </w:r>
+      <w:proofErr w:type="spellStart"/>
+      <w:r>
+        <w:rPr>
+          <w:b/>
+        </w:rPr>
+        <w:t>Flaticon</w:t>
+      </w:r>
+      <w:proofErr w:type="spellEnd"/>
+      <w:r>
+        <w:rPr>
+          <w:b/>
+        </w:rPr>
+        <w:t>&lt;/a&gt;</w:t>
+      </w:r>
+    </w:p>
+    <w:p>
+      <w:pPr>
+        <w:spacing w:after="0" w:line="240" w:lineRule="auto"/>
+        <w:rPr>
+          <w:b/>
         </w:rPr>
       </w:pPr>
     </w:p>
@@ -615,7 +1033,21 @@
         <w:rPr>
           <w:lang w:val="pt-BR"/>
         </w:rPr>
-        <w:t>es como os  locais e as datas</w:t>
+        <w:t xml:space="preserve">es como </w:t>
+      </w:r>
+      <w:proofErr w:type="gramStart"/>
+      <w:r>
+        <w:rPr>
+          <w:lang w:val="pt-BR"/>
+        </w:rPr>
+        <w:t>os  locais</w:t>
+      </w:r>
+      <w:proofErr w:type="gramEnd"/>
+      <w:r>
+        <w:rPr>
+          <w:lang w:val="pt-BR"/>
+        </w:rPr>
+        <w:t xml:space="preserve"> e as datas</w:t>
       </w:r>
       <w:r>
         <w:rPr>
@@ -1142,14 +1574,28 @@
         <w:rPr>
           <w:lang w:val="pt-BR"/>
         </w:rPr>
-        <w:t>tios-avós</w:t>
+        <w:t>tios-</w:t>
+      </w:r>
+      <w:proofErr w:type="gramStart"/>
+      <w:r>
+        <w:rPr>
+          <w:lang w:val="pt-BR"/>
+        </w:rPr>
+        <w:t>avós</w:t>
       </w:r>
       <w:proofErr w:type="spellEnd"/>
       <w:r>
         <w:rPr>
           <w:lang w:val="pt-BR"/>
         </w:rPr>
-        <w:t xml:space="preserve">, etc. </w:t>
+        <w:t>, etc.</w:t>
+      </w:r>
+      <w:proofErr w:type="gramEnd"/>
+      <w:r>
+        <w:rPr>
+          <w:lang w:val="pt-BR"/>
+        </w:rPr>
+        <w:t xml:space="preserve"> </w:t>
       </w:r>
       <w:r>
         <w:rPr>
@@ -1478,7 +1924,14 @@
         <w:rPr>
           <w:lang w:val="pt-BR"/>
         </w:rPr>
-        <w:t xml:space="preserve"> Então, para isso você poderá usar o FamilySearch ou ir até o local onde sabe que o seu antepassado nasceu, se casou, ou faleceu e pesquisar nas igrejas e cartórios.</w:t>
+        <w:t xml:space="preserve"> Então, </w:t>
+      </w:r>
+      <w:r>
+        <w:rPr>
+          <w:lang w:val="pt-BR"/>
+        </w:rPr>
+        <w:lastRenderedPageBreak/>
+        <w:t>para isso você poderá usar o FamilySearch ou ir até o local onde sabe que o seu antepassado nasceu, se casou, ou faleceu e pesquisar nas igrejas e cartórios.</w:t>
       </w:r>
     </w:p>
     <w:p>
@@ -1599,14 +2052,7 @@
         <w:rPr>
           <w:lang w:val="pt-BR"/>
         </w:rPr>
-        <w:t xml:space="preserve">A árvore genealógica é uma representação das pessoas que tiveram participação na existência de uma pessoa ou família, ou seja, é o histórico que levanta dados sobre os ancestrais dos mesmos de forma </w:t>
-      </w:r>
-      <w:r>
-        <w:rPr>
-          <w:lang w:val="pt-BR"/>
-        </w:rPr>
-        <w:lastRenderedPageBreak/>
-        <w:t>que fiquem conhecidas as conexões estabelecidas entre esses.</w:t>
+        <w:t>A árvore genealógica é uma representação das pessoas que tiveram participação na existência de uma pessoa ou família, ou seja, é o histórico que levanta dados sobre os ancestrais dos mesmos de forma que fiquem conhecidas as conexões estabelecidas entre esses.</w:t>
       </w:r>
       <w:r>
         <w:rPr>
@@ -2104,6 +2550,7 @@
           <w:bCs/>
           <w:lang w:val="pt-BR"/>
         </w:rPr>
+        <w:lastRenderedPageBreak/>
         <w:t>Atualmente a cidadania italiana é regulada pela lei n. 91 de 05.12.1992</w:t>
       </w:r>
       <w:r>
@@ -2311,44 +2758,763 @@
           <w:bCs/>
           <w:lang w:val="pt-BR"/>
         </w:rPr>
+        <w:t>Veja por exemplo o caso do meu marido</w:t>
+      </w:r>
+      <w:r>
+        <w:rPr>
+          <w:bCs/>
+          <w:lang w:val="pt-BR"/>
+        </w:rPr>
+        <w:t xml:space="preserve"> (Thiago)</w:t>
+      </w:r>
+      <w:r>
+        <w:rPr>
+          <w:bCs/>
+          <w:lang w:val="pt-BR"/>
+        </w:rPr>
+        <w:t xml:space="preserve">. O bisavô dele </w:t>
+      </w:r>
+      <w:r>
+        <w:rPr>
+          <w:bCs/>
+          <w:lang w:val="pt-BR"/>
+        </w:rPr>
+        <w:t xml:space="preserve">(Giuseppe) </w:t>
+      </w:r>
+      <w:r>
+        <w:rPr>
+          <w:bCs/>
+          <w:lang w:val="pt-BR"/>
+        </w:rPr>
+        <w:t xml:space="preserve">imigrou, com seus pais, para o sul do Brasil em 1877. Apesar </w:t>
+      </w:r>
+      <w:r>
+        <w:rPr>
+          <w:bCs/>
+          <w:lang w:val="pt-BR"/>
+        </w:rPr>
+        <w:t>de</w:t>
+      </w:r>
+      <w:r>
+        <w:rPr>
+          <w:bCs/>
+          <w:lang w:val="pt-BR"/>
+        </w:rPr>
+        <w:t xml:space="preserve"> </w:t>
+      </w:r>
+      <w:r>
+        <w:rPr>
+          <w:bCs/>
+          <w:lang w:val="pt-BR"/>
+        </w:rPr>
+        <w:t>ter apenas 3 anos</w:t>
+      </w:r>
+      <w:r>
+        <w:rPr>
+          <w:bCs/>
+          <w:lang w:val="pt-BR"/>
+        </w:rPr>
+        <w:t xml:space="preserve"> de idade quando chegou ao Brasil, ele é o primeiro </w:t>
+      </w:r>
+      <w:r>
+        <w:rPr>
+          <w:bCs/>
+          <w:lang w:val="pt-BR"/>
+        </w:rPr>
+        <w:t>antepassado italiano na linhagem de meu marido</w:t>
+      </w:r>
+      <w:r>
+        <w:rPr>
+          <w:bCs/>
+          <w:lang w:val="pt-BR"/>
+        </w:rPr>
+        <w:t xml:space="preserve"> com a cidadania italiana reconhecida e com uma certidão de nascimento italiana</w:t>
+      </w:r>
+      <w:r>
+        <w:rPr>
+          <w:bCs/>
+          <w:lang w:val="pt-BR"/>
+        </w:rPr>
+        <w:t xml:space="preserve"> (veja o esquema na imagem)</w:t>
+      </w:r>
+      <w:r>
+        <w:rPr>
+          <w:bCs/>
+          <w:lang w:val="pt-BR"/>
+        </w:rPr>
+        <w:t>. Por isso ao solicitar o reconhecimento de sua cidadania italian</w:t>
+      </w:r>
+      <w:r>
+        <w:rPr>
+          <w:bCs/>
+          <w:lang w:val="pt-BR"/>
+        </w:rPr>
+        <w:t>a</w:t>
+      </w:r>
+      <w:r>
+        <w:rPr>
+          <w:bCs/>
+          <w:lang w:val="pt-BR"/>
+        </w:rPr>
+        <w:t xml:space="preserve"> no Consulado </w:t>
+      </w:r>
+      <w:r>
+        <w:rPr>
+          <w:bCs/>
+          <w:lang w:val="pt-BR"/>
+        </w:rPr>
+        <w:t>italiano</w:t>
+      </w:r>
+      <w:r>
+        <w:rPr>
+          <w:bCs/>
+          <w:lang w:val="pt-BR"/>
+        </w:rPr>
+        <w:t xml:space="preserve"> de Curitiba</w:t>
+      </w:r>
+      <w:r>
+        <w:rPr>
+          <w:bCs/>
+          <w:lang w:val="pt-BR"/>
+        </w:rPr>
+        <w:t xml:space="preserve">, meu marido </w:t>
+      </w:r>
+      <w:r>
+        <w:rPr>
+          <w:bCs/>
+          <w:lang w:val="pt-BR"/>
+        </w:rPr>
+        <w:t>teve que apresentar todas as certidões de nascimento, casamento e óbito ligando</w:t>
+      </w:r>
+      <w:r>
+        <w:rPr>
+          <w:bCs/>
+          <w:lang w:val="pt-BR"/>
+        </w:rPr>
+        <w:t xml:space="preserve">-o </w:t>
+      </w:r>
+      <w:r>
+        <w:rPr>
+          <w:bCs/>
+          <w:lang w:val="pt-BR"/>
+        </w:rPr>
+        <w:t>até seu bisavô</w:t>
+      </w:r>
+      <w:r>
+        <w:rPr>
+          <w:bCs/>
+          <w:lang w:val="pt-BR"/>
+        </w:rPr>
+        <w:t xml:space="preserve"> (Giuseppe)</w:t>
+      </w:r>
+      <w:r>
+        <w:rPr>
+          <w:bCs/>
+          <w:lang w:val="pt-BR"/>
+        </w:rPr>
+        <w:t>.</w:t>
+      </w:r>
+    </w:p>
+    <w:p>
+      <w:pPr>
+        <w:spacing w:after="0" w:line="240" w:lineRule="auto"/>
+        <w:rPr>
+          <w:bCs/>
+          <w:lang w:val="pt-BR"/>
+        </w:rPr>
+      </w:pPr>
+    </w:p>
+    <w:p>
+      <w:pPr>
+        <w:spacing w:after="0" w:line="240" w:lineRule="auto"/>
+        <w:rPr>
+          <w:b/>
+          <w:lang w:val="pt-BR"/>
+        </w:rPr>
+      </w:pPr>
+      <w:r>
+        <w:rPr>
+          <w:b/>
+          <w:lang w:val="pt-BR"/>
+        </w:rPr>
+        <w:t>Cidadania Italiana Por Via Materna</w:t>
+      </w:r>
+    </w:p>
+    <w:p>
+      <w:pPr>
+        <w:spacing w:after="0" w:line="240" w:lineRule="auto"/>
+        <w:rPr>
+          <w:bCs/>
+          <w:lang w:val="pt-BR"/>
+        </w:rPr>
+      </w:pPr>
+      <w:r>
+        <w:rPr>
+          <w:bCs/>
+          <w:lang w:val="pt-BR"/>
+        </w:rPr>
+        <w:t>Ouviu dizer que mulheres não podem reconhecer a cidadania italiana? Ou que se seu antepassado italiano ou filhos deles eram mulheres você não tem direito à cidadania italiana? Saiba que você pode reconhecer sua cidadania sim! Apesar de realmente existir alguns “</w:t>
+      </w:r>
+      <w:proofErr w:type="spellStart"/>
+      <w:r>
+        <w:rPr>
+          <w:bCs/>
+          <w:lang w:val="pt-BR"/>
+        </w:rPr>
+        <w:t>poréns</w:t>
+      </w:r>
+      <w:proofErr w:type="spellEnd"/>
+      <w:r>
+        <w:rPr>
+          <w:bCs/>
+          <w:lang w:val="pt-BR"/>
+        </w:rPr>
+        <w:t xml:space="preserve">”. </w:t>
+      </w:r>
+    </w:p>
+    <w:p>
+      <w:pPr>
+        <w:spacing w:after="0" w:line="240" w:lineRule="auto"/>
+        <w:rPr>
+          <w:bCs/>
+          <w:lang w:val="pt-BR"/>
+        </w:rPr>
+      </w:pPr>
+    </w:p>
+    <w:p>
+      <w:pPr>
+        <w:spacing w:after="0" w:line="240" w:lineRule="auto"/>
+        <w:rPr>
+          <w:bCs/>
+          <w:lang w:val="pt-BR"/>
+        </w:rPr>
+      </w:pPr>
+      <w:r>
+        <w:rPr>
+          <w:bCs/>
+          <w:lang w:val="pt-BR"/>
+        </w:rPr>
+        <w:t>A Legislação Italiana previa que a mulher italiana que se casava com um cidadão estrangeiro perdia a cidadania italiana e assumia a cidadania do marido. Desta forma ela não poderia transmitir o sangue italiano aos seus filhos nascidos até 01/01/1948</w:t>
+      </w:r>
+      <w:r>
+        <w:rPr>
+          <w:bCs/>
+          <w:lang w:val="pt-BR"/>
+        </w:rPr>
+        <w:t>. Portanto, t</w:t>
+      </w:r>
+      <w:r>
+        <w:rPr>
+          <w:bCs/>
+          <w:lang w:val="pt-BR"/>
+        </w:rPr>
+        <w:t xml:space="preserve">odos os filhos nascidos após 1948 têm direito a solicitar a cidadania italiana </w:t>
+      </w:r>
+      <w:r>
+        <w:rPr>
+          <w:bCs/>
+          <w:lang w:val="pt-BR"/>
+        </w:rPr>
+        <w:t xml:space="preserve">no consulado </w:t>
+      </w:r>
+      <w:r>
+        <w:rPr>
+          <w:bCs/>
+          <w:lang w:val="pt-BR"/>
+        </w:rPr>
+        <w:t>sem qualquer restrição</w:t>
+      </w:r>
+      <w:r>
+        <w:rPr>
+          <w:bCs/>
+          <w:lang w:val="pt-BR"/>
+        </w:rPr>
+        <w:t xml:space="preserve"> </w:t>
+      </w:r>
+      <w:r>
+        <w:rPr>
+          <w:bCs/>
+          <w:lang w:val="pt-BR"/>
+        </w:rPr>
+        <w:t>especificada na lei da nacionalidade italiana.</w:t>
+      </w:r>
+      <w:r>
+        <w:rPr>
+          <w:bCs/>
+          <w:lang w:val="pt-BR"/>
+        </w:rPr>
+        <w:t xml:space="preserve"> Já os que nasceram antes disso não conseguem requerer o reconhecimento da cidadania no consulado </w:t>
+      </w:r>
+      <w:r>
+        <w:rPr>
+          <w:bCs/>
+          <w:lang w:val="pt-BR"/>
+        </w:rPr>
+        <w:t xml:space="preserve">(via administrativa) </w:t>
+      </w:r>
+      <w:r>
+        <w:rPr>
+          <w:bCs/>
+          <w:lang w:val="pt-BR"/>
+        </w:rPr>
+        <w:t xml:space="preserve">porque não se encaixam nos requisitos da lei de cidadania italiana. </w:t>
+      </w:r>
+      <w:r>
+        <w:rPr>
+          <w:bCs/>
+          <w:lang w:val="pt-BR"/>
+        </w:rPr>
+        <w:t>Se</w:t>
+      </w:r>
+      <w:r>
+        <w:rPr>
+          <w:bCs/>
+          <w:lang w:val="pt-BR"/>
+        </w:rPr>
+        <w:t xml:space="preserve"> esse é seu caso, não perca esperança, ainda existe uma alternativa para solicitar sua cidadania. A sua cidadania deverá ser requerida através de via judicial.</w:t>
+      </w:r>
+    </w:p>
+    <w:p>
+      <w:pPr>
+        <w:spacing w:after="0" w:line="240" w:lineRule="auto"/>
+        <w:rPr>
+          <w:bCs/>
+          <w:lang w:val="pt-BR"/>
+        </w:rPr>
+      </w:pPr>
+    </w:p>
+    <w:p>
+      <w:pPr>
+        <w:spacing w:after="0" w:line="240" w:lineRule="auto"/>
+        <w:rPr>
+          <w:bCs/>
+          <w:u w:val="single"/>
+          <w:lang w:val="pt-BR"/>
+        </w:rPr>
+      </w:pPr>
+      <w:r>
+        <w:rPr>
+          <w:bCs/>
+          <w:u w:val="single"/>
+          <w:lang w:val="pt-BR"/>
+        </w:rPr>
+        <w:t>Cidadania Italiana Jure sanguinis Via Judicial Materna</w:t>
+      </w:r>
+    </w:p>
+    <w:p>
+      <w:pPr>
+        <w:spacing w:after="0" w:line="240" w:lineRule="auto"/>
+        <w:rPr>
+          <w:bCs/>
+          <w:lang w:val="pt-BR"/>
+        </w:rPr>
+      </w:pPr>
+      <w:r>
+        <w:rPr>
+          <w:bCs/>
+          <w:lang w:val="pt-BR"/>
+        </w:rPr>
+        <w:t>Fazendo sua genealogia você descobre que tem uma antepassada italiana em sua linhagem</w:t>
+      </w:r>
+      <w:r>
+        <w:rPr>
+          <w:bCs/>
+          <w:lang w:val="pt-BR"/>
+        </w:rPr>
+        <w:t xml:space="preserve"> e que ela se casou com um estrangeiro (não italiano)</w:t>
+      </w:r>
+      <w:r>
+        <w:rPr>
+          <w:bCs/>
+          <w:lang w:val="pt-BR"/>
+        </w:rPr>
+        <w:t>. Para saber se você poderá solicitar sua cidadania via administrativa (no consulado italiano por você mesmo) ou via judicial (</w:t>
+      </w:r>
+      <w:r>
+        <w:rPr>
+          <w:bCs/>
+          <w:lang w:val="pt-BR"/>
+        </w:rPr>
+        <w:t>no Tribunal de Roma, por meio de um advogado que seja habilitado para atuar profissionalmente no país</w:t>
+      </w:r>
+      <w:r>
+        <w:rPr>
+          <w:bCs/>
+          <w:lang w:val="pt-BR"/>
+        </w:rPr>
+        <w:t xml:space="preserve">). </w:t>
+      </w:r>
+      <w:r>
+        <w:rPr>
+          <w:bCs/>
+          <w:lang w:val="pt-BR"/>
+        </w:rPr>
+        <w:t>Para isso, veja o ano em que sua antepassada se casou e quando seu o filho ou filha nasceu. Se ela se casou antes de 01/01/1948 e seus filho ou filha nasceu até 01/01/1948 não tem o sangue italiano conforme a lei indica. Para facilitar veja</w:t>
+      </w:r>
+      <w:r>
+        <w:rPr>
+          <w:bCs/>
+          <w:lang w:val="pt-BR"/>
+        </w:rPr>
+        <w:t xml:space="preserve"> o</w:t>
+      </w:r>
+      <w:r>
+        <w:rPr>
+          <w:bCs/>
+          <w:lang w:val="pt-BR"/>
+        </w:rPr>
+        <w:t xml:space="preserve"> exemplo abaixo:</w:t>
+      </w:r>
+    </w:p>
+    <w:p>
+      <w:pPr>
+        <w:spacing w:after="0" w:line="240" w:lineRule="auto"/>
+        <w:rPr>
+          <w:bCs/>
+          <w:lang w:val="pt-BR"/>
+        </w:rPr>
+      </w:pPr>
+    </w:p>
+    <w:p>
+      <w:pPr>
+        <w:spacing w:after="0" w:line="240" w:lineRule="auto"/>
+        <w:rPr>
+          <w:bCs/>
+          <w:lang w:val="pt-BR"/>
+        </w:rPr>
+      </w:pPr>
+      <w:r>
+        <w:rPr>
+          <w:bCs/>
+          <w:lang w:val="pt-BR"/>
+        </w:rPr>
+        <w:t>João, brasileiro, e Rosa, italiana, se casaram em 1945. Eles tiveram 3 filhos. Seus filhos</w:t>
+      </w:r>
+      <w:r>
+        <w:rPr>
+          <w:bCs/>
+          <w:lang w:val="pt-BR"/>
+        </w:rPr>
+        <w:t>:</w:t>
+      </w:r>
+      <w:r>
+        <w:rPr>
+          <w:bCs/>
+          <w:lang w:val="pt-BR"/>
+        </w:rPr>
+        <w:t xml:space="preserve"> Maria (nascida em 1946) e </w:t>
+      </w:r>
+      <w:proofErr w:type="spellStart"/>
+      <w:r>
+        <w:rPr>
+          <w:bCs/>
+          <w:lang w:val="pt-BR"/>
+        </w:rPr>
+        <w:t>Luis</w:t>
+      </w:r>
+      <w:proofErr w:type="spellEnd"/>
+      <w:r>
+        <w:rPr>
+          <w:bCs/>
+          <w:lang w:val="pt-BR"/>
+        </w:rPr>
+        <w:t xml:space="preserve"> (nascido em 1947) não receberam a cidadania por sangue conforme a lei, porque ao se casar com o João a Rosa deixou de ser italiana e passou a ser brasileira. Nem eles, nem seus filhos podem requerer a cidadania via administrativa (no consulado). Já a filha Gloria (nascida em 1948), após </w:t>
+      </w:r>
+      <w:r>
+        <w:rPr>
+          <w:bCs/>
+          <w:lang w:val="pt-BR"/>
+        </w:rPr>
         <w:lastRenderedPageBreak/>
-        <w:t>Veja por exemplo o caso do meu marido</w:t>
-      </w:r>
-      <w:r>
-        <w:rPr>
-          <w:bCs/>
-          <w:lang w:val="pt-BR"/>
-        </w:rPr>
-        <w:t xml:space="preserve"> (Thiago)</w:t>
-      </w:r>
-      <w:r>
-        <w:rPr>
-          <w:bCs/>
-          <w:lang w:val="pt-BR"/>
-        </w:rPr>
-        <w:t xml:space="preserve">. O bisavô dele </w:t>
-      </w:r>
-      <w:r>
-        <w:rPr>
-          <w:bCs/>
-          <w:lang w:val="pt-BR"/>
-        </w:rPr>
-        <w:t xml:space="preserve">(Giuseppe) </w:t>
-      </w:r>
-      <w:r>
-        <w:rPr>
-          <w:bCs/>
-          <w:lang w:val="pt-BR"/>
-        </w:rPr>
-        <w:t xml:space="preserve">imigrou, com seus pais, para o sul do Brasil em 1877. Apesar </w:t>
-      </w:r>
-      <w:r>
-        <w:rPr>
-          <w:bCs/>
-          <w:lang w:val="pt-BR"/>
-        </w:rPr>
-        <w:t>de</w:t>
-      </w:r>
+        <w:t xml:space="preserve">a mudança da lei italiana, recebe o “sangue italiano” da mãe e pode requerer a cidadania italiana </w:t>
+      </w:r>
+      <w:r>
+        <w:rPr>
+          <w:bCs/>
+          <w:lang w:val="pt-BR"/>
+        </w:rPr>
+        <w:t xml:space="preserve">no consulado </w:t>
+      </w:r>
+      <w:r>
+        <w:rPr>
+          <w:bCs/>
+          <w:lang w:val="pt-BR"/>
+        </w:rPr>
+        <w:t>assim como posteriormente seus filhos e netos.</w:t>
+      </w:r>
+    </w:p>
+    <w:p>
+      <w:pPr>
+        <w:spacing w:after="0" w:line="240" w:lineRule="auto"/>
+        <w:rPr>
+          <w:bCs/>
+          <w:lang w:val="pt-BR"/>
+        </w:rPr>
+      </w:pPr>
+    </w:p>
+    <w:p>
+      <w:pPr>
+        <w:spacing w:after="0" w:line="240" w:lineRule="auto"/>
+        <w:rPr>
+          <w:bCs/>
+          <w:lang w:val="pt-BR"/>
+        </w:rPr>
+      </w:pPr>
+      <w:r>
+        <w:rPr>
+          <w:bCs/>
+          <w:lang w:val="pt-BR"/>
+        </w:rPr>
+        <w:t xml:space="preserve">Em conclusão, se você se encaixa nessa categoria (como no caso da Maria e do </w:t>
+      </w:r>
+      <w:proofErr w:type="spellStart"/>
+      <w:r>
+        <w:rPr>
+          <w:bCs/>
+          <w:lang w:val="pt-BR"/>
+        </w:rPr>
+        <w:t>Luis</w:t>
+      </w:r>
+      <w:proofErr w:type="spellEnd"/>
+      <w:r>
+        <w:rPr>
+          <w:bCs/>
+          <w:lang w:val="pt-BR"/>
+        </w:rPr>
+        <w:t xml:space="preserve">) e quiser ter sua cidadania reconhecida, precisa entrar em contato com um advogado que seja habilitado para atuar na italiana e ele entrará com o processo judicial no Tribunal de Roma pedindo o reconhecimento da cidadania para você. </w:t>
+      </w:r>
+    </w:p>
+    <w:p>
+      <w:pPr>
+        <w:spacing w:after="0" w:line="240" w:lineRule="auto"/>
+        <w:rPr>
+          <w:bCs/>
+          <w:lang w:val="pt-BR"/>
+        </w:rPr>
+      </w:pPr>
+    </w:p>
+    <w:p>
+      <w:pPr>
+        <w:spacing w:after="0" w:line="240" w:lineRule="auto"/>
+        <w:rPr>
+          <w:bCs/>
+          <w:u w:val="single"/>
+          <w:lang w:val="pt-BR"/>
+        </w:rPr>
+      </w:pPr>
+      <w:r>
+        <w:rPr>
+          <w:bCs/>
+          <w:u w:val="single"/>
+          <w:lang w:val="pt-BR"/>
+        </w:rPr>
+        <w:t xml:space="preserve">Cidadania Italiana Jure sanguinis Via </w:t>
+      </w:r>
+      <w:r>
+        <w:rPr>
+          <w:bCs/>
+          <w:u w:val="single"/>
+          <w:lang w:val="pt-BR"/>
+        </w:rPr>
+        <w:t>Administrativa</w:t>
+      </w:r>
+    </w:p>
+    <w:p>
+      <w:pPr>
+        <w:spacing w:after="0" w:line="240" w:lineRule="auto"/>
+        <w:rPr>
+          <w:bCs/>
+          <w:lang w:val="pt-BR"/>
+        </w:rPr>
+      </w:pPr>
+      <w:r>
+        <w:rPr>
+          <w:bCs/>
+          <w:lang w:val="pt-BR"/>
+        </w:rPr>
+        <w:t xml:space="preserve">Seu caso não é judicial? Então siga o passo a passo a seguir para ter sua cidadania reconhecida sem gastar com terceiros para fazer isso por você. É simples e você </w:t>
+      </w:r>
+      <w:proofErr w:type="gramStart"/>
+      <w:r>
+        <w:rPr>
+          <w:bCs/>
+          <w:lang w:val="pt-BR"/>
+        </w:rPr>
+        <w:t>consegue!</w:t>
+      </w:r>
+      <w:r>
+        <w:rPr>
+          <w:bCs/>
+          <w:lang w:val="pt-BR"/>
+        </w:rPr>
+        <w:t>*</w:t>
+      </w:r>
+      <w:proofErr w:type="gramEnd"/>
+      <w:r>
+        <w:rPr>
+          <w:bCs/>
+          <w:lang w:val="pt-BR"/>
+        </w:rPr>
+        <w:t>*</w:t>
+      </w:r>
+    </w:p>
+    <w:p>
+      <w:pPr>
+        <w:spacing w:after="0" w:line="240" w:lineRule="auto"/>
+        <w:rPr>
+          <w:bCs/>
+          <w:lang w:val="pt-BR"/>
+        </w:rPr>
+      </w:pPr>
+    </w:p>
+    <w:p>
+      <w:pPr>
+        <w:spacing w:after="0" w:line="240" w:lineRule="auto"/>
+        <w:rPr>
+          <w:bCs/>
+          <w:u w:val="single"/>
+          <w:lang w:val="pt-BR"/>
+        </w:rPr>
+      </w:pPr>
+      <w:r>
+        <w:rPr>
+          <w:bCs/>
+          <w:u w:val="single"/>
+          <w:lang w:val="pt-BR"/>
+        </w:rPr>
+        <w:t xml:space="preserve">Passo 1 – </w:t>
+      </w:r>
+    </w:p>
+    <w:p>
+      <w:pPr>
+        <w:spacing w:after="0" w:line="240" w:lineRule="auto"/>
+        <w:rPr>
+          <w:bCs/>
+          <w:lang w:val="pt-BR"/>
+        </w:rPr>
+      </w:pPr>
+      <w:r>
+        <w:rPr>
+          <w:bCs/>
+          <w:lang w:val="pt-BR"/>
+        </w:rPr>
+        <w:t xml:space="preserve">Peça nos respectivos cartórios todos os documentos civis que ligam você até seu antepassado italiano. Todas as certidões de nascimento, casamento, óbito e divórcio (quando houver). Essas certidões devem ser solicitadas no cartório em formato INTEIRO TEOR. O formato simples não é aceito pelo consulado. Com as certidões em mãos compare as informações em uma certidão com as informações que estão em outra certidão. Por exemplo, os nomes estão com a mesma grafia? As datas são as mesmas? Se tiver algo diferente você deve pedir a correção dos documentos (a ajuda de um advogado vai ser necessária aqui na maioria dos casos). Depois de corrigidas as certidões precisam ser solicitadas novamente para que conste as informações corretas. O consulado aceita alguns abrasileiramentos dos nomes. No caso do meu marido o antepassado dele se chamava Guiseppe </w:t>
+      </w:r>
+      <w:proofErr w:type="spellStart"/>
+      <w:r>
+        <w:rPr>
+          <w:bCs/>
+          <w:lang w:val="pt-BR"/>
+        </w:rPr>
+        <w:t>Cavasotto</w:t>
+      </w:r>
+      <w:proofErr w:type="spellEnd"/>
+      <w:r>
+        <w:rPr>
+          <w:bCs/>
+          <w:lang w:val="pt-BR"/>
+        </w:rPr>
+        <w:t xml:space="preserve">, mas em seus documentos no Brasil seu nome era José </w:t>
+      </w:r>
+      <w:proofErr w:type="spellStart"/>
+      <w:r>
+        <w:rPr>
+          <w:bCs/>
+          <w:lang w:val="pt-BR"/>
+        </w:rPr>
+        <w:t>Cavazotto</w:t>
+      </w:r>
+      <w:proofErr w:type="spellEnd"/>
+      <w:r>
+        <w:rPr>
+          <w:bCs/>
+          <w:lang w:val="pt-BR"/>
+        </w:rPr>
+        <w:t xml:space="preserve"> e até mesmo </w:t>
+      </w:r>
+      <w:proofErr w:type="spellStart"/>
+      <w:r>
+        <w:rPr>
+          <w:bCs/>
+          <w:lang w:val="pt-BR"/>
+        </w:rPr>
+        <w:t>Cavasotti</w:t>
+      </w:r>
+      <w:proofErr w:type="spellEnd"/>
+      <w:r>
+        <w:rPr>
+          <w:bCs/>
+          <w:lang w:val="pt-BR"/>
+        </w:rPr>
+        <w:t xml:space="preserve">. Não fizemos nenhuma mudança porque o consulado em Curitiba aceita essas alterações. É claro que as </w:t>
+      </w:r>
+      <w:r>
+        <w:rPr>
+          <w:bCs/>
+          <w:lang w:val="pt-BR"/>
+        </w:rPr>
+        <w:t>certidões italianas</w:t>
+      </w:r>
+      <w:r>
+        <w:rPr>
+          <w:bCs/>
+          <w:lang w:val="pt-BR"/>
+        </w:rPr>
+        <w:t xml:space="preserve"> você deve pedir ao </w:t>
+      </w:r>
+      <w:proofErr w:type="spellStart"/>
+      <w:r>
+        <w:rPr>
+          <w:bCs/>
+          <w:lang w:val="pt-BR"/>
+        </w:rPr>
+        <w:t>comune</w:t>
+      </w:r>
+      <w:proofErr w:type="spellEnd"/>
+      <w:r>
+        <w:rPr>
+          <w:bCs/>
+          <w:lang w:val="pt-BR"/>
+        </w:rPr>
+        <w:t xml:space="preserve"> (cidade) onde o evento aconteceu. Você pode solicitar através do </w:t>
+      </w:r>
+      <w:r>
+        <w:rPr>
+          <w:bCs/>
+          <w:lang w:val="pt-BR"/>
+        </w:rPr>
+        <w:t>e-mail</w:t>
+      </w:r>
+      <w:r>
+        <w:rPr>
+          <w:bCs/>
+          <w:lang w:val="pt-BR"/>
+        </w:rPr>
+        <w:t xml:space="preserve">. É só fazer uma pesquisa no google </w:t>
+      </w:r>
+      <w:r>
+        <w:rPr>
+          <w:bCs/>
+          <w:lang w:val="pt-BR"/>
+        </w:rPr>
+        <w:t xml:space="preserve">sobre o setor </w:t>
+      </w:r>
+      <w:r>
+        <w:rPr>
+          <w:bCs/>
+          <w:lang w:val="pt-BR"/>
+        </w:rPr>
+        <w:t>“</w:t>
+      </w:r>
+      <w:proofErr w:type="spellStart"/>
+      <w:r>
+        <w:rPr>
+          <w:bCs/>
+          <w:lang w:val="pt-BR"/>
+        </w:rPr>
+        <w:t>Ufficio</w:t>
+      </w:r>
+      <w:proofErr w:type="spellEnd"/>
       <w:r>
         <w:rPr>
           <w:bCs/>
@@ -2356,166 +3522,13 @@
         </w:rPr>
         <w:t xml:space="preserve"> </w:t>
       </w:r>
-      <w:r>
-        <w:rPr>
-          <w:bCs/>
-          <w:lang w:val="pt-BR"/>
-        </w:rPr>
-        <w:t>ter apenas 3 anos</w:t>
-      </w:r>
-      <w:r>
-        <w:rPr>
-          <w:bCs/>
-          <w:lang w:val="pt-BR"/>
-        </w:rPr>
-        <w:t xml:space="preserve"> de idade quando chegou ao Brasil, ele é o primeiro </w:t>
-      </w:r>
-      <w:r>
-        <w:rPr>
-          <w:bCs/>
-          <w:lang w:val="pt-BR"/>
-        </w:rPr>
-        <w:t>antepassado italiano na linhagem de meu marido</w:t>
-      </w:r>
-      <w:r>
-        <w:rPr>
-          <w:bCs/>
-          <w:lang w:val="pt-BR"/>
-        </w:rPr>
-        <w:t xml:space="preserve"> com a cidadania italiana reconhecida e com uma certidão de nascimento italiana</w:t>
-      </w:r>
-      <w:r>
-        <w:rPr>
-          <w:bCs/>
-          <w:lang w:val="pt-BR"/>
-        </w:rPr>
-        <w:t xml:space="preserve"> (veja o esquema na imagem)</w:t>
-      </w:r>
-      <w:r>
-        <w:rPr>
-          <w:bCs/>
-          <w:lang w:val="pt-BR"/>
-        </w:rPr>
-        <w:t>. Por isso ao solicitar o reconhecimento de sua cidadania italian</w:t>
-      </w:r>
-      <w:r>
-        <w:rPr>
-          <w:bCs/>
-          <w:lang w:val="pt-BR"/>
-        </w:rPr>
-        <w:t>a</w:t>
-      </w:r>
-      <w:r>
-        <w:rPr>
-          <w:bCs/>
-          <w:lang w:val="pt-BR"/>
-        </w:rPr>
-        <w:t xml:space="preserve"> no Consulado </w:t>
-      </w:r>
-      <w:r>
-        <w:rPr>
-          <w:bCs/>
-          <w:lang w:val="pt-BR"/>
-        </w:rPr>
-        <w:t>italiano</w:t>
-      </w:r>
-      <w:r>
-        <w:rPr>
-          <w:bCs/>
-          <w:lang w:val="pt-BR"/>
-        </w:rPr>
-        <w:t xml:space="preserve"> de Curitiba</w:t>
-      </w:r>
-      <w:r>
-        <w:rPr>
-          <w:bCs/>
-          <w:lang w:val="pt-BR"/>
-        </w:rPr>
-        <w:t xml:space="preserve">, meu marido </w:t>
-      </w:r>
-      <w:r>
-        <w:rPr>
-          <w:bCs/>
-          <w:lang w:val="pt-BR"/>
-        </w:rPr>
-        <w:t>teve que apresentar todas as certidões de nascimento, casamento e óbito ligando</w:t>
-      </w:r>
-      <w:r>
-        <w:rPr>
-          <w:bCs/>
-          <w:lang w:val="pt-BR"/>
-        </w:rPr>
-        <w:t xml:space="preserve">-o </w:t>
-      </w:r>
-      <w:r>
-        <w:rPr>
-          <w:bCs/>
-          <w:lang w:val="pt-BR"/>
-        </w:rPr>
-        <w:t>até seu bisavô</w:t>
-      </w:r>
-      <w:r>
-        <w:rPr>
-          <w:bCs/>
-          <w:lang w:val="pt-BR"/>
-        </w:rPr>
-        <w:t xml:space="preserve"> (Giuseppe)</w:t>
-      </w:r>
-      <w:r>
-        <w:rPr>
-          <w:bCs/>
-          <w:lang w:val="pt-BR"/>
-        </w:rPr>
-        <w:t>.</w:t>
-      </w:r>
-    </w:p>
-    <w:p>
-      <w:pPr>
-        <w:spacing w:after="0" w:line="240" w:lineRule="auto"/>
-        <w:rPr>
-          <w:bCs/>
-          <w:lang w:val="pt-BR"/>
-        </w:rPr>
-      </w:pPr>
-    </w:p>
-    <w:p>
-      <w:pPr>
-        <w:spacing w:after="0" w:line="240" w:lineRule="auto"/>
-        <w:rPr>
-          <w:b/>
-          <w:lang w:val="pt-BR"/>
-        </w:rPr>
-      </w:pPr>
-      <w:r>
-        <w:rPr>
-          <w:b/>
-          <w:lang w:val="pt-BR"/>
-        </w:rPr>
-        <w:t>Cidadania Italiana Por Via Materna</w:t>
-      </w:r>
-    </w:p>
-    <w:p>
-      <w:pPr>
-        <w:spacing w:after="0" w:line="240" w:lineRule="auto"/>
-        <w:rPr>
-          <w:bCs/>
-          <w:lang w:val="pt-BR"/>
-        </w:rPr>
-      </w:pPr>
-      <w:r>
-        <w:rPr>
-          <w:bCs/>
-          <w:lang w:val="pt-BR"/>
-        </w:rPr>
-        <w:t>Ouviu dizer que mulheres não podem reconhecer a cidadania italiana? Ou que se seu antepassado italiano ou filhos deles eram mulheres você não tem direito à cidadania italiana? Saiba que você pode reconhecer sua cidadania sim! Apesar de realmente existir alguns “</w:t>
-      </w:r>
       <w:proofErr w:type="spellStart"/>
       <w:r>
         <w:rPr>
           <w:bCs/>
           <w:lang w:val="pt-BR"/>
         </w:rPr>
-        <w:t>poréns</w:t>
+        <w:t>Anagrafe</w:t>
       </w:r>
       <w:proofErr w:type="spellEnd"/>
       <w:r>
@@ -2523,61 +3536,17 @@
           <w:bCs/>
           <w:lang w:val="pt-BR"/>
         </w:rPr>
-        <w:t xml:space="preserve">”. </w:t>
-      </w:r>
-    </w:p>
-    <w:p>
-      <w:pPr>
-        <w:spacing w:after="0" w:line="240" w:lineRule="auto"/>
-        <w:rPr>
-          <w:bCs/>
-          <w:lang w:val="pt-BR"/>
-        </w:rPr>
-      </w:pPr>
-    </w:p>
-    <w:p>
-      <w:pPr>
-        <w:spacing w:after="0" w:line="240" w:lineRule="auto"/>
-        <w:rPr>
-          <w:bCs/>
-          <w:lang w:val="pt-BR"/>
-        </w:rPr>
-      </w:pPr>
-      <w:r>
-        <w:rPr>
-          <w:bCs/>
-          <w:lang w:val="pt-BR"/>
-        </w:rPr>
-        <w:t>A Legislação Italiana previa que a mulher italiana que se casava com um cidadão estrangeiro perdia a cidadania italiana e assumia a cidadania do marido. Desta forma ela não poderia transmitir o sangue italiano aos seus filhos nascidos até 01/01/1948</w:t>
-      </w:r>
-      <w:r>
-        <w:rPr>
-          <w:bCs/>
-          <w:lang w:val="pt-BR"/>
-        </w:rPr>
-        <w:t>. Portanto, t</w:t>
-      </w:r>
-      <w:r>
-        <w:rPr>
-          <w:bCs/>
-          <w:lang w:val="pt-BR"/>
-        </w:rPr>
-        <w:t xml:space="preserve">odos os filhos nascidos após 1948 têm direito a solicitar a cidadania italiana </w:t>
-      </w:r>
-      <w:r>
-        <w:rPr>
-          <w:bCs/>
-          <w:lang w:val="pt-BR"/>
-        </w:rPr>
-        <w:t xml:space="preserve">no consulado </w:t>
-      </w:r>
-      <w:r>
-        <w:rPr>
-          <w:bCs/>
-          <w:lang w:val="pt-BR"/>
-        </w:rPr>
-        <w:t>sem qualquer restrição</w:t>
-      </w:r>
+        <w:t>” ou “</w:t>
+      </w:r>
+      <w:proofErr w:type="spellStart"/>
+      <w:r>
+        <w:rPr>
+          <w:bCs/>
+          <w:lang w:val="pt-BR"/>
+        </w:rPr>
+        <w:t>Ufficio</w:t>
+      </w:r>
+      <w:proofErr w:type="spellEnd"/>
       <w:r>
         <w:rPr>
           <w:bCs/>
@@ -2585,68 +3554,37 @@
         </w:rPr>
         <w:t xml:space="preserve"> </w:t>
       </w:r>
-      <w:r>
-        <w:rPr>
-          <w:bCs/>
-          <w:lang w:val="pt-BR"/>
-        </w:rPr>
-        <w:t>especificada na lei da nacionalidade italiana.</w:t>
-      </w:r>
-      <w:r>
-        <w:rPr>
-          <w:bCs/>
-          <w:lang w:val="pt-BR"/>
-        </w:rPr>
-        <w:t xml:space="preserve"> Já os que nasceram antes disso não conseguem requerer o reconhecimento da cidadania no consulado </w:t>
-      </w:r>
-      <w:r>
-        <w:rPr>
-          <w:bCs/>
-          <w:lang w:val="pt-BR"/>
-        </w:rPr>
-        <w:t xml:space="preserve">(via administrativa) </w:t>
-      </w:r>
-      <w:r>
-        <w:rPr>
-          <w:bCs/>
-          <w:lang w:val="pt-BR"/>
-        </w:rPr>
-        <w:t xml:space="preserve">porque não se encaixam nos requisitos da lei de cidadania italiana. </w:t>
-      </w:r>
-      <w:r>
-        <w:rPr>
-          <w:bCs/>
-          <w:lang w:val="pt-BR"/>
-        </w:rPr>
-        <w:t>Se</w:t>
-      </w:r>
-      <w:r>
-        <w:rPr>
-          <w:bCs/>
-          <w:lang w:val="pt-BR"/>
-        </w:rPr>
-        <w:t xml:space="preserve"> esse é seu caso, não perca esperança, ainda existe </w:t>
-      </w:r>
-      <w:r>
-        <w:rPr>
-          <w:bCs/>
-          <w:lang w:val="pt-BR"/>
-        </w:rPr>
-        <w:t>uma alternativa</w:t>
-      </w:r>
-      <w:r>
-        <w:rPr>
-          <w:bCs/>
-          <w:lang w:val="pt-BR"/>
-        </w:rPr>
-        <w:t xml:space="preserve"> para solicitar sua cidadania. A sua cidadania deverá ser requerida através de via judicial</w:t>
-      </w:r>
-      <w:r>
-        <w:rPr>
-          <w:bCs/>
-          <w:lang w:val="pt-BR"/>
-        </w:rPr>
-        <w:t>.</w:t>
+      <w:proofErr w:type="spellStart"/>
+      <w:r>
+        <w:rPr>
+          <w:bCs/>
+          <w:lang w:val="pt-BR"/>
+        </w:rPr>
+        <w:t>Servizi</w:t>
+      </w:r>
+      <w:proofErr w:type="spellEnd"/>
+      <w:r>
+        <w:rPr>
+          <w:bCs/>
+          <w:lang w:val="pt-BR"/>
+        </w:rPr>
+        <w:t xml:space="preserve"> </w:t>
+      </w:r>
+      <w:proofErr w:type="spellStart"/>
+      <w:r>
+        <w:rPr>
+          <w:bCs/>
+          <w:lang w:val="pt-BR"/>
+        </w:rPr>
+        <w:t>demografici</w:t>
+      </w:r>
+      <w:proofErr w:type="spellEnd"/>
+      <w:r>
+        <w:rPr>
+          <w:bCs/>
+          <w:lang w:val="pt-BR"/>
+        </w:rPr>
+        <w:t>” da cidade na qual precisa das certidões.</w:t>
       </w:r>
     </w:p>
     <w:p>
@@ -2673,529 +3611,7 @@
           <w:u w:val="single"/>
           <w:lang w:val="pt-BR"/>
         </w:rPr>
-        <w:t>Cidadania Italiana Jure sanguinis</w:t>
-      </w:r>
-      <w:r>
-        <w:rPr>
-          <w:bCs/>
-          <w:u w:val="single"/>
-          <w:lang w:val="pt-BR"/>
-        </w:rPr>
-        <w:t xml:space="preserve"> </w:t>
-      </w:r>
-      <w:r>
-        <w:rPr>
-          <w:bCs/>
-          <w:u w:val="single"/>
-          <w:lang w:val="pt-BR"/>
-        </w:rPr>
-        <w:t>Via Judicial Materna</w:t>
-      </w:r>
-    </w:p>
-    <w:p>
-      <w:pPr>
-        <w:spacing w:after="0" w:line="240" w:lineRule="auto"/>
-        <w:rPr>
-          <w:bCs/>
-          <w:lang w:val="pt-BR"/>
-        </w:rPr>
-      </w:pPr>
-      <w:r>
-        <w:rPr>
-          <w:bCs/>
-          <w:lang w:val="pt-BR"/>
-        </w:rPr>
-        <w:t>Fazendo sua genealogia você descobre que tem uma antepassada italiana em sua linhagem</w:t>
-      </w:r>
-      <w:r>
-        <w:rPr>
-          <w:bCs/>
-          <w:lang w:val="pt-BR"/>
-        </w:rPr>
-        <w:t xml:space="preserve"> e que ela se casou com um estrangeiro (não italiano)</w:t>
-      </w:r>
-      <w:r>
-        <w:rPr>
-          <w:bCs/>
-          <w:lang w:val="pt-BR"/>
-        </w:rPr>
-        <w:t>. Para saber se você poderá solicitar sua cidadania via administrativa (no consulado italiano por você mesmo) ou via judicial (</w:t>
-      </w:r>
-      <w:r>
-        <w:rPr>
-          <w:bCs/>
-          <w:lang w:val="pt-BR"/>
-        </w:rPr>
-        <w:t>no Tribunal de Roma, por meio de um advogado que seja habilitado para atuar profissionalmente no país</w:t>
-      </w:r>
-      <w:r>
-        <w:rPr>
-          <w:bCs/>
-          <w:lang w:val="pt-BR"/>
-        </w:rPr>
-        <w:t xml:space="preserve">). </w:t>
-      </w:r>
-      <w:r>
-        <w:rPr>
-          <w:bCs/>
-          <w:lang w:val="pt-BR"/>
-        </w:rPr>
-        <w:t>Para isso, veja o ano em que sua antepassada se casou e quando seu o filho ou filha nasceu. Se ela se casou antes de 01/01/1948 e seus filho ou filha nasceu até 01/01/1948 não tem o sangue italiano conforme a lei indica. Para facilitar veja</w:t>
-      </w:r>
-      <w:r>
-        <w:rPr>
-          <w:bCs/>
-          <w:lang w:val="pt-BR"/>
-        </w:rPr>
-        <w:t xml:space="preserve"> o</w:t>
-      </w:r>
-      <w:r>
-        <w:rPr>
-          <w:bCs/>
-          <w:lang w:val="pt-BR"/>
-        </w:rPr>
-        <w:t xml:space="preserve"> exemplo abaixo:</w:t>
-      </w:r>
-    </w:p>
-    <w:p>
-      <w:pPr>
-        <w:spacing w:after="0" w:line="240" w:lineRule="auto"/>
-        <w:rPr>
-          <w:bCs/>
-          <w:lang w:val="pt-BR"/>
-        </w:rPr>
-      </w:pPr>
-    </w:p>
-    <w:p>
-      <w:pPr>
-        <w:spacing w:after="0" w:line="240" w:lineRule="auto"/>
-        <w:rPr>
-          <w:bCs/>
-          <w:lang w:val="pt-BR"/>
-        </w:rPr>
-      </w:pPr>
-      <w:r>
-        <w:rPr>
-          <w:bCs/>
-          <w:lang w:val="pt-BR"/>
-        </w:rPr>
-        <w:t>João, brasileiro, e Rosa, italiana, se casaram em 1945. Eles tiveram 3 filhos. Seus filhos</w:t>
-      </w:r>
-      <w:r>
-        <w:rPr>
-          <w:bCs/>
-          <w:lang w:val="pt-BR"/>
-        </w:rPr>
-        <w:t>:</w:t>
-      </w:r>
-      <w:r>
-        <w:rPr>
-          <w:bCs/>
-          <w:lang w:val="pt-BR"/>
-        </w:rPr>
-        <w:t xml:space="preserve"> Maria (nascida em 1946) e </w:t>
-      </w:r>
-      <w:proofErr w:type="spellStart"/>
-      <w:r>
-        <w:rPr>
-          <w:bCs/>
-          <w:lang w:val="pt-BR"/>
-        </w:rPr>
-        <w:t>Luis</w:t>
-      </w:r>
-      <w:proofErr w:type="spellEnd"/>
-      <w:r>
-        <w:rPr>
-          <w:bCs/>
-          <w:lang w:val="pt-BR"/>
-        </w:rPr>
-        <w:t xml:space="preserve"> (nascido em 1947) não receberam a cidadania por sangue conforme a lei, porque ao se casar com o João a Rosa deixou de ser italiana e passou a ser brasileira. Nem eles, nem seus filhos podem requerer a cidadania via administrativa (no consulado). Já a filha Gloria (nascida em 1948), após a mudança da lei italiana, recebe o “sangue italiano” da mãe e pode requerer a cidadania italiana </w:t>
-      </w:r>
-      <w:r>
-        <w:rPr>
-          <w:bCs/>
-          <w:lang w:val="pt-BR"/>
-        </w:rPr>
-        <w:t xml:space="preserve">no consulado </w:t>
-      </w:r>
-      <w:r>
-        <w:rPr>
-          <w:bCs/>
-          <w:lang w:val="pt-BR"/>
-        </w:rPr>
-        <w:t>assim como posteriormente seus filhos e netos.</w:t>
-      </w:r>
-    </w:p>
-    <w:p>
-      <w:pPr>
-        <w:spacing w:after="0" w:line="240" w:lineRule="auto"/>
-        <w:rPr>
-          <w:bCs/>
-          <w:lang w:val="pt-BR"/>
-        </w:rPr>
-      </w:pPr>
-    </w:p>
-    <w:p>
-      <w:pPr>
-        <w:spacing w:after="0" w:line="240" w:lineRule="auto"/>
-        <w:rPr>
-          <w:bCs/>
-          <w:lang w:val="pt-BR"/>
-        </w:rPr>
-      </w:pPr>
-      <w:r>
-        <w:rPr>
-          <w:bCs/>
-          <w:lang w:val="pt-BR"/>
-        </w:rPr>
-        <w:t xml:space="preserve">Em conclusão, se você se encaixa nessa categoria (como no caso da Maria e do </w:t>
-      </w:r>
-      <w:proofErr w:type="spellStart"/>
-      <w:r>
-        <w:rPr>
-          <w:bCs/>
-          <w:lang w:val="pt-BR"/>
-        </w:rPr>
-        <w:t>Luis</w:t>
-      </w:r>
-      <w:proofErr w:type="spellEnd"/>
-      <w:r>
-        <w:rPr>
-          <w:bCs/>
-          <w:lang w:val="pt-BR"/>
-        </w:rPr>
-        <w:t xml:space="preserve">) e quiser ter sua cidadania reconhecida, precisa entrar em contato com um advogado que seja habilitado para atuar na italiana e ele entrará com o processo judicial no Tribunal de Roma pedindo o reconhecimento da cidadania para você. </w:t>
-      </w:r>
-    </w:p>
-    <w:p>
-      <w:pPr>
-        <w:spacing w:after="0" w:line="240" w:lineRule="auto"/>
-        <w:rPr>
-          <w:bCs/>
-          <w:lang w:val="pt-BR"/>
-        </w:rPr>
-      </w:pPr>
-    </w:p>
-    <w:p>
-      <w:pPr>
-        <w:spacing w:after="0" w:line="240" w:lineRule="auto"/>
-        <w:rPr>
-          <w:bCs/>
-          <w:u w:val="single"/>
-          <w:lang w:val="pt-BR"/>
-        </w:rPr>
-      </w:pPr>
-      <w:r>
-        <w:rPr>
-          <w:bCs/>
-          <w:u w:val="single"/>
-          <w:lang w:val="pt-BR"/>
-        </w:rPr>
-        <w:t xml:space="preserve">Cidadania Italiana Jure sanguinis Via </w:t>
-      </w:r>
-      <w:r>
-        <w:rPr>
-          <w:bCs/>
-          <w:u w:val="single"/>
-          <w:lang w:val="pt-BR"/>
-        </w:rPr>
-        <w:t>Administrativa</w:t>
-      </w:r>
-    </w:p>
-    <w:p>
-      <w:pPr>
-        <w:spacing w:after="0" w:line="240" w:lineRule="auto"/>
-        <w:rPr>
-          <w:bCs/>
-          <w:lang w:val="pt-BR"/>
-        </w:rPr>
-      </w:pPr>
-      <w:r>
-        <w:rPr>
-          <w:bCs/>
-          <w:lang w:val="pt-BR"/>
-        </w:rPr>
-        <w:t>Seu caso não é judicial? Então siga o passo a passo a seguir para ter sua cidadania reconhecida sem gastar com terceiros para fazer isso por você. É simples e você consegue!</w:t>
-      </w:r>
-      <w:r>
-        <w:rPr>
-          <w:bCs/>
-          <w:lang w:val="pt-BR"/>
-        </w:rPr>
-        <w:t>**</w:t>
-      </w:r>
-    </w:p>
-    <w:p>
-      <w:pPr>
-        <w:spacing w:after="0" w:line="240" w:lineRule="auto"/>
-        <w:rPr>
-          <w:bCs/>
-          <w:lang w:val="pt-BR"/>
-        </w:rPr>
-      </w:pPr>
-    </w:p>
-    <w:p>
-      <w:pPr>
-        <w:spacing w:after="0" w:line="240" w:lineRule="auto"/>
-        <w:rPr>
-          <w:bCs/>
-          <w:u w:val="single"/>
-          <w:lang w:val="pt-BR"/>
-        </w:rPr>
-      </w:pPr>
-      <w:r>
-        <w:rPr>
-          <w:bCs/>
-          <w:u w:val="single"/>
-          <w:lang w:val="pt-BR"/>
-        </w:rPr>
-        <w:t xml:space="preserve">Passo 1 – </w:t>
-      </w:r>
-    </w:p>
-    <w:p>
-      <w:pPr>
-        <w:spacing w:after="0" w:line="240" w:lineRule="auto"/>
-        <w:rPr>
-          <w:bCs/>
-          <w:lang w:val="pt-BR"/>
-        </w:rPr>
-      </w:pPr>
-      <w:r>
-        <w:rPr>
-          <w:bCs/>
-          <w:lang w:val="pt-BR"/>
-        </w:rPr>
-        <w:lastRenderedPageBreak/>
-        <w:t xml:space="preserve">Peça nos respectivos cartórios todos os documentos civis que ligam você até seu antepassado italiano. Todas as certidões de nascimento, casamento, óbito e divórcio (quando houver). Essas certidões devem ser solicitadas no cartório em formato INTEIRO TEOR. O formato simples não é aceito pelo consulado. Com as certidões em mãos compare as informações em uma certidão com as informações que estão em outra certidão. Por exemplo, os nomes estão com a mesma grafia? As datas são as mesmas? Se tiver algo diferente você deve pedir a correção dos documentos (a ajuda de um advogado vai ser necessária aqui na maioria dos casos). Depois de corrigidas as certidões precisam ser solicitadas novamente para que conste as informações corretas. O consulado aceita alguns abrasileiramentos dos nomes. No caso do meu marido o antepassado dele se chamava Guiseppe </w:t>
-      </w:r>
-      <w:proofErr w:type="spellStart"/>
-      <w:r>
-        <w:rPr>
-          <w:bCs/>
-          <w:lang w:val="pt-BR"/>
-        </w:rPr>
-        <w:t>Cavasotto</w:t>
-      </w:r>
-      <w:proofErr w:type="spellEnd"/>
-      <w:r>
-        <w:rPr>
-          <w:bCs/>
-          <w:lang w:val="pt-BR"/>
-        </w:rPr>
-        <w:t xml:space="preserve">, mas em seus documentos no Brasil seu nome era José </w:t>
-      </w:r>
-      <w:proofErr w:type="spellStart"/>
-      <w:r>
-        <w:rPr>
-          <w:bCs/>
-          <w:lang w:val="pt-BR"/>
-        </w:rPr>
-        <w:t>Cavazotto</w:t>
-      </w:r>
-      <w:proofErr w:type="spellEnd"/>
-      <w:r>
-        <w:rPr>
-          <w:bCs/>
-          <w:lang w:val="pt-BR"/>
-        </w:rPr>
-        <w:t xml:space="preserve"> e até mesmo </w:t>
-      </w:r>
-      <w:proofErr w:type="spellStart"/>
-      <w:r>
-        <w:rPr>
-          <w:bCs/>
-          <w:lang w:val="pt-BR"/>
-        </w:rPr>
-        <w:t>Cavasotti</w:t>
-      </w:r>
-      <w:proofErr w:type="spellEnd"/>
-      <w:r>
-        <w:rPr>
-          <w:bCs/>
-          <w:lang w:val="pt-BR"/>
-        </w:rPr>
-        <w:t xml:space="preserve">. Não fizemos nenhuma mudança porque o consulado em Curitiba aceita essas alterações. É claro que as </w:t>
-      </w:r>
-      <w:r>
-        <w:rPr>
-          <w:bCs/>
-          <w:lang w:val="pt-BR"/>
-        </w:rPr>
-        <w:t>certidões italianas</w:t>
-      </w:r>
-      <w:r>
-        <w:rPr>
-          <w:bCs/>
-          <w:lang w:val="pt-BR"/>
-        </w:rPr>
-        <w:t xml:space="preserve"> você deve pedir ao </w:t>
-      </w:r>
-      <w:proofErr w:type="spellStart"/>
-      <w:r>
-        <w:rPr>
-          <w:bCs/>
-          <w:lang w:val="pt-BR"/>
-        </w:rPr>
-        <w:t>comune</w:t>
-      </w:r>
-      <w:proofErr w:type="spellEnd"/>
-      <w:r>
-        <w:rPr>
-          <w:bCs/>
-          <w:lang w:val="pt-BR"/>
-        </w:rPr>
-        <w:t xml:space="preserve"> (cidade) onde o evento aconteceu. Você pode solicitar através do </w:t>
-      </w:r>
-      <w:r>
-        <w:rPr>
-          <w:bCs/>
-          <w:lang w:val="pt-BR"/>
-        </w:rPr>
-        <w:t>e-mail</w:t>
-      </w:r>
-      <w:r>
-        <w:rPr>
-          <w:bCs/>
-          <w:lang w:val="pt-BR"/>
-        </w:rPr>
-        <w:t xml:space="preserve">. É só fazer uma pesquisa no google </w:t>
-      </w:r>
-      <w:r>
-        <w:rPr>
-          <w:bCs/>
-          <w:lang w:val="pt-BR"/>
-        </w:rPr>
-        <w:t xml:space="preserve">sobre o setor </w:t>
-      </w:r>
-      <w:r>
-        <w:rPr>
-          <w:bCs/>
-          <w:lang w:val="pt-BR"/>
-        </w:rPr>
-        <w:t>“</w:t>
-      </w:r>
-      <w:proofErr w:type="spellStart"/>
-      <w:r>
-        <w:rPr>
-          <w:bCs/>
-          <w:lang w:val="pt-BR"/>
-        </w:rPr>
-        <w:t>Ufficio</w:t>
-      </w:r>
-      <w:proofErr w:type="spellEnd"/>
-      <w:r>
-        <w:rPr>
-          <w:bCs/>
-          <w:lang w:val="pt-BR"/>
-        </w:rPr>
-        <w:t xml:space="preserve"> </w:t>
-      </w:r>
-      <w:proofErr w:type="spellStart"/>
-      <w:r>
-        <w:rPr>
-          <w:bCs/>
-          <w:lang w:val="pt-BR"/>
-        </w:rPr>
-        <w:t>Anagrafe</w:t>
-      </w:r>
-      <w:proofErr w:type="spellEnd"/>
-      <w:r>
-        <w:rPr>
-          <w:bCs/>
-          <w:lang w:val="pt-BR"/>
-        </w:rPr>
-        <w:t>” ou “</w:t>
-      </w:r>
-      <w:proofErr w:type="spellStart"/>
-      <w:r>
-        <w:rPr>
-          <w:bCs/>
-          <w:lang w:val="pt-BR"/>
-        </w:rPr>
-        <w:t>Ufficio</w:t>
-      </w:r>
-      <w:proofErr w:type="spellEnd"/>
-      <w:r>
-        <w:rPr>
-          <w:bCs/>
-          <w:lang w:val="pt-BR"/>
-        </w:rPr>
-        <w:t xml:space="preserve"> </w:t>
-      </w:r>
-      <w:proofErr w:type="spellStart"/>
-      <w:r>
-        <w:rPr>
-          <w:bCs/>
-          <w:lang w:val="pt-BR"/>
-        </w:rPr>
-        <w:t>Servizi</w:t>
-      </w:r>
-      <w:proofErr w:type="spellEnd"/>
-      <w:r>
-        <w:rPr>
-          <w:bCs/>
-          <w:lang w:val="pt-BR"/>
-        </w:rPr>
-        <w:t xml:space="preserve"> </w:t>
-      </w:r>
-      <w:proofErr w:type="spellStart"/>
-      <w:r>
-        <w:rPr>
-          <w:bCs/>
-          <w:lang w:val="pt-BR"/>
-        </w:rPr>
-        <w:t>demografici</w:t>
-      </w:r>
-      <w:proofErr w:type="spellEnd"/>
-      <w:r>
-        <w:rPr>
-          <w:bCs/>
-          <w:lang w:val="pt-BR"/>
-        </w:rPr>
-        <w:t>” da cidade na qual precisa das certidões.</w:t>
-      </w:r>
-    </w:p>
-    <w:p>
-      <w:pPr>
-        <w:spacing w:after="0" w:line="240" w:lineRule="auto"/>
-        <w:rPr>
-          <w:bCs/>
-          <w:lang w:val="pt-BR"/>
-        </w:rPr>
-      </w:pPr>
-    </w:p>
-    <w:p>
-      <w:pPr>
-        <w:spacing w:after="0" w:line="240" w:lineRule="auto"/>
-        <w:rPr>
-          <w:bCs/>
-          <w:u w:val="single"/>
-          <w:lang w:val="pt-BR"/>
-        </w:rPr>
-      </w:pPr>
-      <w:r>
-        <w:rPr>
-          <w:bCs/>
-          <w:u w:val="single"/>
-          <w:lang w:val="pt-BR"/>
-        </w:rPr>
-        <w:t xml:space="preserve">Passo </w:t>
-      </w:r>
-      <w:r>
-        <w:rPr>
-          <w:bCs/>
-          <w:u w:val="single"/>
-          <w:lang w:val="pt-BR"/>
-        </w:rPr>
-        <w:t>2</w:t>
-      </w:r>
-      <w:r>
-        <w:rPr>
-          <w:bCs/>
-          <w:u w:val="single"/>
-          <w:lang w:val="pt-BR"/>
-        </w:rPr>
-        <w:t xml:space="preserve"> – </w:t>
+        <w:t xml:space="preserve">Passo 2 – </w:t>
       </w:r>
     </w:p>
     <w:p>
@@ -3257,23 +3673,7 @@
             <w:bCs/>
             <w:lang w:val="pt-BR"/>
           </w:rPr>
-          <w:t>http://www.justica.gov.br/ace</w:t>
-        </w:r>
-        <w:r>
-          <w:rPr>
-            <w:rStyle w:val="Hyperlink"/>
-            <w:bCs/>
-            <w:lang w:val="pt-BR"/>
-          </w:rPr>
-          <w:t>s</w:t>
-        </w:r>
-        <w:r>
-          <w:rPr>
-            <w:rStyle w:val="Hyperlink"/>
-            <w:bCs/>
-            <w:lang w:val="pt-BR"/>
-          </w:rPr>
-          <w:t>so-a-sistemas/e-certidao</w:t>
+          <w:t>http://www.justica.gov.br/acesso-a-sistemas/e-certidao</w:t>
         </w:r>
       </w:hyperlink>
       <w:r>
@@ -3379,21 +3779,7 @@
           <w:bCs/>
           <w:lang w:val="pt-BR"/>
         </w:rPr>
-        <w:t xml:space="preserve">] </w:t>
-      </w:r>
-      <w:r>
-        <w:rPr>
-          <w:bCs/>
-          <w:lang w:val="pt-BR"/>
-        </w:rPr>
-        <w:t>as certidões brasileiras e</w:t>
-      </w:r>
-      <w:r>
-        <w:rPr>
-          <w:bCs/>
-          <w:lang w:val="pt-BR"/>
-        </w:rPr>
-        <w:t xml:space="preserve"> a CNN que você imprimiu. Para fazer o apostilamento</w:t>
+        <w:t>] as certidões brasileiras e a CNN que você imprimiu. Para fazer o apostilamento</w:t>
       </w:r>
       <w:r>
         <w:rPr>
@@ -3523,14 +3909,103 @@
           <w:bCs/>
           <w:lang w:val="pt-BR"/>
         </w:rPr>
-        <w:t xml:space="preserve">] as </w:t>
-      </w:r>
-      <w:r>
-        <w:rPr>
-          <w:bCs/>
-          <w:lang w:val="pt-BR"/>
-        </w:rPr>
-        <w:t>traduções feitas das certidões.</w:t>
+        <w:t xml:space="preserve">] as traduções feitas das certidões. </w:t>
+      </w:r>
+    </w:p>
+    <w:p>
+      <w:pPr>
+        <w:spacing w:after="0" w:line="240" w:lineRule="auto"/>
+        <w:rPr>
+          <w:bCs/>
+          <w:lang w:val="pt-BR"/>
+        </w:rPr>
+      </w:pPr>
+    </w:p>
+    <w:p>
+      <w:pPr>
+        <w:spacing w:after="0" w:line="240" w:lineRule="auto"/>
+        <w:rPr>
+          <w:bCs/>
+          <w:lang w:val="pt-BR"/>
+        </w:rPr>
+      </w:pPr>
+    </w:p>
+    <w:p>
+      <w:pPr>
+        <w:spacing w:after="0" w:line="240" w:lineRule="auto"/>
+        <w:rPr>
+          <w:bCs/>
+          <w:u w:val="single"/>
+          <w:lang w:val="pt-BR"/>
+        </w:rPr>
+      </w:pPr>
+      <w:r>
+        <w:rPr>
+          <w:bCs/>
+          <w:u w:val="single"/>
+          <w:lang w:val="pt-BR"/>
+        </w:rPr>
+        <w:t xml:space="preserve">Passo </w:t>
+      </w:r>
+      <w:r>
+        <w:rPr>
+          <w:bCs/>
+          <w:u w:val="single"/>
+          <w:lang w:val="pt-BR"/>
+        </w:rPr>
+        <w:t>6</w:t>
+      </w:r>
+      <w:r>
+        <w:rPr>
+          <w:bCs/>
+          <w:u w:val="single"/>
+          <w:lang w:val="pt-BR"/>
+        </w:rPr>
+        <w:t xml:space="preserve"> –</w:t>
+      </w:r>
+    </w:p>
+    <w:p>
+      <w:pPr>
+        <w:spacing w:after="0" w:line="240" w:lineRule="auto"/>
+        <w:rPr>
+          <w:bCs/>
+          <w:lang w:val="pt-BR"/>
+        </w:rPr>
+      </w:pPr>
+      <w:r>
+        <w:rPr>
+          <w:bCs/>
+          <w:lang w:val="pt-BR"/>
+        </w:rPr>
+        <w:t>Monte sua árvore genealógica para que o atendente no consulado consiga visualizar a ligação entre você e seu antepassado italiano. Você pode imprimir direto do site familysearch.org da sua conta, caso tenha usado esse site para guardar suas informações, ou fazer uma simples seguindo o esse modelo aqui</w:t>
+      </w:r>
+      <w:r>
+        <w:rPr>
+          <w:bCs/>
+          <w:lang w:val="pt-BR"/>
+        </w:rPr>
+        <w:t xml:space="preserve"> [</w:t>
+      </w:r>
+      <w:r>
+        <w:rPr>
+          <w:bCs/>
+          <w:lang w:val="pt-BR"/>
+        </w:rPr>
+        <w:t>http://www.conscuritiba.esteri.it/consolato_curitiba/resource/doc/2016/09/mod_3_-_albero_genealogico.doc</w:t>
+      </w:r>
+      <w:r>
+        <w:rPr>
+          <w:bCs/>
+          <w:lang w:val="pt-BR"/>
+        </w:rPr>
+        <w:t>]</w:t>
+      </w:r>
+      <w:r>
+        <w:rPr>
+          <w:bCs/>
+          <w:lang w:val="pt-BR"/>
+        </w:rPr>
+        <w:t>.</w:t>
       </w:r>
       <w:r>
         <w:rPr>
@@ -3554,15 +4029,6 @@
         <w:spacing w:after="0" w:line="240" w:lineRule="auto"/>
         <w:rPr>
           <w:bCs/>
-          <w:lang w:val="pt-BR"/>
-        </w:rPr>
-      </w:pPr>
-    </w:p>
-    <w:p>
-      <w:pPr>
-        <w:spacing w:after="0" w:line="240" w:lineRule="auto"/>
-        <w:rPr>
-          <w:bCs/>
           <w:u w:val="single"/>
           <w:lang w:val="pt-BR"/>
         </w:rPr>
@@ -3581,7 +4047,7 @@
           <w:u w:val="single"/>
           <w:lang w:val="pt-BR"/>
         </w:rPr>
-        <w:t>6</w:t>
+        <w:t>7</w:t>
       </w:r>
       <w:r>
         <w:rPr>
@@ -3589,24 +4055,61 @@
           <w:u w:val="single"/>
           <w:lang w:val="pt-BR"/>
         </w:rPr>
-        <w:t xml:space="preserve"> –</w:t>
-      </w:r>
-    </w:p>
-    <w:p>
-      <w:pPr>
-        <w:spacing w:after="0" w:line="240" w:lineRule="auto"/>
-        <w:rPr>
-          <w:bCs/>
-          <w:lang w:val="pt-BR"/>
-        </w:rPr>
-      </w:pPr>
-      <w:r>
-        <w:rPr>
-          <w:bCs/>
-          <w:lang w:val="pt-BR"/>
-        </w:rPr>
-        <w:t>Monte sua árvore genealógica para que o atendente no consulado consiga visualizar a ligação entre você e seu antepassado italiano. Você pode imprimir direto do site familysearch.org da sua conta, caso tenha usado esse site para guardar suas informações, ou fazer uma simples seguindo o esse modelo aqui</w:t>
-      </w:r>
+        <w:t xml:space="preserve"> – </w:t>
+      </w:r>
+    </w:p>
+    <w:p>
+      <w:pPr>
+        <w:spacing w:after="0" w:line="240" w:lineRule="auto"/>
+        <w:rPr>
+          <w:bCs/>
+          <w:lang w:val="pt-BR"/>
+        </w:rPr>
+      </w:pPr>
+      <w:r>
+        <w:rPr>
+          <w:bCs/>
+          <w:lang w:val="pt-BR"/>
+        </w:rPr>
+        <w:t>A</w:t>
+      </w:r>
+      <w:r>
+        <w:rPr>
+          <w:bCs/>
+          <w:lang w:val="pt-BR"/>
+        </w:rPr>
+        <w:t>gend</w:t>
+      </w:r>
+      <w:r>
+        <w:rPr>
+          <w:bCs/>
+          <w:lang w:val="pt-BR"/>
+        </w:rPr>
+        <w:t>e</w:t>
+      </w:r>
+      <w:r>
+        <w:rPr>
+          <w:bCs/>
+          <w:lang w:val="pt-BR"/>
+        </w:rPr>
+        <w:t xml:space="preserve"> através do site</w:t>
+      </w:r>
+      <w:r>
+        <w:rPr>
+          <w:bCs/>
+          <w:lang w:val="pt-BR"/>
+        </w:rPr>
+        <w:t xml:space="preserve"> </w:t>
+      </w:r>
+      <w:proofErr w:type="spellStart"/>
+      <w:r>
+        <w:rPr>
+          <w:bCs/>
+          <w:lang w:val="pt-BR"/>
+        </w:rPr>
+        <w:t>Prenotami</w:t>
+      </w:r>
+      <w:proofErr w:type="spellEnd"/>
       <w:r>
         <w:rPr>
           <w:bCs/>
@@ -3619,7 +4122,7 @@
           <w:bCs/>
           <w:lang w:val="pt-BR"/>
         </w:rPr>
-        <w:t>http://www.conscuritiba.esteri.it/consolato_curitiba/resource/doc/2016/09/mod_3_-_albero_genealogico.doc</w:t>
+        <w:t>https://prenotami.esteri.it</w:t>
       </w:r>
       <w:r>
         <w:rPr>
@@ -3633,7 +4136,104 @@
           <w:bCs/>
           <w:lang w:val="pt-BR"/>
         </w:rPr>
-        <w:t>.</w:t>
+        <w:t xml:space="preserve"> uma data para comparecer</w:t>
+      </w:r>
+      <w:r>
+        <w:rPr>
+          <w:bCs/>
+          <w:lang w:val="pt-BR"/>
+        </w:rPr>
+        <w:t xml:space="preserve"> ao</w:t>
+      </w:r>
+      <w:r>
+        <w:rPr>
+          <w:bCs/>
+          <w:lang w:val="pt-BR"/>
+        </w:rPr>
+        <w:t xml:space="preserve"> Consulado Geral apresentan</w:t>
+      </w:r>
+      <w:r>
+        <w:rPr>
+          <w:bCs/>
+          <w:lang w:val="pt-BR"/>
+        </w:rPr>
+        <w:t xml:space="preserve">do toda a sua documentação. </w:t>
+      </w:r>
+      <w:r>
+        <w:rPr>
+          <w:bCs/>
+          <w:lang w:val="pt-BR"/>
+        </w:rPr>
+        <w:t>A documentação a ser apresentada deverá estar completa</w:t>
+      </w:r>
+      <w:r>
+        <w:rPr>
+          <w:bCs/>
+          <w:lang w:val="pt-BR"/>
+        </w:rPr>
+        <w:t xml:space="preserve"> no dia do </w:t>
+      </w:r>
+      <w:r>
+        <w:rPr>
+          <w:bCs/>
+          <w:lang w:val="pt-BR"/>
+        </w:rPr>
+        <w:t>agendamento</w:t>
+      </w:r>
+      <w:r>
+        <w:rPr>
+          <w:bCs/>
+          <w:lang w:val="pt-BR"/>
+        </w:rPr>
+        <w:t>!</w:t>
+      </w:r>
+    </w:p>
+    <w:p>
+      <w:pPr>
+        <w:spacing w:after="0" w:line="240" w:lineRule="auto"/>
+        <w:rPr>
+          <w:bCs/>
+          <w:lang w:val="pt-BR"/>
+        </w:rPr>
+      </w:pPr>
+    </w:p>
+    <w:p>
+      <w:pPr>
+        <w:spacing w:after="0" w:line="240" w:lineRule="auto"/>
+        <w:rPr>
+          <w:bCs/>
+          <w:lang w:val="pt-BR"/>
+        </w:rPr>
+      </w:pPr>
+      <w:r>
+        <w:rPr>
+          <w:bCs/>
+          <w:lang w:val="pt-BR"/>
+        </w:rPr>
+        <w:t xml:space="preserve">Passo8 - </w:t>
+      </w:r>
+    </w:p>
+    <w:p>
+      <w:pPr>
+        <w:spacing w:after="0" w:line="240" w:lineRule="auto"/>
+        <w:rPr>
+          <w:bCs/>
+          <w:lang w:val="pt-BR"/>
+        </w:rPr>
+      </w:pPr>
+      <w:r>
+        <w:rPr>
+          <w:bCs/>
+          <w:lang w:val="pt-BR"/>
+        </w:rPr>
+        <w:t xml:space="preserve">Faça a transferência (PIX ou TED) no valor em reais (estipulado pela tabela consular trimestral) referente aos </w:t>
+      </w:r>
+      <w:r>
+        <w:rPr>
+          <w:bCs/>
+          <w:lang w:val="pt-BR"/>
+        </w:rPr>
+        <w:t>300,00</w:t>
       </w:r>
       <w:r>
         <w:rPr>
@@ -3642,6 +4242,131 @@
         </w:rPr>
         <w:t xml:space="preserve"> </w:t>
       </w:r>
+      <w:r>
+        <w:rPr>
+          <w:bCs/>
+          <w:lang w:val="pt-BR"/>
+        </w:rPr>
+        <w:t>Euros</w:t>
+      </w:r>
+      <w:r>
+        <w:rPr>
+          <w:bCs/>
+          <w:lang w:val="pt-BR"/>
+        </w:rPr>
+        <w:t xml:space="preserve"> da taxa que o consulado cobra para analisar seus documentos. Todos os maiores de idade que estejam solicitando o reconhecimento da cidadania devem pagar essa taxa. Os menores de idade são isentos dessa taxa.</w:t>
+      </w:r>
+    </w:p>
+    <w:p>
+      <w:pPr>
+        <w:spacing w:after="0" w:line="240" w:lineRule="auto"/>
+        <w:rPr>
+          <w:bCs/>
+          <w:lang w:val="pt-BR"/>
+        </w:rPr>
+      </w:pPr>
+      <w:r>
+        <w:rPr>
+          <w:bCs/>
+          <w:lang w:val="pt-BR"/>
+        </w:rPr>
+        <w:t xml:space="preserve"> A taxa </w:t>
+      </w:r>
+      <w:r>
+        <w:rPr>
+          <w:bCs/>
+          <w:lang w:val="pt-BR"/>
+        </w:rPr>
+        <w:t>é</w:t>
+      </w:r>
+      <w:r>
+        <w:rPr>
+          <w:bCs/>
+          <w:lang w:val="pt-BR"/>
+        </w:rPr>
+        <w:t xml:space="preserve"> paga para a análise da documentação independentemente do êxito dela.</w:t>
+      </w:r>
+      <w:r>
+        <w:rPr>
+          <w:bCs/>
+          <w:lang w:val="pt-BR"/>
+        </w:rPr>
+        <w:t xml:space="preserve"> C</w:t>
+      </w:r>
+      <w:r>
+        <w:rPr>
+          <w:bCs/>
+          <w:lang w:val="pt-BR"/>
+        </w:rPr>
+        <w:t>aso o reconhecimento da cidadania não seja deferido, o valor pago não será</w:t>
+      </w:r>
+      <w:r>
+        <w:rPr>
+          <w:bCs/>
+          <w:lang w:val="pt-BR"/>
+        </w:rPr>
+        <w:t xml:space="preserve"> </w:t>
+      </w:r>
+      <w:r>
+        <w:rPr>
+          <w:bCs/>
+          <w:lang w:val="pt-BR"/>
+        </w:rPr>
+        <w:t>restituído.</w:t>
+      </w:r>
+    </w:p>
+    <w:p>
+      <w:pPr>
+        <w:spacing w:after="0" w:line="240" w:lineRule="auto"/>
+        <w:rPr>
+          <w:bCs/>
+          <w:lang w:val="pt-BR"/>
+        </w:rPr>
+      </w:pPr>
+    </w:p>
+    <w:p>
+      <w:pPr>
+        <w:spacing w:after="0" w:line="240" w:lineRule="auto"/>
+        <w:rPr>
+          <w:bCs/>
+          <w:lang w:val="pt-BR"/>
+        </w:rPr>
+      </w:pPr>
+      <w:r>
+        <w:rPr>
+          <w:bCs/>
+          <w:lang w:val="pt-BR"/>
+        </w:rPr>
+        <w:t>Estão isentos das taxas apenas os pedidos de reconhecimento da cidadania italiana em</w:t>
+      </w:r>
+      <w:r>
+        <w:rPr>
+          <w:bCs/>
+          <w:lang w:val="pt-BR"/>
+        </w:rPr>
+        <w:t xml:space="preserve"> </w:t>
+      </w:r>
+      <w:r>
+        <w:rPr>
+          <w:bCs/>
+          <w:lang w:val="pt-BR"/>
+        </w:rPr>
+        <w:t>nome de</w:t>
+      </w:r>
+      <w:r>
+        <w:rPr>
+          <w:bCs/>
+          <w:lang w:val="pt-BR"/>
+        </w:rPr>
+        <w:t xml:space="preserve"> </w:t>
+      </w:r>
+      <w:r>
+        <w:rPr>
+          <w:bCs/>
+          <w:lang w:val="pt-BR"/>
+        </w:rPr>
+        <w:t>menores de idade e das pessoas falecidas que constam no processo.</w:t>
+      </w:r>
     </w:p>
     <w:p>
       <w:pPr>
@@ -3667,187 +4392,6 @@
           <w:u w:val="single"/>
           <w:lang w:val="pt-BR"/>
         </w:rPr>
-        <w:t xml:space="preserve">Passo </w:t>
-      </w:r>
-      <w:r>
-        <w:rPr>
-          <w:bCs/>
-          <w:u w:val="single"/>
-          <w:lang w:val="pt-BR"/>
-        </w:rPr>
-        <w:t>7</w:t>
-      </w:r>
-      <w:r>
-        <w:rPr>
-          <w:bCs/>
-          <w:u w:val="single"/>
-          <w:lang w:val="pt-BR"/>
-        </w:rPr>
-        <w:t xml:space="preserve"> – </w:t>
-      </w:r>
-    </w:p>
-    <w:p>
-      <w:pPr>
-        <w:spacing w:after="0" w:line="240" w:lineRule="auto"/>
-        <w:rPr>
-          <w:bCs/>
-          <w:lang w:val="pt-BR"/>
-        </w:rPr>
-      </w:pPr>
-      <w:r>
-        <w:rPr>
-          <w:bCs/>
-          <w:lang w:val="pt-BR"/>
-        </w:rPr>
-        <w:t>A</w:t>
-      </w:r>
-      <w:r>
-        <w:rPr>
-          <w:bCs/>
-          <w:lang w:val="pt-BR"/>
-        </w:rPr>
-        <w:t>gend</w:t>
-      </w:r>
-      <w:r>
-        <w:rPr>
-          <w:bCs/>
-          <w:lang w:val="pt-BR"/>
-        </w:rPr>
-        <w:t>e</w:t>
-      </w:r>
-      <w:r>
-        <w:rPr>
-          <w:bCs/>
-          <w:lang w:val="pt-BR"/>
-        </w:rPr>
-        <w:t xml:space="preserve"> através do site</w:t>
-      </w:r>
-      <w:r>
-        <w:rPr>
-          <w:bCs/>
-          <w:lang w:val="pt-BR"/>
-        </w:rPr>
-        <w:t xml:space="preserve"> </w:t>
-      </w:r>
-      <w:proofErr w:type="spellStart"/>
-      <w:r>
-        <w:rPr>
-          <w:bCs/>
-          <w:lang w:val="pt-BR"/>
-        </w:rPr>
-        <w:t>Prenotami</w:t>
-      </w:r>
-      <w:proofErr w:type="spellEnd"/>
-      <w:r>
-        <w:rPr>
-          <w:bCs/>
-          <w:lang w:val="pt-BR"/>
-        </w:rPr>
-        <w:t xml:space="preserve"> [</w:t>
-      </w:r>
-      <w:r>
-        <w:rPr>
-          <w:bCs/>
-          <w:lang w:val="pt-BR"/>
-        </w:rPr>
-        <w:t>https://prenotami.esteri.it</w:t>
-      </w:r>
-      <w:r>
-        <w:rPr>
-          <w:bCs/>
-          <w:lang w:val="pt-BR"/>
-        </w:rPr>
-        <w:t>]</w:t>
-      </w:r>
-      <w:r>
-        <w:rPr>
-          <w:bCs/>
-          <w:lang w:val="pt-BR"/>
-        </w:rPr>
-        <w:t xml:space="preserve"> </w:t>
-      </w:r>
-      <w:r>
-        <w:rPr>
-          <w:bCs/>
-          <w:lang w:val="pt-BR"/>
-        </w:rPr>
-        <w:t>uma data para comparecer</w:t>
-      </w:r>
-      <w:r>
-        <w:rPr>
-          <w:bCs/>
-          <w:lang w:val="pt-BR"/>
-        </w:rPr>
-        <w:t xml:space="preserve"> ao</w:t>
-      </w:r>
-      <w:r>
-        <w:rPr>
-          <w:bCs/>
-          <w:lang w:val="pt-BR"/>
-        </w:rPr>
-        <w:t xml:space="preserve"> Consulado Geral apresentan</w:t>
-      </w:r>
-      <w:r>
-        <w:rPr>
-          <w:bCs/>
-          <w:lang w:val="pt-BR"/>
-        </w:rPr>
-        <w:t xml:space="preserve">do toda a sua documentação. </w:t>
-      </w:r>
-      <w:r>
-        <w:rPr>
-          <w:bCs/>
-          <w:lang w:val="pt-BR"/>
-        </w:rPr>
-        <w:t>A documentação a ser apresentada deverá estar completa</w:t>
-      </w:r>
-      <w:r>
-        <w:rPr>
-          <w:bCs/>
-          <w:lang w:val="pt-BR"/>
-        </w:rPr>
-        <w:t xml:space="preserve"> no dia do </w:t>
-      </w:r>
-      <w:r>
-        <w:rPr>
-          <w:bCs/>
-          <w:lang w:val="pt-BR"/>
-        </w:rPr>
-        <w:t>agendamento</w:t>
-      </w:r>
-      <w:r>
-        <w:rPr>
-          <w:bCs/>
-          <w:lang w:val="pt-BR"/>
-        </w:rPr>
-        <w:t>!</w:t>
-      </w:r>
-    </w:p>
-    <w:p>
-      <w:pPr>
-        <w:spacing w:after="0" w:line="240" w:lineRule="auto"/>
-        <w:rPr>
-          <w:bCs/>
-          <w:lang w:val="pt-BR"/>
-        </w:rPr>
-      </w:pPr>
-    </w:p>
-    <w:p>
-      <w:pPr>
-        <w:spacing w:after="0" w:line="240" w:lineRule="auto"/>
-        <w:rPr>
-          <w:bCs/>
-          <w:u w:val="single"/>
-          <w:lang w:val="pt-BR"/>
-        </w:rPr>
-      </w:pPr>
-      <w:r>
-        <w:rPr>
-          <w:bCs/>
-          <w:u w:val="single"/>
-          <w:lang w:val="pt-BR"/>
-        </w:rPr>
-        <w:lastRenderedPageBreak/>
         <w:t xml:space="preserve">Passo </w:t>
       </w:r>
       <w:r>
@@ -4379,6 +4923,7 @@
           <w:bCs/>
           <w:lang w:val="pt-BR"/>
         </w:rPr>
+        <w:lastRenderedPageBreak/>
         <w:t>Aguard</w:t>
       </w:r>
       <w:r>
@@ -4395,30 +4940,131 @@
         </w:rPr>
         <w:t xml:space="preserve"> o retorno do consulado e pronto! Ao receber o deferimento que é enviado por e-mail você pode comemorar. você e um cidadão italiano e pode usufruir das vantagens de ser cidadão europeu.</w:t>
       </w:r>
-    </w:p>
-    <w:p>
-      <w:pPr>
-        <w:spacing w:after="0" w:line="240" w:lineRule="auto"/>
-        <w:rPr>
-          <w:bCs/>
-          <w:lang w:val="pt-BR"/>
-        </w:rPr>
-      </w:pPr>
-    </w:p>
-    <w:p>
-      <w:pPr>
-        <w:spacing w:after="0" w:line="240" w:lineRule="auto"/>
-        <w:rPr>
-          <w:bCs/>
-          <w:lang w:val="pt-BR"/>
-        </w:rPr>
-      </w:pPr>
-      <w:r>
-        <w:rPr>
-          <w:bCs/>
-          <w:lang w:val="pt-BR"/>
-        </w:rPr>
-        <w:t xml:space="preserve">**O passos acima foram criados tomando por base o processo feito através do Consulado italiano em Curitiba. </w:t>
+      <w:r>
+        <w:rPr>
+          <w:bCs/>
+          <w:lang w:val="pt-BR"/>
+        </w:rPr>
+        <w:t xml:space="preserve"> O procedimento de análise para o reconhecimento da cidadania italiana será concluído no prazo de</w:t>
+      </w:r>
+      <w:r>
+        <w:rPr>
+          <w:bCs/>
+          <w:lang w:val="pt-BR"/>
+        </w:rPr>
+        <w:t xml:space="preserve"> </w:t>
+      </w:r>
+      <w:r>
+        <w:rPr>
+          <w:bCs/>
+          <w:lang w:val="pt-BR"/>
+        </w:rPr>
+        <w:t xml:space="preserve">730 dias, conforme estabelecido pelo Decreto do Presidente do </w:t>
+      </w:r>
+      <w:proofErr w:type="spellStart"/>
+      <w:r>
+        <w:rPr>
+          <w:bCs/>
+          <w:lang w:val="pt-BR"/>
+        </w:rPr>
+        <w:t>Consiglio</w:t>
+      </w:r>
+      <w:proofErr w:type="spellEnd"/>
+      <w:r>
+        <w:rPr>
+          <w:bCs/>
+          <w:lang w:val="pt-BR"/>
+        </w:rPr>
+        <w:t xml:space="preserve"> dei </w:t>
+      </w:r>
+      <w:proofErr w:type="spellStart"/>
+      <w:r>
+        <w:rPr>
+          <w:bCs/>
+          <w:lang w:val="pt-BR"/>
+        </w:rPr>
+        <w:t>Ministri</w:t>
+      </w:r>
+      <w:proofErr w:type="spellEnd"/>
+      <w:r>
+        <w:rPr>
+          <w:bCs/>
+          <w:lang w:val="pt-BR"/>
+        </w:rPr>
+        <w:t xml:space="preserve"> n. 33 de</w:t>
+      </w:r>
+    </w:p>
+    <w:p>
+      <w:pPr>
+        <w:spacing w:after="0" w:line="240" w:lineRule="auto"/>
+        <w:rPr>
+          <w:bCs/>
+          <w:lang w:val="pt-BR"/>
+        </w:rPr>
+      </w:pPr>
+      <w:r>
+        <w:rPr>
+          <w:bCs/>
+          <w:lang w:val="pt-BR"/>
+        </w:rPr>
+        <w:t xml:space="preserve">17701/2014, publicado na Gazzetta </w:t>
+      </w:r>
+      <w:proofErr w:type="spellStart"/>
+      <w:r>
+        <w:rPr>
+          <w:bCs/>
+          <w:lang w:val="pt-BR"/>
+        </w:rPr>
+        <w:t>Ufficiale</w:t>
+      </w:r>
+      <w:proofErr w:type="spellEnd"/>
+      <w:r>
+        <w:rPr>
+          <w:bCs/>
+          <w:lang w:val="pt-BR"/>
+        </w:rPr>
+        <w:t xml:space="preserve"> n. 64 de 18/03/2014.</w:t>
+      </w:r>
+    </w:p>
+    <w:p>
+      <w:pPr>
+        <w:spacing w:after="0" w:line="240" w:lineRule="auto"/>
+        <w:rPr>
+          <w:bCs/>
+          <w:lang w:val="pt-BR"/>
+        </w:rPr>
+      </w:pPr>
+    </w:p>
+    <w:p>
+      <w:pPr>
+        <w:spacing w:after="0" w:line="240" w:lineRule="auto"/>
+        <w:rPr>
+          <w:bCs/>
+          <w:lang w:val="pt-BR"/>
+        </w:rPr>
+      </w:pPr>
+      <w:r>
+        <w:rPr>
+          <w:bCs/>
+          <w:lang w:val="pt-BR"/>
+        </w:rPr>
+        <w:t>**</w:t>
+      </w:r>
+      <w:proofErr w:type="gramStart"/>
+      <w:r>
+        <w:rPr>
+          <w:bCs/>
+          <w:lang w:val="pt-BR"/>
+        </w:rPr>
+        <w:t>O passos</w:t>
+      </w:r>
+      <w:proofErr w:type="gramEnd"/>
+      <w:r>
+        <w:rPr>
+          <w:bCs/>
+          <w:lang w:val="pt-BR"/>
+        </w:rPr>
+        <w:t xml:space="preserve"> acima foram criados tomando por base o processo feito através do Consulado italiano em Curitiba. </w:t>
       </w:r>
     </w:p>
     <w:p>
@@ -4583,7 +5229,601 @@
         <w:spacing w:after="0" w:line="240" w:lineRule="auto"/>
         <w:rPr>
           <w:bCs/>
-          <w:lang w:val="pt-BR"/>
+        </w:rPr>
+      </w:pPr>
+      <w:r>
+        <w:rPr>
+          <w:bCs/>
+        </w:rPr>
+        <w:t xml:space="preserve">&lt;a target="_blank" </w:t>
+      </w:r>
+      <w:proofErr w:type="spellStart"/>
+      <w:r>
+        <w:rPr>
+          <w:bCs/>
+        </w:rPr>
+        <w:t>href</w:t>
+      </w:r>
+      <w:proofErr w:type="spellEnd"/>
+      <w:r>
+        <w:rPr>
+          <w:bCs/>
+        </w:rPr>
+        <w:t xml:space="preserve">="https://icons8.com/icon/37930/documents"&gt;Documents&lt;/a&gt; icon by &lt;a target="_blank" </w:t>
+      </w:r>
+      <w:proofErr w:type="spellStart"/>
+      <w:r>
+        <w:rPr>
+          <w:bCs/>
+        </w:rPr>
+        <w:t>href</w:t>
+      </w:r>
+      <w:proofErr w:type="spellEnd"/>
+      <w:r>
+        <w:rPr>
+          <w:bCs/>
+        </w:rPr>
+        <w:t>="https://icons8.com"&gt;Icons8&lt;/a&gt;</w:t>
+      </w:r>
+    </w:p>
+    <w:p>
+      <w:pPr>
+        <w:spacing w:after="0" w:line="240" w:lineRule="auto"/>
+        <w:rPr>
+          <w:bCs/>
+        </w:rPr>
+      </w:pPr>
+    </w:p>
+    <w:p>
+      <w:pPr>
+        <w:spacing w:after="0" w:line="240" w:lineRule="auto"/>
+        <w:rPr>
+          <w:bCs/>
+        </w:rPr>
+      </w:pPr>
+      <w:r>
+        <w:rPr>
+          <w:bCs/>
+        </w:rPr>
+        <w:t xml:space="preserve">&lt;a target="_blank" </w:t>
+      </w:r>
+      <w:proofErr w:type="spellStart"/>
+      <w:r>
+        <w:rPr>
+          <w:bCs/>
+        </w:rPr>
+        <w:t>href</w:t>
+      </w:r>
+      <w:proofErr w:type="spellEnd"/>
+      <w:r>
+        <w:rPr>
+          <w:bCs/>
+        </w:rPr>
+        <w:t xml:space="preserve">="https://icons8.com/icon/123/print"&gt;Print&lt;/a&gt; icon by &lt;a target="_blank" </w:t>
+      </w:r>
+      <w:proofErr w:type="spellStart"/>
+      <w:r>
+        <w:rPr>
+          <w:bCs/>
+        </w:rPr>
+        <w:t>href</w:t>
+      </w:r>
+      <w:proofErr w:type="spellEnd"/>
+      <w:r>
+        <w:rPr>
+          <w:bCs/>
+        </w:rPr>
+        <w:t>="https://icons8.com"&gt;Icons8&lt;/a&gt;</w:t>
+      </w:r>
+    </w:p>
+    <w:p>
+      <w:pPr>
+        <w:spacing w:after="0" w:line="240" w:lineRule="auto"/>
+        <w:rPr>
+          <w:bCs/>
+        </w:rPr>
+      </w:pPr>
+    </w:p>
+    <w:p>
+      <w:pPr>
+        <w:spacing w:after="0" w:line="240" w:lineRule="auto"/>
+        <w:rPr>
+          <w:bCs/>
+        </w:rPr>
+      </w:pPr>
+      <w:r>
+        <w:rPr>
+          <w:bCs/>
+        </w:rPr>
+        <w:t xml:space="preserve">&lt;a target="_blank" </w:t>
+      </w:r>
+      <w:proofErr w:type="spellStart"/>
+      <w:r>
+        <w:rPr>
+          <w:bCs/>
+        </w:rPr>
+        <w:t>href</w:t>
+      </w:r>
+      <w:proofErr w:type="spellEnd"/>
+      <w:r>
+        <w:rPr>
+          <w:bCs/>
+        </w:rPr>
+        <w:t xml:space="preserve">="https://icons8.com/icon/22920/stamp"&gt;Stamp&lt;/a&gt; icon by &lt;a target="_blank" </w:t>
+      </w:r>
+      <w:proofErr w:type="spellStart"/>
+      <w:r>
+        <w:rPr>
+          <w:bCs/>
+        </w:rPr>
+        <w:t>href</w:t>
+      </w:r>
+      <w:proofErr w:type="spellEnd"/>
+      <w:r>
+        <w:rPr>
+          <w:bCs/>
+        </w:rPr>
+        <w:t>="https://icons8.com"&gt;Icons8&lt;/a&gt;</w:t>
+      </w:r>
+    </w:p>
+    <w:p>
+      <w:pPr>
+        <w:spacing w:after="0" w:line="240" w:lineRule="auto"/>
+        <w:rPr>
+          <w:bCs/>
+        </w:rPr>
+      </w:pPr>
+    </w:p>
+    <w:p>
+      <w:pPr>
+        <w:spacing w:after="0" w:line="240" w:lineRule="auto"/>
+        <w:rPr>
+          <w:bCs/>
+        </w:rPr>
+      </w:pPr>
+      <w:r>
+        <w:rPr>
+          <w:bCs/>
+        </w:rPr>
+        <w:t xml:space="preserve">&lt;a target="_blank" </w:t>
+      </w:r>
+      <w:proofErr w:type="spellStart"/>
+      <w:r>
+        <w:rPr>
+          <w:bCs/>
+        </w:rPr>
+        <w:t>href</w:t>
+      </w:r>
+      <w:proofErr w:type="spellEnd"/>
+      <w:r>
+        <w:rPr>
+          <w:bCs/>
+        </w:rPr>
+        <w:t xml:space="preserve">="https://icons8.com/icon/40324/translator"&gt;Translator&lt;/a&gt; icon by &lt;a target="_blank" </w:t>
+      </w:r>
+      <w:proofErr w:type="spellStart"/>
+      <w:r>
+        <w:rPr>
+          <w:bCs/>
+        </w:rPr>
+        <w:t>href</w:t>
+      </w:r>
+      <w:proofErr w:type="spellEnd"/>
+      <w:r>
+        <w:rPr>
+          <w:bCs/>
+        </w:rPr>
+        <w:t>="https://icons8.com"&gt;Icons8&lt;/a&gt;</w:t>
+      </w:r>
+    </w:p>
+    <w:p>
+      <w:pPr>
+        <w:spacing w:after="0" w:line="240" w:lineRule="auto"/>
+        <w:rPr>
+          <w:bCs/>
+        </w:rPr>
+      </w:pPr>
+    </w:p>
+    <w:p>
+      <w:pPr>
+        <w:spacing w:after="0" w:line="240" w:lineRule="auto"/>
+        <w:rPr>
+          <w:bCs/>
+        </w:rPr>
+      </w:pPr>
+      <w:r>
+        <w:rPr>
+          <w:bCs/>
+        </w:rPr>
+        <w:t xml:space="preserve">&lt;a target="_blank" </w:t>
+      </w:r>
+      <w:proofErr w:type="spellStart"/>
+      <w:r>
+        <w:rPr>
+          <w:bCs/>
+        </w:rPr>
+        <w:t>href</w:t>
+      </w:r>
+      <w:proofErr w:type="spellEnd"/>
+      <w:r>
+        <w:rPr>
+          <w:bCs/>
+        </w:rPr>
+        <w:t xml:space="preserve">="https://icons8.com/icon/14111/genealogy"&gt;Genealogy&lt;/a&gt; icon by &lt;a target="_blank" </w:t>
+      </w:r>
+      <w:proofErr w:type="spellStart"/>
+      <w:r>
+        <w:rPr>
+          <w:bCs/>
+        </w:rPr>
+        <w:t>href</w:t>
+      </w:r>
+      <w:proofErr w:type="spellEnd"/>
+      <w:r>
+        <w:rPr>
+          <w:bCs/>
+        </w:rPr>
+        <w:t>="https://icons8.com"&gt;Icons8&lt;/a&gt;</w:t>
+      </w:r>
+    </w:p>
+    <w:p>
+      <w:pPr>
+        <w:spacing w:after="0" w:line="240" w:lineRule="auto"/>
+        <w:rPr>
+          <w:bCs/>
+        </w:rPr>
+      </w:pPr>
+    </w:p>
+    <w:p>
+      <w:pPr>
+        <w:spacing w:after="0" w:line="240" w:lineRule="auto"/>
+        <w:rPr>
+          <w:bCs/>
+        </w:rPr>
+      </w:pPr>
+      <w:r>
+        <w:rPr>
+          <w:bCs/>
+        </w:rPr>
+        <w:t xml:space="preserve">&lt;a target="_blank" </w:t>
+      </w:r>
+      <w:proofErr w:type="spellStart"/>
+      <w:r>
+        <w:rPr>
+          <w:bCs/>
+        </w:rPr>
+        <w:t>href</w:t>
+      </w:r>
+      <w:proofErr w:type="spellEnd"/>
+      <w:r>
+        <w:rPr>
+          <w:bCs/>
+        </w:rPr>
+        <w:t xml:space="preserve">="https://icons8.com/icon/10647/waiting-room"&gt;Waiting Room&lt;/a&gt; icon by &lt;a target="_blank" </w:t>
+      </w:r>
+      <w:proofErr w:type="spellStart"/>
+      <w:r>
+        <w:rPr>
+          <w:bCs/>
+        </w:rPr>
+        <w:t>href</w:t>
+      </w:r>
+      <w:proofErr w:type="spellEnd"/>
+      <w:r>
+        <w:rPr>
+          <w:bCs/>
+        </w:rPr>
+        <w:t>="https://icons8.com"&gt;Icons8&lt;/a&gt;</w:t>
+      </w:r>
+    </w:p>
+    <w:p>
+      <w:pPr>
+        <w:spacing w:after="0" w:line="240" w:lineRule="auto"/>
+        <w:rPr>
+          <w:bCs/>
+        </w:rPr>
+      </w:pPr>
+    </w:p>
+    <w:p>
+      <w:pPr>
+        <w:spacing w:after="0" w:line="240" w:lineRule="auto"/>
+        <w:rPr>
+          <w:bCs/>
+        </w:rPr>
+      </w:pPr>
+      <w:r>
+        <w:rPr>
+          <w:bCs/>
+        </w:rPr>
+        <w:t xml:space="preserve">&lt;a target="_blank" </w:t>
+      </w:r>
+      <w:proofErr w:type="spellStart"/>
+      <w:r>
+        <w:rPr>
+          <w:bCs/>
+        </w:rPr>
+        <w:t>href</w:t>
+      </w:r>
+      <w:proofErr w:type="spellEnd"/>
+      <w:r>
+        <w:rPr>
+          <w:bCs/>
+        </w:rPr>
+        <w:t xml:space="preserve">="https://icons8.com/icon/15906/euro"&gt;Euro&lt;/a&gt; icon by &lt;a target="_blank" </w:t>
+      </w:r>
+      <w:proofErr w:type="spellStart"/>
+      <w:r>
+        <w:rPr>
+          <w:bCs/>
+        </w:rPr>
+        <w:t>href</w:t>
+      </w:r>
+      <w:proofErr w:type="spellEnd"/>
+      <w:r>
+        <w:rPr>
+          <w:bCs/>
+        </w:rPr>
+        <w:t>="https://icons8.com"&gt;Icons8&lt;/a&gt;</w:t>
+      </w:r>
+    </w:p>
+    <w:p>
+      <w:pPr>
+        <w:spacing w:after="0" w:line="240" w:lineRule="auto"/>
+        <w:rPr>
+          <w:bCs/>
+        </w:rPr>
+      </w:pPr>
+    </w:p>
+    <w:p>
+      <w:pPr>
+        <w:spacing w:after="0" w:line="240" w:lineRule="auto"/>
+        <w:rPr>
+          <w:bCs/>
+        </w:rPr>
+      </w:pPr>
+      <w:r>
+        <w:rPr>
+          <w:bCs/>
+        </w:rPr>
+        <w:t xml:space="preserve">&lt;a target="_blank" </w:t>
+      </w:r>
+      <w:proofErr w:type="spellStart"/>
+      <w:r>
+        <w:rPr>
+          <w:bCs/>
+        </w:rPr>
+        <w:t>href</w:t>
+      </w:r>
+      <w:proofErr w:type="spellEnd"/>
+      <w:r>
+        <w:rPr>
+          <w:bCs/>
+        </w:rPr>
+        <w:t xml:space="preserve">="https://icons8.com/icon/14111/genealogy"&gt;Genealogy&lt;/a&gt; icon by &lt;a target="_blank" </w:t>
+      </w:r>
+      <w:proofErr w:type="spellStart"/>
+      <w:r>
+        <w:rPr>
+          <w:bCs/>
+        </w:rPr>
+        <w:t>href</w:t>
+      </w:r>
+      <w:proofErr w:type="spellEnd"/>
+      <w:r>
+        <w:rPr>
+          <w:bCs/>
+        </w:rPr>
+        <w:t>="https://icons8.com"&gt;Icons8&lt;/a&gt;</w:t>
+      </w:r>
+    </w:p>
+    <w:p>
+      <w:pPr>
+        <w:spacing w:after="0" w:line="240" w:lineRule="auto"/>
+        <w:rPr>
+          <w:bCs/>
+        </w:rPr>
+      </w:pPr>
+    </w:p>
+    <w:p>
+      <w:pPr>
+        <w:spacing w:after="0" w:line="240" w:lineRule="auto"/>
+        <w:rPr>
+          <w:bCs/>
+        </w:rPr>
+      </w:pPr>
+    </w:p>
+    <w:p>
+      <w:pPr>
+        <w:spacing w:after="0" w:line="240" w:lineRule="auto"/>
+        <w:rPr>
+          <w:bCs/>
+        </w:rPr>
+      </w:pPr>
+      <w:r>
+        <w:rPr>
+          <w:bCs/>
+        </w:rPr>
+        <w:t xml:space="preserve">&lt;a target="_blank" </w:t>
+      </w:r>
+      <w:proofErr w:type="spellStart"/>
+      <w:r>
+        <w:rPr>
+          <w:bCs/>
+        </w:rPr>
+        <w:t>href</w:t>
+      </w:r>
+      <w:proofErr w:type="spellEnd"/>
+      <w:r>
+        <w:rPr>
+          <w:bCs/>
+        </w:rPr>
+        <w:t xml:space="preserve">="https://icons8.com/icon/37877/tear-off-calendar"&gt;Tear-Off Calendar&lt;/a&gt; icon by &lt;a target="_blank" </w:t>
+      </w:r>
+      <w:proofErr w:type="spellStart"/>
+      <w:r>
+        <w:rPr>
+          <w:bCs/>
+        </w:rPr>
+        <w:t>href</w:t>
+      </w:r>
+      <w:proofErr w:type="spellEnd"/>
+      <w:r>
+        <w:rPr>
+          <w:bCs/>
+        </w:rPr>
+        <w:t>="https://icons8.com"&gt;Icons8&lt;/a&gt;</w:t>
+      </w:r>
+    </w:p>
+    <w:p>
+      <w:pPr>
+        <w:spacing w:after="0" w:line="240" w:lineRule="auto"/>
+        <w:rPr>
+          <w:bCs/>
+        </w:rPr>
+      </w:pPr>
+    </w:p>
+    <w:p>
+      <w:pPr>
+        <w:spacing w:after="0" w:line="240" w:lineRule="auto"/>
+        <w:rPr>
+          <w:bCs/>
+        </w:rPr>
+      </w:pPr>
+      <w:r>
+        <w:rPr>
+          <w:bCs/>
+        </w:rPr>
+        <w:lastRenderedPageBreak/>
+        <w:t xml:space="preserve">&lt;a target="_blank" </w:t>
+      </w:r>
+      <w:proofErr w:type="spellStart"/>
+      <w:r>
+        <w:rPr>
+          <w:bCs/>
+        </w:rPr>
+        <w:t>href</w:t>
+      </w:r>
+      <w:proofErr w:type="spellEnd"/>
+      <w:r>
+        <w:rPr>
+          <w:bCs/>
+        </w:rPr>
+        <w:t xml:space="preserve">="https://icons8.com/icon/PSCeuXBAYG3E/meeting-time"&gt;Meeting Time&lt;/a&gt; icon by &lt;a target="_blank" </w:t>
+      </w:r>
+      <w:proofErr w:type="spellStart"/>
+      <w:r>
+        <w:rPr>
+          <w:bCs/>
+        </w:rPr>
+        <w:t>href</w:t>
+      </w:r>
+      <w:proofErr w:type="spellEnd"/>
+      <w:r>
+        <w:rPr>
+          <w:bCs/>
+        </w:rPr>
+        <w:t>="https://icons8.com"&gt;Icons8&lt;/a&gt;</w:t>
+      </w:r>
+    </w:p>
+    <w:p>
+      <w:pPr>
+        <w:spacing w:after="0" w:line="240" w:lineRule="auto"/>
+        <w:rPr>
+          <w:bCs/>
+        </w:rPr>
+      </w:pPr>
+    </w:p>
+    <w:p>
+      <w:pPr>
+        <w:spacing w:after="0" w:line="240" w:lineRule="auto"/>
+        <w:rPr>
+          <w:bCs/>
+        </w:rPr>
+      </w:pPr>
+      <w:r>
+        <w:rPr>
+          <w:bCs/>
+        </w:rPr>
+        <w:t xml:space="preserve">&lt;a target="_blank" </w:t>
+      </w:r>
+      <w:proofErr w:type="spellStart"/>
+      <w:r>
+        <w:rPr>
+          <w:bCs/>
+        </w:rPr>
+        <w:t>href</w:t>
+      </w:r>
+      <w:proofErr w:type="spellEnd"/>
+      <w:r>
+        <w:rPr>
+          <w:bCs/>
+        </w:rPr>
+        <w:t xml:space="preserve">="https://icons8.com/icon/46177/sign-up"&gt;Sign Up&lt;/a&gt; icon by &lt;a target="_blank" </w:t>
+      </w:r>
+      <w:proofErr w:type="spellStart"/>
+      <w:r>
+        <w:rPr>
+          <w:bCs/>
+        </w:rPr>
+        <w:t>href</w:t>
+      </w:r>
+      <w:proofErr w:type="spellEnd"/>
+      <w:r>
+        <w:rPr>
+          <w:bCs/>
+        </w:rPr>
+        <w:t>="https://icons8.com"&gt;Icons8&lt;/a&gt;</w:t>
+      </w:r>
+    </w:p>
+    <w:p>
+      <w:pPr>
+        <w:spacing w:after="0" w:line="240" w:lineRule="auto"/>
+        <w:rPr>
+          <w:bCs/>
+        </w:rPr>
+      </w:pPr>
+    </w:p>
+    <w:p>
+      <w:pPr>
+        <w:spacing w:after="0" w:line="240" w:lineRule="auto"/>
+        <w:rPr>
+          <w:bCs/>
+        </w:rPr>
+      </w:pPr>
+      <w:r>
+        <w:rPr>
+          <w:bCs/>
+        </w:rPr>
+        <w:t xml:space="preserve">&lt;a target="_blank" href="https://icons8.com/icon/t5GRNS5yIsHP/signing-a-document"&gt;Signing A Document&lt;/a&gt; icon by &lt;a target="_blank" </w:t>
+      </w:r>
+      <w:proofErr w:type="spellStart"/>
+      <w:r>
+        <w:rPr>
+          <w:bCs/>
+        </w:rPr>
+        <w:t>href</w:t>
+      </w:r>
+      <w:proofErr w:type="spellEnd"/>
+      <w:r>
+        <w:rPr>
+          <w:bCs/>
+        </w:rPr>
+        <w:t>="https://icons8.com"&gt;Icons8&lt;/a&gt;</w:t>
+      </w:r>
+    </w:p>
+    <w:p>
+      <w:pPr>
+        <w:spacing w:after="0" w:line="240" w:lineRule="auto"/>
+        <w:rPr>
+          <w:bCs/>
+        </w:rPr>
+      </w:pPr>
+    </w:p>
+    <w:p>
+      <w:pPr>
+        <w:spacing w:after="0" w:line="240" w:lineRule="auto"/>
+        <w:rPr>
+          <w:bCs/>
         </w:rPr>
       </w:pPr>
     </w:p>
@@ -4614,14 +5854,7 @@
           <w:b/>
           <w:lang w:val="pt-BR"/>
         </w:rPr>
-        <w:t>4</w:t>
-      </w:r>
-      <w:r>
-        <w:rPr>
-          <w:b/>
-          <w:lang w:val="pt-BR"/>
-        </w:rPr>
-        <w:t>-----------</w:t>
+        <w:t>4-----------</w:t>
       </w:r>
     </w:p>
     <w:p>
@@ -4894,7 +6127,6 @@
                 <w:u w:val="single"/>
                 <w:lang w:val="pt-BR"/>
               </w:rPr>
-              <w:lastRenderedPageBreak/>
               <w:t>Consolato</w:t>
             </w:r>
             <w:proofErr w:type="spellEnd"/>
@@ -5587,25 +6819,7 @@
                 <w:u w:val="single"/>
                 <w:lang w:val="pt-BR"/>
               </w:rPr>
-              <w:t>Consolato</w:t>
-            </w:r>
-            <w:proofErr w:type="spellEnd"/>
-            <w:r>
-              <w:rPr>
-                <w:bCs/>
-                <w:u w:val="single"/>
-                <w:lang w:val="pt-BR"/>
-              </w:rPr>
-              <w:t xml:space="preserve"> </w:t>
-            </w:r>
-            <w:proofErr w:type="spellStart"/>
-            <w:r>
-              <w:rPr>
-                <w:bCs/>
-                <w:u w:val="single"/>
-                <w:lang w:val="pt-BR"/>
-              </w:rPr>
-              <w:t>Generale</w:t>
+              <w:t>Ambasciata</w:t>
             </w:r>
             <w:proofErr w:type="spellEnd"/>
             <w:r>
@@ -5632,8 +6846,18 @@
                 <w:u w:val="single"/>
                 <w:lang w:val="pt-BR"/>
               </w:rPr>
-              <w:t xml:space="preserve"> - Rio de Janeiro</w:t>
+              <w:t xml:space="preserve"> - </w:t>
             </w:r>
+            <w:proofErr w:type="spellStart"/>
+            <w:r>
+              <w:rPr>
+                <w:bCs/>
+                <w:u w:val="single"/>
+                <w:lang w:val="pt-BR"/>
+              </w:rPr>
+              <w:t>Brasilia</w:t>
+            </w:r>
+            <w:proofErr w:type="spellEnd"/>
           </w:p>
         </w:tc>
         <w:tc>

</xml_diff>